<commit_message>
Added development process to the book
</commit_message>
<xml_diff>
--- a/Capstone Project Phase A-23-1-R-21.docx
+++ b/Capstone Project Phase A-23-1-R-21.docx
@@ -1,6 +1,6 @@
 
 <file path=word/document.xml><?xml version="1.0" encoding="utf-8"?>
-<w:document xmlns:wpc="http://schemas.microsoft.com/office/word/2010/wordprocessingCanvas" xmlns:cx="http://schemas.microsoft.com/office/drawing/2014/chartex" xmlns:cx1="http://schemas.microsoft.com/office/drawing/2015/9/8/chartex" xmlns:cx2="http://schemas.microsoft.com/office/drawing/2015/10/21/chartex" xmlns:cx3="http://schemas.microsoft.com/office/drawing/2016/5/9/chartex" xmlns:cx4="http://schemas.microsoft.com/office/drawing/2016/5/10/chartex" xmlns:cx5="http://schemas.microsoft.com/office/drawing/2016/5/11/chartex" xmlns:cx6="http://schemas.microsoft.com/office/drawing/2016/5/12/chartex" xmlns:cx7="http://schemas.microsoft.com/office/drawing/2016/5/13/chartex" xmlns:cx8="http://schemas.microsoft.com/office/drawing/2016/5/14/chartex" xmlns:mc="http://schemas.openxmlformats.org/markup-compatibility/2006" xmlns:aink="http://schemas.microsoft.com/office/drawing/2016/ink" xmlns:am3d="http://schemas.microsoft.com/office/drawing/2017/model3d" xmlns:o="urn:schemas-microsoft-com:office:office" xmlns:oel="http://schemas.microsoft.com/office/2019/extlst" xmlns:r="http://schemas.openxmlformats.org/officeDocument/2006/relationships" xmlns:m="http://schemas.openxmlformats.org/officeDocument/2006/math" xmlns:v="urn:schemas-microsoft-com:vml" xmlns:wp14="http://schemas.microsoft.com/office/word/2010/wordprocessingDrawing" xmlns:wp="http://schemas.openxmlformats.org/drawingml/2006/wordprocessingDrawing" xmlns:w10="urn:schemas-microsoft-com:office:word" xmlns:w="http://schemas.openxmlformats.org/wordprocessingml/2006/main" xmlns:w14="http://schemas.microsoft.com/office/word/2010/wordml" xmlns:w15="http://schemas.microsoft.com/office/word/2012/wordml" xmlns:w16cex="http://schemas.microsoft.com/office/word/2018/wordml/cex" xmlns:w16cid="http://schemas.microsoft.com/office/word/2016/wordml/cid" xmlns:w16="http://schemas.microsoft.com/office/word/2018/wordml" xmlns:w16sdtdh="http://schemas.microsoft.com/office/word/2020/wordml/sdtdatahash" xmlns:w16se="http://schemas.microsoft.com/office/word/2015/wordml/symex" xmlns:wpg="http://schemas.microsoft.com/office/word/2010/wordprocessingGroup" xmlns:wpi="http://schemas.microsoft.com/office/word/2010/wordprocessingInk" xmlns:wne="http://schemas.microsoft.com/office/word/2006/wordml" xmlns:wps="http://schemas.microsoft.com/office/word/2010/wordprocessingShape" mc:Ignorable="w14 w15 w16se w16cid w16 w16cex w16sdtdh wp14">
+<w:document xmlns:wpc="http://schemas.microsoft.com/office/word/2010/wordprocessingCanvas" xmlns:cx="http://schemas.microsoft.com/office/drawing/2014/chartex" xmlns:cx1="http://schemas.microsoft.com/office/drawing/2015/9/8/chartex" xmlns:cx2="http://schemas.microsoft.com/office/drawing/2015/10/21/chartex" xmlns:cx3="http://schemas.microsoft.com/office/drawing/2016/5/9/chartex" xmlns:cx4="http://schemas.microsoft.com/office/drawing/2016/5/10/chartex" xmlns:cx5="http://schemas.microsoft.com/office/drawing/2016/5/11/chartex" xmlns:cx6="http://schemas.microsoft.com/office/drawing/2016/5/12/chartex" xmlns:cx7="http://schemas.microsoft.com/office/drawing/2016/5/13/chartex" xmlns:cx8="http://schemas.microsoft.com/office/drawing/2016/5/14/chartex" xmlns:mc="http://schemas.openxmlformats.org/markup-compatibility/2006" xmlns:aink="http://schemas.microsoft.com/office/drawing/2016/ink" xmlns:am3d="http://schemas.microsoft.com/office/drawing/2017/model3d" xmlns:o="urn:schemas-microsoft-com:office:office" xmlns:oel="http://schemas.microsoft.com/office/2019/extlst" xmlns:r="http://schemas.openxmlformats.org/officeDocument/2006/relationships" xmlns:m="http://schemas.openxmlformats.org/officeDocument/2006/math" xmlns:v="urn:schemas-microsoft-com:vml" xmlns:wp14="http://schemas.microsoft.com/office/word/2010/wordprocessingDrawing" xmlns:wp="http://schemas.openxmlformats.org/drawingml/2006/wordprocessingDrawing" xmlns:w10="urn:schemas-microsoft-com:office:word" xmlns:w="http://schemas.openxmlformats.org/wordprocessingml/2006/main" xmlns:w14="http://schemas.microsoft.com/office/word/2010/wordml" xmlns:w15="http://schemas.microsoft.com/office/word/2012/wordml" xmlns:w16cex="http://schemas.microsoft.com/office/word/2018/wordml/cex" xmlns:w16cid="http://schemas.microsoft.com/office/word/2016/wordml/cid" xmlns:w16="http://schemas.microsoft.com/office/word/2018/wordml" xmlns:w16du="http://schemas.microsoft.com/office/word/2023/wordml/word16du" xmlns:w16sdtdh="http://schemas.microsoft.com/office/word/2020/wordml/sdtdatahash" xmlns:w16se="http://schemas.microsoft.com/office/word/2015/wordml/symex" xmlns:wpg="http://schemas.microsoft.com/office/word/2010/wordprocessingGroup" xmlns:wpi="http://schemas.microsoft.com/office/word/2010/wordprocessingInk" xmlns:wne="http://schemas.microsoft.com/office/word/2006/wordml" xmlns:wps="http://schemas.microsoft.com/office/word/2010/wordprocessingShape" mc:Ignorable="w14 w15 w16se w16cid w16 w16cex w16sdtdh wp14">
   <w:body>
     <w:p>
       <w:pPr>
@@ -12,6 +12,8 @@
           <w:color w:val="000000"/>
         </w:rPr>
       </w:pPr>
+      <w:bookmarkStart w:id="0" w:name="_Hlk138335296"/>
+      <w:bookmarkEnd w:id="0"/>
       <w:r>
         <w:rPr>
           <w:rFonts w:ascii="Arial" w:eastAsia="Arial" w:hAnsi="Arial" w:cs="Arial"/>
@@ -481,8 +483,19 @@
           <w:sz w:val="28"/>
           <w:szCs w:val="28"/>
         </w:rPr>
-        <w:t>Eliyahu Arnson</w:t>
-      </w:r>
+        <w:t xml:space="preserve">Eliyahu </w:t>
+      </w:r>
+      <w:proofErr w:type="spellStart"/>
+      <w:r>
+        <w:rPr>
+          <w:rFonts w:ascii="Arial" w:eastAsia="Arial" w:hAnsi="Arial" w:cs="Arial"/>
+          <w:color w:val="000000"/>
+          <w:sz w:val="28"/>
+          <w:szCs w:val="28"/>
+        </w:rPr>
+        <w:t>Arnson</w:t>
+      </w:r>
+      <w:proofErr w:type="spellEnd"/>
       <w:r>
         <w:rPr>
           <w:rFonts w:ascii="Arial" w:eastAsia="Arial" w:hAnsi="Arial" w:cs="Arial"/>
@@ -559,29 +572,71 @@
           <w:sz w:val="28"/>
           <w:szCs w:val="28"/>
         </w:rPr>
-        <w:t>Dr. Renata Avros</w:t>
-      </w:r>
-    </w:p>
-    <w:p>
-      <w:pPr>
-        <w:spacing w:after="0" w:line="240" w:lineRule="auto"/>
-        <w:jc w:val="center"/>
+        <w:t xml:space="preserve">Dr. Renata </w:t>
+      </w:r>
+      <w:proofErr w:type="spellStart"/>
+      <w:r>
         <w:rPr>
           <w:rFonts w:ascii="Arial" w:eastAsia="Arial" w:hAnsi="Arial" w:cs="Arial"/>
           <w:color w:val="000000"/>
           <w:sz w:val="28"/>
           <w:szCs w:val="28"/>
         </w:rPr>
-      </w:pPr>
-      <w:r>
+        <w:t>Avros</w:t>
+      </w:r>
+      <w:proofErr w:type="spellEnd"/>
+    </w:p>
+    <w:p>
+      <w:pPr>
+        <w:spacing w:after="0" w:line="240" w:lineRule="auto"/>
+        <w:jc w:val="center"/>
         <w:rPr>
           <w:rFonts w:ascii="Arial" w:eastAsia="Arial" w:hAnsi="Arial" w:cs="Arial"/>
           <w:color w:val="000000"/>
           <w:sz w:val="28"/>
           <w:szCs w:val="28"/>
         </w:rPr>
-        <w:t>Prof. Zeev Volkovich</w:t>
-      </w:r>
+      </w:pPr>
+      <w:r>
+        <w:rPr>
+          <w:rFonts w:ascii="Arial" w:eastAsia="Arial" w:hAnsi="Arial" w:cs="Arial"/>
+          <w:color w:val="000000"/>
+          <w:sz w:val="28"/>
+          <w:szCs w:val="28"/>
+        </w:rPr>
+        <w:t xml:space="preserve">Prof. </w:t>
+      </w:r>
+      <w:proofErr w:type="spellStart"/>
+      <w:r>
+        <w:rPr>
+          <w:rFonts w:ascii="Arial" w:eastAsia="Arial" w:hAnsi="Arial" w:cs="Arial"/>
+          <w:color w:val="000000"/>
+          <w:sz w:val="28"/>
+          <w:szCs w:val="28"/>
+        </w:rPr>
+        <w:t>Zeev</w:t>
+      </w:r>
+      <w:proofErr w:type="spellEnd"/>
+      <w:r>
+        <w:rPr>
+          <w:rFonts w:ascii="Arial" w:eastAsia="Arial" w:hAnsi="Arial" w:cs="Arial"/>
+          <w:color w:val="000000"/>
+          <w:sz w:val="28"/>
+          <w:szCs w:val="28"/>
+        </w:rPr>
+        <w:t xml:space="preserve"> </w:t>
+      </w:r>
+      <w:proofErr w:type="spellStart"/>
+      <w:r>
+        <w:rPr>
+          <w:rFonts w:ascii="Arial" w:eastAsia="Arial" w:hAnsi="Arial" w:cs="Arial"/>
+          <w:color w:val="000000"/>
+          <w:sz w:val="28"/>
+          <w:szCs w:val="28"/>
+        </w:rPr>
+        <w:t>Volkovich</w:t>
+      </w:r>
+      <w:proofErr w:type="spellEnd"/>
     </w:p>
     <w:p>
       <w:pPr>
@@ -2963,12 +3018,12 @@
           <w:numId w:val="12"/>
         </w:numPr>
       </w:pPr>
-      <w:bookmarkStart w:id="0" w:name="_Toc125309439"/>
+      <w:bookmarkStart w:id="1" w:name="_Toc125309439"/>
       <w:r>
         <w:lastRenderedPageBreak/>
         <w:t>Abstract</w:t>
       </w:r>
-      <w:bookmarkEnd w:id="0"/>
+      <w:bookmarkEnd w:id="1"/>
     </w:p>
     <w:p>
       <w:pPr>
@@ -3234,13 +3289,13 @@
           <w:numId w:val="12"/>
         </w:numPr>
       </w:pPr>
-      <w:bookmarkStart w:id="1" w:name="bookmark=id.1fob9te" w:colFirst="0" w:colLast="0"/>
-      <w:bookmarkStart w:id="2" w:name="_Toc125309440"/>
-      <w:bookmarkEnd w:id="1"/>
+      <w:bookmarkStart w:id="2" w:name="bookmark=id.1fob9te" w:colFirst="0" w:colLast="0"/>
+      <w:bookmarkStart w:id="3" w:name="_Toc125309440"/>
+      <w:bookmarkEnd w:id="2"/>
       <w:r>
         <w:t>Introduction</w:t>
       </w:r>
-      <w:bookmarkEnd w:id="2"/>
+      <w:bookmarkEnd w:id="3"/>
     </w:p>
     <w:p>
       <w:r>
@@ -3252,8 +3307,13 @@
       <w:r>
         <w:t xml:space="preserve">, texts </w:t>
       </w:r>
-      <w:r>
-        <w:t>wit which the</w:t>
+      <w:proofErr w:type="spellStart"/>
+      <w:r>
+        <w:t>wit</w:t>
+      </w:r>
+      <w:proofErr w:type="spellEnd"/>
+      <w:r>
+        <w:t xml:space="preserve"> which the</w:t>
       </w:r>
       <w:r>
         <w:t xml:space="preserve"> author </w:t>
@@ -3359,14 +3419,14 @@
           <w:numId w:val="12"/>
         </w:numPr>
       </w:pPr>
-      <w:bookmarkStart w:id="3" w:name="bookmark=id.3znysh7" w:colFirst="0" w:colLast="0"/>
-      <w:bookmarkStart w:id="4" w:name="_Toc125309441"/>
-      <w:bookmarkEnd w:id="3"/>
+      <w:bookmarkStart w:id="4" w:name="bookmark=id.3znysh7" w:colFirst="0" w:colLast="0"/>
+      <w:bookmarkStart w:id="5" w:name="_Toc125309441"/>
+      <w:bookmarkEnd w:id="4"/>
       <w:r>
         <w:lastRenderedPageBreak/>
         <w:t>Background and Related Work</w:t>
       </w:r>
-      <w:bookmarkEnd w:id="4"/>
+      <w:bookmarkEnd w:id="5"/>
     </w:p>
     <w:p>
       <w:r>
@@ -3463,13 +3523,29 @@
         <w:t xml:space="preserve"> </w:t>
       </w:r>
       <w:r>
-        <w:t>The study about author authentication was written by Moshe Koppel and Yaron Winter. The article showed how to determine if two documents were written by the same author by testing their similarity.</w:t>
+        <w:t xml:space="preserve">The study about author authentication was written by Moshe Koppel and </w:t>
+      </w:r>
+      <w:proofErr w:type="spellStart"/>
+      <w:r>
+        <w:t>Yaron</w:t>
+      </w:r>
+      <w:proofErr w:type="spellEnd"/>
+      <w:r>
+        <w:t xml:space="preserve"> Winter. The article showed how to determine if two documents were written by the same author by testing their similarity.</w:t>
       </w:r>
       <w:r>
         <w:t xml:space="preserve"> </w:t>
       </w:r>
       <w:r>
-        <w:t>Later on, Moshe Koppel and Shachar Seidman wrote an article about automating identifying Pseudepigraphic texts using the “Impostors method”.</w:t>
+        <w:t xml:space="preserve">Later on, Moshe Koppel and </w:t>
+      </w:r>
+      <w:proofErr w:type="spellStart"/>
+      <w:r>
+        <w:t>Shachar</w:t>
+      </w:r>
+      <w:proofErr w:type="spellEnd"/>
+      <w:r>
+        <w:t xml:space="preserve"> Seidman wrote an article about automating identifying Pseudepigraphic texts using the “Impostors method”.</w:t>
       </w:r>
       <w:r>
         <w:t xml:space="preserve"> </w:t>
@@ -3579,13 +3655,13 @@
           <w:numId w:val="12"/>
         </w:numPr>
       </w:pPr>
-      <w:bookmarkStart w:id="5" w:name="bookmark=id.3dy6vkm" w:colFirst="0" w:colLast="0"/>
-      <w:bookmarkStart w:id="6" w:name="_Toc125309442"/>
-      <w:bookmarkEnd w:id="5"/>
+      <w:bookmarkStart w:id="6" w:name="bookmark=id.3dy6vkm" w:colFirst="0" w:colLast="0"/>
+      <w:bookmarkStart w:id="7" w:name="_Toc125309442"/>
+      <w:bookmarkEnd w:id="6"/>
       <w:r>
         <w:t>Machine Learning</w:t>
       </w:r>
-      <w:bookmarkEnd w:id="6"/>
+      <w:bookmarkEnd w:id="7"/>
     </w:p>
     <w:p>
       <w:r>
@@ -3605,11 +3681,11 @@
           <w:numId w:val="12"/>
         </w:numPr>
       </w:pPr>
-      <w:bookmarkStart w:id="7" w:name="_Toc125309443"/>
+      <w:bookmarkStart w:id="8" w:name="_Toc125309443"/>
       <w:r>
         <w:t>Classification</w:t>
       </w:r>
-      <w:bookmarkEnd w:id="7"/>
+      <w:bookmarkEnd w:id="8"/>
     </w:p>
     <w:p>
       <w:r>
@@ -3683,11 +3759,11 @@
           <w:numId w:val="12"/>
         </w:numPr>
       </w:pPr>
-      <w:bookmarkStart w:id="8" w:name="_Toc125309444"/>
+      <w:bookmarkStart w:id="9" w:name="_Toc125309444"/>
       <w:r>
         <w:t>Clustering</w:t>
       </w:r>
-      <w:bookmarkEnd w:id="8"/>
+      <w:bookmarkEnd w:id="9"/>
     </w:p>
     <w:p>
       <w:r>
@@ -4031,11 +4107,11 @@
           <w:numId w:val="12"/>
         </w:numPr>
       </w:pPr>
-      <w:bookmarkStart w:id="9" w:name="_Toc125309445"/>
+      <w:bookmarkStart w:id="10" w:name="_Toc125309445"/>
       <w:r>
         <w:t>Preprocessing</w:t>
       </w:r>
-      <w:bookmarkEnd w:id="9"/>
+      <w:bookmarkEnd w:id="10"/>
     </w:p>
     <w:p>
       <w:pPr>
@@ -4103,11 +4179,11 @@
           <w:numId w:val="12"/>
         </w:numPr>
       </w:pPr>
-      <w:bookmarkStart w:id="10" w:name="_Toc125309446"/>
+      <w:bookmarkStart w:id="11" w:name="_Toc125309446"/>
       <w:r>
         <w:t>Tokenizer</w:t>
       </w:r>
-      <w:bookmarkEnd w:id="10"/>
+      <w:bookmarkEnd w:id="11"/>
     </w:p>
     <w:p>
       <w:pPr>
@@ -4154,8 +4230,8 @@
       <w:r>
         <w:t xml:space="preserve">for the tokenization process. </w:t>
       </w:r>
-      <w:bookmarkStart w:id="11" w:name="bookmark=id.26in1rg" w:colFirst="0" w:colLast="0"/>
-      <w:bookmarkEnd w:id="11"/>
+      <w:bookmarkStart w:id="12" w:name="bookmark=id.26in1rg" w:colFirst="0" w:colLast="0"/>
+      <w:bookmarkEnd w:id="12"/>
     </w:p>
     <w:p>
       <w:pPr>
@@ -4172,11 +4248,11 @@
           <w:numId w:val="12"/>
         </w:numPr>
       </w:pPr>
-      <w:bookmarkStart w:id="12" w:name="_Toc125309447"/>
+      <w:bookmarkStart w:id="13" w:name="_Toc125309447"/>
       <w:r>
         <w:t>Training</w:t>
       </w:r>
-      <w:bookmarkEnd w:id="12"/>
+      <w:bookmarkEnd w:id="13"/>
     </w:p>
     <w:p>
       <w:r>
@@ -4254,11 +4330,11 @@
           <w:numId w:val="12"/>
         </w:numPr>
       </w:pPr>
-      <w:bookmarkStart w:id="13" w:name="_Toc125309448"/>
+      <w:bookmarkStart w:id="14" w:name="_Toc125309448"/>
       <w:r>
         <w:t>Word Embedding</w:t>
       </w:r>
-      <w:bookmarkEnd w:id="13"/>
+      <w:bookmarkEnd w:id="14"/>
     </w:p>
     <w:p>
       <w:r>
@@ -6971,7 +7047,15 @@
         <w:t xml:space="preserve">The vector result is then multiplied by the Token Embedding matrix to calculate the output token probabilities. </w:t>
       </w:r>
       <w:r>
-        <w:t>The variable top_k can be defined to show</w:t>
+        <w:t xml:space="preserve">The variable </w:t>
+      </w:r>
+      <w:proofErr w:type="spellStart"/>
+      <w:r>
+        <w:t>top_k</w:t>
+      </w:r>
+      <w:proofErr w:type="spellEnd"/>
+      <w:r>
+        <w:t xml:space="preserve"> can be defined to show</w:t>
       </w:r>
       <w:r>
         <w:t xml:space="preserve"> how many of the tokens</w:t>
@@ -7072,11 +7156,11 @@
           <w:numId w:val="12"/>
         </w:numPr>
       </w:pPr>
-      <w:bookmarkStart w:id="14" w:name="_Toc125309449"/>
+      <w:bookmarkStart w:id="15" w:name="_Toc125309449"/>
       <w:r>
         <w:t>Neural Network</w:t>
       </w:r>
-      <w:bookmarkEnd w:id="14"/>
+      <w:bookmarkEnd w:id="15"/>
     </w:p>
     <w:p>
       <w:r>
@@ -7530,8 +7614,21 @@
       </w:r>
     </w:p>
     <w:p>
-      <w:r>
-        <w:t>BiLSTM (Bidirectional LSTM) is a sequence processing model. BiLSTM consists</w:t>
+      <w:proofErr w:type="spellStart"/>
+      <w:r>
+        <w:t>BiLSTM</w:t>
+      </w:r>
+      <w:proofErr w:type="spellEnd"/>
+      <w:r>
+        <w:t xml:space="preserve"> (Bidirectional LSTM) is a sequence processing model. </w:t>
+      </w:r>
+      <w:proofErr w:type="spellStart"/>
+      <w:r>
+        <w:t>BiLSTM</w:t>
+      </w:r>
+      <w:proofErr w:type="spellEnd"/>
+      <w:r>
+        <w:t xml:space="preserve"> consists</w:t>
       </w:r>
       <w:r>
         <w:t xml:space="preserve"> of</w:t>
@@ -7555,7 +7652,15 @@
         <w:t xml:space="preserve"> second unit is tasked with taking the input in reverse</w:t>
       </w:r>
       <w:r>
-        <w:t xml:space="preserve">. BiLSTMs </w:t>
+        <w:t xml:space="preserve">. </w:t>
+      </w:r>
+      <w:proofErr w:type="spellStart"/>
+      <w:r>
+        <w:t>BiLSTMs</w:t>
+      </w:r>
+      <w:proofErr w:type="spellEnd"/>
+      <w:r>
+        <w:t xml:space="preserve"> </w:t>
       </w:r>
       <w:r>
         <w:t>increase</w:t>
@@ -7579,11 +7684,11 @@
           <w:numId w:val="12"/>
         </w:numPr>
       </w:pPr>
-      <w:bookmarkStart w:id="15" w:name="_Toc125309450"/>
+      <w:bookmarkStart w:id="16" w:name="_Toc125309450"/>
       <w:r>
         <w:t>Dynamic Time Warping</w:t>
       </w:r>
-      <w:bookmarkEnd w:id="15"/>
+      <w:bookmarkEnd w:id="16"/>
     </w:p>
     <w:p>
       <w:r>
@@ -7623,11 +7728,11 @@
           <w:numId w:val="12"/>
         </w:numPr>
       </w:pPr>
-      <w:bookmarkStart w:id="16" w:name="_Toc125309451"/>
+      <w:bookmarkStart w:id="17" w:name="_Toc125309451"/>
       <w:r>
         <w:t>Isolated Forest</w:t>
       </w:r>
-      <w:bookmarkEnd w:id="16"/>
+      <w:bookmarkEnd w:id="17"/>
     </w:p>
     <w:p>
       <w:r>
@@ -7670,13 +7775,13 @@
           <w:numId w:val="12"/>
         </w:numPr>
       </w:pPr>
-      <w:bookmarkStart w:id="17" w:name="bookmark=id.4i7ojhp" w:colFirst="0" w:colLast="0"/>
-      <w:bookmarkStart w:id="18" w:name="_Toc125309452"/>
-      <w:bookmarkEnd w:id="17"/>
+      <w:bookmarkStart w:id="18" w:name="bookmark=id.4i7ojhp" w:colFirst="0" w:colLast="0"/>
+      <w:bookmarkStart w:id="19" w:name="_Toc125309452"/>
+      <w:bookmarkEnd w:id="18"/>
       <w:r>
         <w:t>Expected Achievements</w:t>
       </w:r>
-      <w:bookmarkEnd w:id="18"/>
+      <w:bookmarkEnd w:id="19"/>
     </w:p>
     <w:p>
       <w:r>
@@ -7719,13 +7824,13 @@
           <w:numId w:val="12"/>
         </w:numPr>
       </w:pPr>
-      <w:bookmarkStart w:id="19" w:name="bookmark=id.1ci93xb" w:colFirst="0" w:colLast="0"/>
-      <w:bookmarkStart w:id="20" w:name="_Toc125309453"/>
-      <w:bookmarkEnd w:id="19"/>
+      <w:bookmarkStart w:id="20" w:name="bookmark=id.1ci93xb" w:colFirst="0" w:colLast="0"/>
+      <w:bookmarkStart w:id="21" w:name="_Toc125309453"/>
+      <w:bookmarkEnd w:id="20"/>
       <w:r>
         <w:t>Research Process</w:t>
       </w:r>
-      <w:bookmarkEnd w:id="20"/>
+      <w:bookmarkEnd w:id="21"/>
     </w:p>
     <w:p>
       <w:r>
@@ -7795,19 +7900,19 @@
           <w:numId w:val="12"/>
         </w:numPr>
       </w:pPr>
-      <w:bookmarkStart w:id="21" w:name="_Toc125309454"/>
+      <w:bookmarkStart w:id="22" w:name="_Toc125309454"/>
       <w:r>
         <w:t>The Process</w:t>
       </w:r>
-      <w:bookmarkEnd w:id="21"/>
+      <w:bookmarkEnd w:id="22"/>
     </w:p>
     <w:p>
       <w:pPr>
         <w:jc w:val="left"/>
       </w:pPr>
-      <w:bookmarkStart w:id="22" w:name="_heading=h.qsh70q" w:colFirst="0" w:colLast="0"/>
-      <w:bookmarkStart w:id="23" w:name="_Toc125309455"/>
-      <w:bookmarkEnd w:id="22"/>
+      <w:bookmarkStart w:id="23" w:name="_heading=h.qsh70q" w:colFirst="0" w:colLast="0"/>
+      <w:bookmarkStart w:id="24" w:name="_Toc125309455"/>
+      <w:bookmarkEnd w:id="23"/>
       <w:r>
         <w:rPr>
           <w:rStyle w:val="Heading3Char"/>
@@ -7826,7 +7931,7 @@
         </w:rPr>
         <w:t>A</w:t>
       </w:r>
-      <w:bookmarkEnd w:id="23"/>
+      <w:bookmarkEnd w:id="24"/>
     </w:p>
     <w:p>
       <w:pPr>
@@ -7892,14 +7997,14 @@
       <w:pPr>
         <w:jc w:val="left"/>
       </w:pPr>
-      <w:bookmarkStart w:id="24" w:name="_Toc125309456"/>
+      <w:bookmarkStart w:id="25" w:name="_Toc125309456"/>
       <w:r>
         <w:rPr>
           <w:rStyle w:val="Heading3Char"/>
         </w:rPr>
         <w:t>Part B</w:t>
       </w:r>
-      <w:bookmarkEnd w:id="24"/>
+      <w:bookmarkEnd w:id="25"/>
     </w:p>
     <w:p>
       <w:pPr>
@@ -7950,14 +8055,14 @@
           <w:numId w:val="12"/>
         </w:numPr>
       </w:pPr>
-      <w:bookmarkStart w:id="25" w:name="bookmark=id.1pxezwc" w:colFirst="0" w:colLast="0"/>
-      <w:bookmarkStart w:id="26" w:name="_Toc125309457"/>
-      <w:bookmarkEnd w:id="25"/>
+      <w:bookmarkStart w:id="26" w:name="bookmark=id.1pxezwc" w:colFirst="0" w:colLast="0"/>
+      <w:bookmarkStart w:id="27" w:name="_Toc125309457"/>
+      <w:bookmarkEnd w:id="26"/>
       <w:r>
         <w:lastRenderedPageBreak/>
         <w:t>Pseudepigrapha Detection Algorithm</w:t>
       </w:r>
-      <w:bookmarkEnd w:id="26"/>
+      <w:bookmarkEnd w:id="27"/>
     </w:p>
     <w:p>
       <w:pPr>
@@ -7967,11 +8072,11 @@
           <w:numId w:val="12"/>
         </w:numPr>
       </w:pPr>
-      <w:bookmarkStart w:id="27" w:name="_Toc125309458"/>
+      <w:bookmarkStart w:id="28" w:name="_Toc125309458"/>
       <w:r>
         <w:t>Overview</w:t>
       </w:r>
-      <w:bookmarkEnd w:id="27"/>
+      <w:bookmarkEnd w:id="28"/>
     </w:p>
     <w:p>
       <w:r>
@@ -8041,11 +8146,11 @@
           <w:numId w:val="12"/>
         </w:numPr>
       </w:pPr>
-      <w:bookmarkStart w:id="28" w:name="_Toc125309459"/>
+      <w:bookmarkStart w:id="29" w:name="_Toc125309459"/>
       <w:r>
         <w:t>Definitions</w:t>
       </w:r>
-      <w:bookmarkEnd w:id="28"/>
+      <w:bookmarkEnd w:id="29"/>
     </w:p>
     <w:p>
       <w:pPr>
@@ -8291,8 +8396,8 @@
       <w:r>
         <w:t xml:space="preserve"> and metric.</w:t>
       </w:r>
-      <w:bookmarkStart w:id="29" w:name="bookmark=id.3o7alnk" w:colFirst="0" w:colLast="0"/>
-      <w:bookmarkEnd w:id="29"/>
+      <w:bookmarkStart w:id="30" w:name="bookmark=id.3o7alnk" w:colFirst="0" w:colLast="0"/>
+      <w:bookmarkEnd w:id="30"/>
     </w:p>
     <w:p/>
     <w:p>
@@ -8303,11 +8408,11 @@
           <w:numId w:val="12"/>
         </w:numPr>
       </w:pPr>
-      <w:bookmarkStart w:id="30" w:name="_Toc125309460"/>
+      <w:bookmarkStart w:id="31" w:name="_Toc125309460"/>
       <w:r>
         <w:t>Algorithm</w:t>
       </w:r>
-      <w:bookmarkEnd w:id="30"/>
+      <w:bookmarkEnd w:id="31"/>
     </w:p>
     <w:p>
       <w:r>
@@ -9016,7 +9121,7 @@
           <w:numId w:val="12"/>
         </w:numPr>
       </w:pPr>
-      <w:bookmarkStart w:id="31" w:name="_Toc125309461"/>
+      <w:bookmarkStart w:id="32" w:name="_Toc125309461"/>
       <w:r>
         <w:lastRenderedPageBreak/>
         <w:t>G</w:t>
@@ -9024,7 +9129,7 @@
       <w:r>
         <w:t>raphic User Interface</w:t>
       </w:r>
-      <w:bookmarkEnd w:id="31"/>
+      <w:bookmarkEnd w:id="32"/>
     </w:p>
     <w:p>
       <w:r>
@@ -9781,14 +9886,14 @@
           <w:numId w:val="12"/>
         </w:numPr>
       </w:pPr>
-      <w:bookmarkStart w:id="32" w:name="bookmark=id.ihv636" w:colFirst="0" w:colLast="0"/>
-      <w:bookmarkStart w:id="33" w:name="_Toc125309462"/>
-      <w:bookmarkEnd w:id="32"/>
+      <w:bookmarkStart w:id="33" w:name="bookmark=id.ihv636" w:colFirst="0" w:colLast="0"/>
+      <w:bookmarkStart w:id="34" w:name="_Toc125309462"/>
+      <w:bookmarkEnd w:id="33"/>
       <w:r>
         <w:lastRenderedPageBreak/>
         <w:t>Evaluation plan</w:t>
       </w:r>
-      <w:bookmarkEnd w:id="33"/>
+      <w:bookmarkEnd w:id="34"/>
     </w:p>
     <w:p>
       <w:r>
@@ -12145,13 +12250,13 @@
           <w:numId w:val="12"/>
         </w:numPr>
       </w:pPr>
-      <w:bookmarkStart w:id="34" w:name="bookmark=id.1hmsyys" w:colFirst="0" w:colLast="0"/>
-      <w:bookmarkStart w:id="35" w:name="_Toc125309463"/>
-      <w:bookmarkEnd w:id="34"/>
+      <w:bookmarkStart w:id="35" w:name="bookmark=id.1hmsyys" w:colFirst="0" w:colLast="0"/>
+      <w:bookmarkStart w:id="36" w:name="_Toc125309463"/>
+      <w:bookmarkEnd w:id="35"/>
       <w:r>
         <w:t>Summary</w:t>
       </w:r>
-      <w:bookmarkEnd w:id="35"/>
+      <w:bookmarkEnd w:id="36"/>
     </w:p>
     <w:p>
       <w:r>
@@ -12205,9 +12310,727 @@
       <w:r>
         <w:t>.</w:t>
       </w:r>
-      <w:bookmarkStart w:id="36" w:name="bookmark=id.2grqrue" w:colFirst="0" w:colLast="0"/>
-      <w:bookmarkEnd w:id="36"/>
-    </w:p>
+      <w:bookmarkStart w:id="37" w:name="bookmark=id.2grqrue" w:colFirst="0" w:colLast="0"/>
+      <w:bookmarkEnd w:id="37"/>
+    </w:p>
+    <w:p/>
+    <w:p>
+      <w:pPr>
+        <w:pStyle w:val="Heading2"/>
+        <w:numPr>
+          <w:ilvl w:val="0"/>
+          <w:numId w:val="12"/>
+        </w:numPr>
+      </w:pPr>
+      <w:r>
+        <w:lastRenderedPageBreak/>
+        <w:t>Development Process</w:t>
+      </w:r>
+    </w:p>
+    <w:p>
+      <w:pPr>
+        <w:pStyle w:val="Heading2"/>
+        <w:numPr>
+          <w:ilvl w:val="0"/>
+          <w:numId w:val="20"/>
+        </w:numPr>
+      </w:pPr>
+      <w:r>
+        <w:t>Research for libraries</w:t>
+      </w:r>
+    </w:p>
+    <w:p>
+      <w:pPr>
+        <w:pStyle w:val="ListParagraph"/>
+        <w:ind w:left="0"/>
+      </w:pPr>
+      <w:r>
+        <w:t>We started by searching for existing libraries for using the BERT model and we found two main libraries: Hugging Face and T</w:t>
+      </w:r>
+      <w:r>
+        <w:t>ensorFlow</w:t>
+      </w:r>
+      <w:r>
+        <w:t>.</w:t>
+      </w:r>
+    </w:p>
+    <w:p>
+      <w:pPr>
+        <w:pStyle w:val="ListParagraph"/>
+        <w:ind w:left="0"/>
+      </w:pPr>
+      <w:r>
+        <w:t>The libraries gave a very similar results, so we chose to use the TensorFlow library.</w:t>
+      </w:r>
+    </w:p>
+    <w:p>
+      <w:pPr>
+        <w:pStyle w:val="ListParagraph"/>
+        <w:ind w:left="0"/>
+        <w:rPr>
+          <w:rtl/>
+        </w:rPr>
+      </w:pPr>
+    </w:p>
+    <w:p>
+      <w:pPr>
+        <w:pStyle w:val="Heading2"/>
+        <w:numPr>
+          <w:ilvl w:val="0"/>
+          <w:numId w:val="20"/>
+        </w:numPr>
+      </w:pPr>
+      <w:r>
+        <w:t>Using</w:t>
+      </w:r>
+      <w:r>
+        <w:t xml:space="preserve"> the BERT model</w:t>
+      </w:r>
+    </w:p>
+    <w:p>
+      <w:pPr>
+        <w:pStyle w:val="ListParagraph"/>
+        <w:ind w:left="0"/>
+      </w:pPr>
+      <w:r>
+        <w:t>We had to understand step by step exactly how to prepare the BERT model output results for the ConvBiLSTM network.</w:t>
+      </w:r>
+    </w:p>
+    <w:p>
+      <w:pPr>
+        <w:pStyle w:val="ListParagraph"/>
+        <w:ind w:left="0"/>
+      </w:pPr>
+      <w:r>
+        <w:t>At the beginning we succeeded in running the full algorithm, but the ConvBiLSTM didn’t learn how to classify the dataset correctly during the training process in each iteration of the loop (in each iteration of the loop we choose two different imposters, and we train the ConvBiLSTM using those imposters).</w:t>
+      </w:r>
+    </w:p>
+    <w:p>
+      <w:pPr>
+        <w:pStyle w:val="ListParagraph"/>
+        <w:ind w:left="0"/>
+      </w:pPr>
+      <w:r>
+        <w:t>We searched for solutions and found that an improvement can be made by slicing each imposter’s text into smaller chunks and embed those chunks using the BERT model.</w:t>
+      </w:r>
+    </w:p>
+    <w:p>
+      <w:pPr>
+        <w:pStyle w:val="ListParagraph"/>
+        <w:ind w:left="0"/>
+      </w:pPr>
+      <w:r>
+        <w:t>To be more specific we preprocessed each of the texts to have an embedding output matrix with the dimension of (50, 768). This step was performed in order to match the input dimension from the original algorithm.</w:t>
+      </w:r>
+    </w:p>
+    <w:p>
+      <w:pPr>
+        <w:pStyle w:val="ListParagraph"/>
+        <w:ind w:left="0"/>
+      </w:pPr>
+      <w:r>
+        <w:t>After we added text slicing into chunks to the preprocessing stage, the ConvBiLSTM performed the training successfully.</w:t>
+      </w:r>
+    </w:p>
+    <w:p>
+      <w:pPr>
+        <w:pStyle w:val="ListParagraph"/>
+        <w:ind w:left="0"/>
+      </w:pPr>
+    </w:p>
+    <w:p>
+      <w:pPr>
+        <w:pStyle w:val="Heading2"/>
+        <w:numPr>
+          <w:ilvl w:val="0"/>
+          <w:numId w:val="20"/>
+        </w:numPr>
+        <w:jc w:val="left"/>
+        <w:rPr>
+          <w:szCs w:val="32"/>
+        </w:rPr>
+      </w:pPr>
+      <w:r>
+        <w:t>Comparing results of BERT and Word2Vec</w:t>
+      </w:r>
+    </w:p>
+    <w:p>
+      <w:r>
+        <w:t>We created a testing plan in order to compare the models:</w:t>
+      </w:r>
+    </w:p>
+    <w:p>
+      <w:pPr>
+        <w:pStyle w:val="ListParagraph"/>
+        <w:numPr>
+          <w:ilvl w:val="0"/>
+          <w:numId w:val="21"/>
+        </w:numPr>
+      </w:pPr>
+      <w:r>
+        <w:t>Comparing the ConvBiLSTM loss and accuracy results at each step.</w:t>
+      </w:r>
+    </w:p>
+    <w:p>
+      <w:pPr>
+        <w:pStyle w:val="ListParagraph"/>
+        <w:numPr>
+          <w:ilvl w:val="0"/>
+          <w:numId w:val="21"/>
+        </w:numPr>
+      </w:pPr>
+      <w:r>
+        <w:t>Comparing the ConvBiLSTM loss and accuracy results in the first 10 iterations and in the last 10 iterations.</w:t>
+      </w:r>
+    </w:p>
+    <w:p>
+      <w:pPr>
+        <w:pStyle w:val="ListParagraph"/>
+        <w:numPr>
+          <w:ilvl w:val="0"/>
+          <w:numId w:val="21"/>
+        </w:numPr>
+      </w:pPr>
+      <w:r>
+        <w:t>Comparing the final clusters results.</w:t>
+      </w:r>
+    </w:p>
+    <w:tbl>
+      <w:tblPr>
+        <w:tblStyle w:val="TableGrid"/>
+        <w:tblW w:w="0" w:type="auto"/>
+        <w:tblInd w:w="0" w:type="dxa"/>
+        <w:tblLook w:val="04A0" w:firstRow="1" w:lastRow="0" w:firstColumn="1" w:lastColumn="0" w:noHBand="0" w:noVBand="1"/>
+      </w:tblPr>
+      <w:tblGrid>
+        <w:gridCol w:w="3005"/>
+        <w:gridCol w:w="3005"/>
+        <w:gridCol w:w="3006"/>
+      </w:tblGrid>
+      <w:tr>
+        <w:tc>
+          <w:tcPr>
+            <w:tcW w:w="3005" w:type="dxa"/>
+          </w:tcPr>
+          <w:p/>
+        </w:tc>
+        <w:tc>
+          <w:tcPr>
+            <w:tcW w:w="3005" w:type="dxa"/>
+          </w:tcPr>
+          <w:p/>
+        </w:tc>
+        <w:tc>
+          <w:tcPr>
+            <w:tcW w:w="3006" w:type="dxa"/>
+          </w:tcPr>
+          <w:p/>
+        </w:tc>
+      </w:tr>
+      <w:tr>
+        <w:tc>
+          <w:tcPr>
+            <w:tcW w:w="3005" w:type="dxa"/>
+          </w:tcPr>
+          <w:p/>
+        </w:tc>
+        <w:tc>
+          <w:tcPr>
+            <w:tcW w:w="3005" w:type="dxa"/>
+          </w:tcPr>
+          <w:p/>
+        </w:tc>
+        <w:tc>
+          <w:tcPr>
+            <w:tcW w:w="3006" w:type="dxa"/>
+          </w:tcPr>
+          <w:p/>
+        </w:tc>
+      </w:tr>
+      <w:tr>
+        <w:tc>
+          <w:tcPr>
+            <w:tcW w:w="3005" w:type="dxa"/>
+          </w:tcPr>
+          <w:p/>
+        </w:tc>
+        <w:tc>
+          <w:tcPr>
+            <w:tcW w:w="3005" w:type="dxa"/>
+          </w:tcPr>
+          <w:p/>
+        </w:tc>
+        <w:tc>
+          <w:tcPr>
+            <w:tcW w:w="3006" w:type="dxa"/>
+          </w:tcPr>
+          <w:p/>
+        </w:tc>
+      </w:tr>
+    </w:tbl>
+    <w:p/>
+    <w:p/>
+    <w:p/>
+    <w:p/>
+    <w:p/>
+    <w:p/>
+    <w:p>
+      <w:pPr>
+        <w:pStyle w:val="Heading2"/>
+        <w:numPr>
+          <w:ilvl w:val="1"/>
+          <w:numId w:val="20"/>
+        </w:numPr>
+        <w:ind w:left="1440" w:hanging="360"/>
+        <w:jc w:val="left"/>
+      </w:pPr>
+      <w:r>
+        <w:lastRenderedPageBreak/>
+        <w:t>Trying to Fine Tune Word2Vec</w:t>
+      </w:r>
+    </w:p>
+    <w:p>
+      <w:r>
+        <w:t>After comparing the results of the algorithm that uses the BERT model for word embedding with the algorithm that uses Word2Vec for word embedding we noticed that the results were very close.</w:t>
+      </w:r>
+    </w:p>
+    <w:p>
+      <w:r>
+        <w:t>Importing the BERT model and the implementation is less efficient than using the Word2Vec model, considering that we want to create an app that runs the algorithm, and we want our app to be efficient in space and time, we decided to try to fine tune the Word2Vec model instead of using the BERT model.</w:t>
+      </w:r>
+    </w:p>
+    <w:p>
+      <w:r>
+        <w:t>We researched how to fine tune the Word2Vec model, and we found that we can perform fine tuning by adding the imposters texts (after the preprocessing) to the model’s vocabulary.</w:t>
+      </w:r>
+    </w:p>
+    <w:p/>
+    <w:p>
+      <w:pPr>
+        <w:pStyle w:val="Heading2"/>
+        <w:numPr>
+          <w:ilvl w:val="1"/>
+          <w:numId w:val="20"/>
+        </w:numPr>
+        <w:ind w:left="1440" w:hanging="360"/>
+        <w:jc w:val="left"/>
+        <w:rPr>
+          <w:szCs w:val="32"/>
+        </w:rPr>
+      </w:pPr>
+      <w:r>
+        <w:rPr>
+          <w:szCs w:val="32"/>
+        </w:rPr>
+        <w:t>Analyzing the fine-tuned Word2Vec</w:t>
+      </w:r>
+    </w:p>
+    <w:p>
+      <w:r>
+        <w:t>Once we successfully fine-tuned the Word2Vec we wanted to evaluate if the received results were an improvement to the original Word2Vec results.</w:t>
+      </w:r>
+    </w:p>
+    <w:p>
+      <w:r>
+        <w:t>The exact same tests from paragraph 9.3 were used to compare the results of the fine-tuned Word2Vec model with the results of the original Word2Vec, the tests are:</w:t>
+      </w:r>
+    </w:p>
+    <w:p>
+      <w:pPr>
+        <w:pStyle w:val="ListParagraph"/>
+        <w:numPr>
+          <w:ilvl w:val="0"/>
+          <w:numId w:val="22"/>
+        </w:numPr>
+      </w:pPr>
+      <w:r>
+        <w:t>Comparing the ConvBiLSTM loss and accuracy results at each step.</w:t>
+      </w:r>
+    </w:p>
+    <w:p>
+      <w:pPr>
+        <w:pStyle w:val="ListParagraph"/>
+        <w:numPr>
+          <w:ilvl w:val="0"/>
+          <w:numId w:val="22"/>
+        </w:numPr>
+      </w:pPr>
+      <w:r>
+        <w:t>Comparing the ConvBiLSTM loss and accuracy results in the first 10 iterations and in the last 10 iterations.</w:t>
+      </w:r>
+    </w:p>
+    <w:p>
+      <w:pPr>
+        <w:pStyle w:val="ListParagraph"/>
+        <w:numPr>
+          <w:ilvl w:val="0"/>
+          <w:numId w:val="22"/>
+        </w:numPr>
+      </w:pPr>
+      <w:r>
+        <w:t>Comparing the final clusters results.</w:t>
+      </w:r>
+    </w:p>
+    <w:tbl>
+      <w:tblPr>
+        <w:tblStyle w:val="TableGrid"/>
+        <w:tblW w:w="0" w:type="auto"/>
+        <w:tblInd w:w="0" w:type="dxa"/>
+        <w:tblLook w:val="04A0" w:firstRow="1" w:lastRow="0" w:firstColumn="1" w:lastColumn="0" w:noHBand="0" w:noVBand="1"/>
+      </w:tblPr>
+      <w:tblGrid>
+        <w:gridCol w:w="3005"/>
+        <w:gridCol w:w="3005"/>
+        <w:gridCol w:w="3006"/>
+      </w:tblGrid>
+      <w:tr>
+        <w:tc>
+          <w:tcPr>
+            <w:tcW w:w="3005" w:type="dxa"/>
+          </w:tcPr>
+          <w:p/>
+        </w:tc>
+        <w:tc>
+          <w:tcPr>
+            <w:tcW w:w="3005" w:type="dxa"/>
+          </w:tcPr>
+          <w:p/>
+        </w:tc>
+        <w:tc>
+          <w:tcPr>
+            <w:tcW w:w="3006" w:type="dxa"/>
+          </w:tcPr>
+          <w:p/>
+        </w:tc>
+      </w:tr>
+      <w:tr>
+        <w:tc>
+          <w:tcPr>
+            <w:tcW w:w="3005" w:type="dxa"/>
+          </w:tcPr>
+          <w:p/>
+        </w:tc>
+        <w:tc>
+          <w:tcPr>
+            <w:tcW w:w="3005" w:type="dxa"/>
+          </w:tcPr>
+          <w:p/>
+        </w:tc>
+        <w:tc>
+          <w:tcPr>
+            <w:tcW w:w="3006" w:type="dxa"/>
+          </w:tcPr>
+          <w:p/>
+        </w:tc>
+      </w:tr>
+      <w:tr>
+        <w:tc>
+          <w:tcPr>
+            <w:tcW w:w="3005" w:type="dxa"/>
+          </w:tcPr>
+          <w:p/>
+        </w:tc>
+        <w:tc>
+          <w:tcPr>
+            <w:tcW w:w="3005" w:type="dxa"/>
+          </w:tcPr>
+          <w:p/>
+        </w:tc>
+        <w:tc>
+          <w:tcPr>
+            <w:tcW w:w="3006" w:type="dxa"/>
+          </w:tcPr>
+          <w:p/>
+        </w:tc>
+      </w:tr>
+    </w:tbl>
+    <w:p/>
+    <w:p/>
+    <w:p/>
+    <w:p/>
+    <w:p/>
+    <w:p/>
+    <w:p/>
+    <w:p/>
+    <w:p/>
+    <w:p/>
+    <w:p/>
+    <w:p/>
+    <w:p/>
+    <w:p>
+      <w:pPr>
+        <w:rPr>
+          <w:b/>
+          <w:bCs/>
+          <w:u w:val="single"/>
+        </w:rPr>
+      </w:pPr>
+      <w:r>
+        <w:rPr>
+          <w:b/>
+          <w:bCs/>
+          <w:u w:val="single"/>
+        </w:rPr>
+        <w:lastRenderedPageBreak/>
+        <w:t>11.3  Fine-Tuned Word2vec vs Original Word2Vec</w:t>
+      </w:r>
+    </w:p>
+    <w:p>
+      <w:r>
+        <w:t xml:space="preserve">Here is an example of the </w:t>
+      </w:r>
+      <w:r>
+        <w:t>ConvBiLSTM</w:t>
+      </w:r>
+      <w:r>
+        <w:t xml:space="preserve"> results when using the Fine-Tuned Word2Vec and the results when using the original Word2Vec.</w:t>
+      </w:r>
+    </w:p>
+    <w:p/>
+    <w:p>
+      <w:pPr>
+        <w:rPr>
+          <w:b/>
+          <w:bCs/>
+          <w:u w:val="single"/>
+        </w:rPr>
+      </w:pPr>
+      <w:r>
+        <w:tab/>
+      </w:r>
+      <w:r>
+        <w:rPr>
+          <w:b/>
+          <w:bCs/>
+          <w:u w:val="single"/>
+        </w:rPr>
+        <w:t>Fine-Tuned Word2Vec</w:t>
+      </w:r>
+      <w:r>
+        <w:rPr>
+          <w:b/>
+          <w:bCs/>
+        </w:rPr>
+        <w:tab/>
+      </w:r>
+      <w:r>
+        <w:tab/>
+      </w:r>
+      <w:r>
+        <w:tab/>
+      </w:r>
+      <w:r>
+        <w:tab/>
+      </w:r>
+      <w:r>
+        <w:rPr>
+          <w:b/>
+          <w:bCs/>
+          <w:u w:val="single"/>
+        </w:rPr>
+        <w:t>Original Word2Vec</w:t>
+      </w:r>
+    </w:p>
+    <w:p>
+      <w:pPr>
+        <w:rPr>
+          <w:b/>
+          <w:bCs/>
+          <w:u w:val="single"/>
+        </w:rPr>
+      </w:pPr>
+    </w:p>
+    <w:p>
+      <w:pPr>
+        <w:rPr>
+          <w:b/>
+          <w:bCs/>
+          <w:u w:val="single"/>
+        </w:rPr>
+      </w:pPr>
+      <w:r>
+        <w:drawing>
+          <wp:anchor distT="0" distB="0" distL="114300" distR="114300" simplePos="0" relativeHeight="251699200" behindDoc="0" locked="0" layoutInCell="1" allowOverlap="1" wp14:anchorId="396B4CE3" wp14:editId="03FE90BF">
+            <wp:simplePos x="0" y="0"/>
+            <wp:positionH relativeFrom="column">
+              <wp:posOffset>-536023</wp:posOffset>
+            </wp:positionH>
+            <wp:positionV relativeFrom="paragraph">
+              <wp:posOffset>378709</wp:posOffset>
+            </wp:positionV>
+            <wp:extent cx="3002915" cy="4742180"/>
+            <wp:effectExtent l="76200" t="76200" r="140335" b="134620"/>
+            <wp:wrapNone/>
+            <wp:docPr id="18" name="Picture 18"/>
+            <wp:cNvGraphicFramePr>
+              <a:graphicFrameLocks xmlns:a="http://schemas.openxmlformats.org/drawingml/2006/main" noChangeAspect="1"/>
+            </wp:cNvGraphicFramePr>
+            <a:graphic xmlns:a="http://schemas.openxmlformats.org/drawingml/2006/main">
+              <a:graphicData uri="http://schemas.openxmlformats.org/drawingml/2006/picture">
+                <pic:pic xmlns:pic="http://schemas.openxmlformats.org/drawingml/2006/picture">
+                  <pic:nvPicPr>
+                    <pic:cNvPr id="1" name=""/>
+                    <pic:cNvPicPr/>
+                  </pic:nvPicPr>
+                  <pic:blipFill>
+                    <a:blip r:embed="rId26">
+                      <a:extLst>
+                        <a:ext uri="{28A0092B-C50C-407E-A947-70E740481C1C}">
+                          <a14:useLocalDpi xmlns:a14="http://schemas.microsoft.com/office/drawing/2010/main" val="0"/>
+                        </a:ext>
+                      </a:extLst>
+                    </a:blip>
+                    <a:stretch>
+                      <a:fillRect/>
+                    </a:stretch>
+                  </pic:blipFill>
+                  <pic:spPr>
+                    <a:xfrm>
+                      <a:off x="0" y="0"/>
+                      <a:ext cx="3002915" cy="4742180"/>
+                    </a:xfrm>
+                    <a:prstGeom prst="rect">
+                      <a:avLst/>
+                    </a:prstGeom>
+                    <a:ln w="38100" cap="sq">
+                      <a:solidFill>
+                        <a:srgbClr val="000000"/>
+                      </a:solidFill>
+                      <a:prstDash val="solid"/>
+                      <a:miter lim="800000"/>
+                    </a:ln>
+                    <a:effectLst>
+                      <a:outerShdw blurRad="50800" dist="38100" dir="2700000" algn="tl" rotWithShape="0">
+                        <a:srgbClr val="000000">
+                          <a:alpha val="43000"/>
+                        </a:srgbClr>
+                      </a:outerShdw>
+                    </a:effectLst>
+                  </pic:spPr>
+                </pic:pic>
+              </a:graphicData>
+            </a:graphic>
+          </wp:anchor>
+        </w:drawing>
+      </w:r>
+    </w:p>
+    <w:p>
+      <w:pPr>
+        <w:rPr>
+          <w:b/>
+          <w:bCs/>
+          <w:u w:val="single"/>
+        </w:rPr>
+      </w:pPr>
+      <w:r>
+        <w:drawing>
+          <wp:anchor distT="0" distB="0" distL="114300" distR="114300" simplePos="0" relativeHeight="251698176" behindDoc="0" locked="0" layoutInCell="1" allowOverlap="1" wp14:anchorId="3DCAC6B3" wp14:editId="57F6F881">
+            <wp:simplePos x="0" y="0"/>
+            <wp:positionH relativeFrom="margin">
+              <wp:posOffset>2809354</wp:posOffset>
+            </wp:positionH>
+            <wp:positionV relativeFrom="paragraph">
+              <wp:posOffset>91857</wp:posOffset>
+            </wp:positionV>
+            <wp:extent cx="3462020" cy="4729480"/>
+            <wp:effectExtent l="76200" t="76200" r="138430" b="128270"/>
+            <wp:wrapNone/>
+            <wp:docPr id="19" name="Picture 19"/>
+            <wp:cNvGraphicFramePr>
+              <a:graphicFrameLocks xmlns:a="http://schemas.openxmlformats.org/drawingml/2006/main" noChangeAspect="1"/>
+            </wp:cNvGraphicFramePr>
+            <a:graphic xmlns:a="http://schemas.openxmlformats.org/drawingml/2006/main">
+              <a:graphicData uri="http://schemas.openxmlformats.org/drawingml/2006/picture">
+                <pic:pic xmlns:pic="http://schemas.openxmlformats.org/drawingml/2006/picture">
+                  <pic:nvPicPr>
+                    <pic:cNvPr id="1" name=""/>
+                    <pic:cNvPicPr/>
+                  </pic:nvPicPr>
+                  <pic:blipFill>
+                    <a:blip r:embed="rId27">
+                      <a:extLst>
+                        <a:ext uri="{28A0092B-C50C-407E-A947-70E740481C1C}">
+                          <a14:useLocalDpi xmlns:a14="http://schemas.microsoft.com/office/drawing/2010/main" val="0"/>
+                        </a:ext>
+                      </a:extLst>
+                    </a:blip>
+                    <a:stretch>
+                      <a:fillRect/>
+                    </a:stretch>
+                  </pic:blipFill>
+                  <pic:spPr>
+                    <a:xfrm>
+                      <a:off x="0" y="0"/>
+                      <a:ext cx="3462020" cy="4729480"/>
+                    </a:xfrm>
+                    <a:prstGeom prst="rect">
+                      <a:avLst/>
+                    </a:prstGeom>
+                    <a:ln w="38100" cap="sq">
+                      <a:solidFill>
+                        <a:srgbClr val="000000"/>
+                      </a:solidFill>
+                      <a:prstDash val="solid"/>
+                      <a:miter lim="800000"/>
+                    </a:ln>
+                    <a:effectLst>
+                      <a:outerShdw blurRad="50800" dist="38100" dir="2700000" algn="tl" rotWithShape="0">
+                        <a:srgbClr val="000000">
+                          <a:alpha val="43000"/>
+                        </a:srgbClr>
+                      </a:outerShdw>
+                    </a:effectLst>
+                  </pic:spPr>
+                </pic:pic>
+              </a:graphicData>
+            </a:graphic>
+            <wp14:sizeRelH relativeFrom="margin">
+              <wp14:pctWidth>0</wp14:pctWidth>
+            </wp14:sizeRelH>
+            <wp14:sizeRelV relativeFrom="margin">
+              <wp14:pctHeight>0</wp14:pctHeight>
+            </wp14:sizeRelV>
+          </wp:anchor>
+        </w:drawing>
+      </w:r>
+    </w:p>
+    <w:p>
+      <w:pPr>
+        <w:rPr>
+          <w:b/>
+          <w:bCs/>
+          <w:u w:val="single"/>
+        </w:rPr>
+      </w:pPr>
+    </w:p>
+    <w:p>
+      <w:pPr>
+        <w:rPr>
+          <w:b/>
+          <w:bCs/>
+          <w:u w:val="single"/>
+        </w:rPr>
+      </w:pPr>
+    </w:p>
+    <w:p/>
+    <w:p/>
+    <w:p/>
+    <w:p/>
+    <w:p/>
+    <w:p/>
+    <w:p/>
+    <w:p/>
+    <w:p/>
+    <w:p/>
+    <w:p/>
+    <w:p/>
+    <w:p/>
+    <w:p/>
+    <w:p/>
+    <w:p/>
+    <w:p/>
+    <w:p/>
+    <w:p/>
     <w:p>
       <w:pPr>
         <w:pStyle w:val="Heading1"/>
@@ -12217,12 +13040,12 @@
           <w:szCs w:val="24"/>
         </w:rPr>
       </w:pPr>
-      <w:bookmarkStart w:id="37" w:name="_Toc125309464"/>
+      <w:bookmarkStart w:id="38" w:name="_Toc125309464"/>
       <w:r>
         <w:lastRenderedPageBreak/>
         <w:t>References</w:t>
       </w:r>
-      <w:bookmarkEnd w:id="37"/>
+      <w:bookmarkEnd w:id="38"/>
     </w:p>
     <w:p>
       <w:pPr>
@@ -12235,8 +13058,13 @@
       <w:r>
         <w:tab/>
       </w:r>
-      <w:r>
-        <w:t xml:space="preserve">Deshmane, N. </w:t>
+      <w:proofErr w:type="spellStart"/>
+      <w:r>
+        <w:t>Deshmane</w:t>
+      </w:r>
+      <w:proofErr w:type="spellEnd"/>
+      <w:r>
+        <w:t xml:space="preserve">, N. </w:t>
       </w:r>
       <w:r>
         <w:rPr>
@@ -12405,8 +13233,13 @@
       <w:r>
         <w:tab/>
       </w:r>
-      <w:r>
-        <w:t xml:space="preserve">Alammar, J. (2019) </w:t>
+      <w:proofErr w:type="spellStart"/>
+      <w:r>
+        <w:t>Alammar</w:t>
+      </w:r>
+      <w:proofErr w:type="spellEnd"/>
+      <w:r>
+        <w:t xml:space="preserve">, J. (2019) </w:t>
       </w:r>
       <w:r>
         <w:rPr>
@@ -12423,7 +13256,23 @@
           <w:i/>
           <w:iCs/>
         </w:rPr>
-        <w:t>The Illustrated GPT-2 (Visualizing Transformer Language Models) – Jay Alammar – Visualizing machine learning one concept at a time.</w:t>
+        <w:t xml:space="preserve">The Illustrated GPT-2 (Visualizing Transformer Language Models) – Jay </w:t>
+      </w:r>
+      <w:proofErr w:type="spellStart"/>
+      <w:r>
+        <w:rPr>
+          <w:i/>
+          <w:iCs/>
+        </w:rPr>
+        <w:t>Alammar</w:t>
+      </w:r>
+      <w:proofErr w:type="spellEnd"/>
+      <w:r>
+        <w:rPr>
+          <w:i/>
+          <w:iCs/>
+        </w:rPr>
+        <w:t xml:space="preserve"> – Visualizing machine learning one concept at a time.</w:t>
       </w:r>
       <w:r>
         <w:t xml:space="preserve"> Available at: https://jalammar.github.io/illustrated-gpt2/ (Accessed: January 4, 2023). </w:t>
@@ -12478,7 +13327,15 @@
         <w:ind w:left="567" w:hanging="567"/>
       </w:pPr>
       <w:r>
-        <w:t xml:space="preserve">[7]:  Moreau, T. and Audiffren, J. (2018) </w:t>
+        <w:t xml:space="preserve">[7]:  Moreau, T. and </w:t>
+      </w:r>
+      <w:proofErr w:type="spellStart"/>
+      <w:r>
+        <w:t>Audiffren</w:t>
+      </w:r>
+      <w:proofErr w:type="spellEnd"/>
+      <w:r>
+        <w:t xml:space="preserve">, J. (2018) </w:t>
       </w:r>
       <w:r>
         <w:rPr>
@@ -12490,6 +13347,7 @@
       <w:r>
         <w:t xml:space="preserve">, </w:t>
       </w:r>
+      <w:proofErr w:type="spellStart"/>
       <w:r>
         <w:rPr>
           <w:i/>
@@ -12497,6 +13355,7 @@
         </w:rPr>
         <w:t>OpenReview</w:t>
       </w:r>
+      <w:proofErr w:type="spellEnd"/>
       <w:r>
         <w:t xml:space="preserve">. Thomas Moreau. Available at: https://openreview.net/forum?id=H1O0KGC6b (Accessed: January 4, 2023). </w:t>
       </w:r>
@@ -12512,8 +13371,13 @@
       <w:r>
         <w:tab/>
       </w:r>
-      <w:r>
-        <w:t xml:space="preserve">Alammar, J. (n.d.). </w:t>
+      <w:proofErr w:type="spellStart"/>
+      <w:r>
+        <w:t>Alammar</w:t>
+      </w:r>
+      <w:proofErr w:type="spellEnd"/>
+      <w:r>
+        <w:t xml:space="preserve">, J. (n.d.). </w:t>
       </w:r>
       <w:r>
         <w:rPr>
@@ -12523,9 +13387,17 @@
         <w:t>The illustrated GPT-2 (Visualizing Transformer language models)</w:t>
       </w:r>
       <w:r>
-        <w:t xml:space="preserve">. The Illustrated GPT-2 (Visualizing Transformer Language Models) – Jay Alammar – Visualizing machine learning one concept at a time. Retrieved January 22, 2023, from </w:t>
-      </w:r>
-      <w:hyperlink r:id="rId26" w:history="1">
+        <w:t xml:space="preserve">. The Illustrated GPT-2 (Visualizing Transformer Language Models) – Jay </w:t>
+      </w:r>
+      <w:proofErr w:type="spellStart"/>
+      <w:r>
+        <w:t>Alammar</w:t>
+      </w:r>
+      <w:proofErr w:type="spellEnd"/>
+      <w:r>
+        <w:t xml:space="preserve"> – Visualizing machine learning one concept at a time. Retrieved January 22, 2023, from </w:t>
+      </w:r>
+      <w:hyperlink r:id="rId28" w:history="1">
         <w:r>
           <w:rPr>
             <w:rStyle w:val="Hyperlink"/>
@@ -12548,8 +13420,13 @@
       <w:r>
         <w:tab/>
       </w:r>
-      <w:r>
-        <w:t xml:space="preserve">GeeksforGeeks. (2023, January 11). </w:t>
+      <w:proofErr w:type="spellStart"/>
+      <w:r>
+        <w:t>GeeksforGeeks</w:t>
+      </w:r>
+      <w:proofErr w:type="spellEnd"/>
+      <w:r>
+        <w:t xml:space="preserve">. (2023, January 11). </w:t>
       </w:r>
       <w:r>
         <w:rPr>
@@ -12559,9 +13436,17 @@
         <w:t>Clustering in machine learning</w:t>
       </w:r>
       <w:r>
-        <w:t xml:space="preserve">. GeeksforGeeks. Retrieved January 22, 2023, from </w:t>
-      </w:r>
-      <w:hyperlink r:id="rId27" w:history="1">
+        <w:t xml:space="preserve">. </w:t>
+      </w:r>
+      <w:proofErr w:type="spellStart"/>
+      <w:r>
+        <w:t>GeeksforGeeks</w:t>
+      </w:r>
+      <w:proofErr w:type="spellEnd"/>
+      <w:r>
+        <w:t xml:space="preserve">. Retrieved January 22, 2023, from </w:t>
+      </w:r>
+      <w:hyperlink r:id="rId29" w:history="1">
         <w:r>
           <w:rPr>
             <w:rStyle w:val="Hyperlink"/>
@@ -12581,8 +13466,13 @@
       <w:r>
         <w:t xml:space="preserve">[10]: </w:t>
       </w:r>
-      <w:r>
-        <w:t xml:space="preserve">GeeksforGeeks. (2022, June 20). </w:t>
+      <w:proofErr w:type="spellStart"/>
+      <w:r>
+        <w:t>GeeksforGeeks</w:t>
+      </w:r>
+      <w:proofErr w:type="spellEnd"/>
+      <w:r>
+        <w:t xml:space="preserve">. (2022, June 20). </w:t>
       </w:r>
       <w:r>
         <w:rPr>
@@ -12592,7 +13482,15 @@
         <w:t>Explanation of Bert Model - NLP</w:t>
       </w:r>
       <w:r>
-        <w:t xml:space="preserve">. GeeksforGeeks. Retrieved January 22, 2023, from https://www.geeksforgeeks.org/explanation-of-bert-model-nlp/ </w:t>
+        <w:t xml:space="preserve">. </w:t>
+      </w:r>
+      <w:proofErr w:type="spellStart"/>
+      <w:r>
+        <w:t>GeeksforGeeks</w:t>
+      </w:r>
+      <w:proofErr w:type="spellEnd"/>
+      <w:r>
+        <w:t xml:space="preserve">. Retrieved January 22, 2023, from https://www.geeksforgeeks.org/explanation-of-bert-model-nlp/ </w:t>
       </w:r>
     </w:p>
     <w:p>
@@ -12616,7 +13514,7 @@
       <w:r>
         <w:t xml:space="preserve">. Google. Retrieved January 22, 2023, from </w:t>
       </w:r>
-      <w:hyperlink r:id="rId28" w:history="1">
+      <w:hyperlink r:id="rId30" w:history="1">
         <w:r>
           <w:rPr>
             <w:rStyle w:val="Hyperlink"/>
@@ -12674,11 +13572,11 @@
       <w:pPr>
         <w:pStyle w:val="Heading1"/>
       </w:pPr>
-      <w:bookmarkStart w:id="38" w:name="_Toc125309465"/>
+      <w:bookmarkStart w:id="39" w:name="_Toc125309465"/>
       <w:r>
         <w:t>Links</w:t>
       </w:r>
-      <w:bookmarkEnd w:id="38"/>
+      <w:bookmarkEnd w:id="39"/>
     </w:p>
     <w:p>
       <w:r>
@@ -12693,12 +13591,26 @@
           <w:numId w:val="19"/>
         </w:numPr>
       </w:pPr>
-      <w:hyperlink r:id="rId29" w:history="1">
+      <w:hyperlink r:id="rId31" w:history="1">
         <w:r>
           <w:rPr>
             <w:rStyle w:val="Hyperlink"/>
           </w:rPr>
-          <w:t>Final Project Git Repo Link</w:t>
+          <w:t xml:space="preserve">Final Project </w:t>
+        </w:r>
+        <w:proofErr w:type="spellStart"/>
+        <w:r>
+          <w:rPr>
+            <w:rStyle w:val="Hyperlink"/>
+          </w:rPr>
+          <w:t>Git</w:t>
+        </w:r>
+        <w:proofErr w:type="spellEnd"/>
+        <w:r>
+          <w:rPr>
+            <w:rStyle w:val="Hyperlink"/>
+          </w:rPr>
+          <w:t xml:space="preserve"> Repo Link</w:t>
         </w:r>
       </w:hyperlink>
     </w:p>
@@ -12715,7 +13627,7 @@
 </file>
 
 <file path=word/endnotes.xml><?xml version="1.0" encoding="utf-8"?>
-<w:endnotes xmlns:wpc="http://schemas.microsoft.com/office/word/2010/wordprocessingCanvas" xmlns:cx="http://schemas.microsoft.com/office/drawing/2014/chartex" xmlns:cx1="http://schemas.microsoft.com/office/drawing/2015/9/8/chartex" xmlns:cx2="http://schemas.microsoft.com/office/drawing/2015/10/21/chartex" xmlns:cx3="http://schemas.microsoft.com/office/drawing/2016/5/9/chartex" xmlns:cx4="http://schemas.microsoft.com/office/drawing/2016/5/10/chartex" xmlns:cx5="http://schemas.microsoft.com/office/drawing/2016/5/11/chartex" xmlns:cx6="http://schemas.microsoft.com/office/drawing/2016/5/12/chartex" xmlns:cx7="http://schemas.microsoft.com/office/drawing/2016/5/13/chartex" xmlns:cx8="http://schemas.microsoft.com/office/drawing/2016/5/14/chartex" xmlns:mc="http://schemas.openxmlformats.org/markup-compatibility/2006" xmlns:aink="http://schemas.microsoft.com/office/drawing/2016/ink" xmlns:am3d="http://schemas.microsoft.com/office/drawing/2017/model3d" xmlns:o="urn:schemas-microsoft-com:office:office" xmlns:oel="http://schemas.microsoft.com/office/2019/extlst" xmlns:r="http://schemas.openxmlformats.org/officeDocument/2006/relationships" xmlns:m="http://schemas.openxmlformats.org/officeDocument/2006/math" xmlns:v="urn:schemas-microsoft-com:vml" xmlns:wp14="http://schemas.microsoft.com/office/word/2010/wordprocessingDrawing" xmlns:wp="http://schemas.openxmlformats.org/drawingml/2006/wordprocessingDrawing" xmlns:w10="urn:schemas-microsoft-com:office:word" xmlns:w="http://schemas.openxmlformats.org/wordprocessingml/2006/main" xmlns:w14="http://schemas.microsoft.com/office/word/2010/wordml" xmlns:w15="http://schemas.microsoft.com/office/word/2012/wordml" xmlns:w16cex="http://schemas.microsoft.com/office/word/2018/wordml/cex" xmlns:w16cid="http://schemas.microsoft.com/office/word/2016/wordml/cid" xmlns:w16="http://schemas.microsoft.com/office/word/2018/wordml" xmlns:w16sdtdh="http://schemas.microsoft.com/office/word/2020/wordml/sdtdatahash" xmlns:w16se="http://schemas.microsoft.com/office/word/2015/wordml/symex" xmlns:wpg="http://schemas.microsoft.com/office/word/2010/wordprocessingGroup" xmlns:wpi="http://schemas.microsoft.com/office/word/2010/wordprocessingInk" xmlns:wne="http://schemas.microsoft.com/office/word/2006/wordml" xmlns:wps="http://schemas.microsoft.com/office/word/2010/wordprocessingShape" mc:Ignorable="w14 w15 w16se w16cid w16 w16cex w16sdtdh wp14">
+<w:endnotes xmlns:wpc="http://schemas.microsoft.com/office/word/2010/wordprocessingCanvas" xmlns:cx="http://schemas.microsoft.com/office/drawing/2014/chartex" xmlns:cx1="http://schemas.microsoft.com/office/drawing/2015/9/8/chartex" xmlns:cx2="http://schemas.microsoft.com/office/drawing/2015/10/21/chartex" xmlns:cx3="http://schemas.microsoft.com/office/drawing/2016/5/9/chartex" xmlns:cx4="http://schemas.microsoft.com/office/drawing/2016/5/10/chartex" xmlns:cx5="http://schemas.microsoft.com/office/drawing/2016/5/11/chartex" xmlns:cx6="http://schemas.microsoft.com/office/drawing/2016/5/12/chartex" xmlns:cx7="http://schemas.microsoft.com/office/drawing/2016/5/13/chartex" xmlns:cx8="http://schemas.microsoft.com/office/drawing/2016/5/14/chartex" xmlns:mc="http://schemas.openxmlformats.org/markup-compatibility/2006" xmlns:aink="http://schemas.microsoft.com/office/drawing/2016/ink" xmlns:am3d="http://schemas.microsoft.com/office/drawing/2017/model3d" xmlns:o="urn:schemas-microsoft-com:office:office" xmlns:oel="http://schemas.microsoft.com/office/2019/extlst" xmlns:r="http://schemas.openxmlformats.org/officeDocument/2006/relationships" xmlns:m="http://schemas.openxmlformats.org/officeDocument/2006/math" xmlns:v="urn:schemas-microsoft-com:vml" xmlns:wp14="http://schemas.microsoft.com/office/word/2010/wordprocessingDrawing" xmlns:wp="http://schemas.openxmlformats.org/drawingml/2006/wordprocessingDrawing" xmlns:w10="urn:schemas-microsoft-com:office:word" xmlns:w="http://schemas.openxmlformats.org/wordprocessingml/2006/main" xmlns:w14="http://schemas.microsoft.com/office/word/2010/wordml" xmlns:w15="http://schemas.microsoft.com/office/word/2012/wordml" xmlns:w16cex="http://schemas.microsoft.com/office/word/2018/wordml/cex" xmlns:w16cid="http://schemas.microsoft.com/office/word/2016/wordml/cid" xmlns:w16="http://schemas.microsoft.com/office/word/2018/wordml" xmlns:w16du="http://schemas.microsoft.com/office/word/2023/wordml/word16du" xmlns:w16sdtdh="http://schemas.microsoft.com/office/word/2020/wordml/sdtdatahash" xmlns:w16se="http://schemas.microsoft.com/office/word/2015/wordml/symex" xmlns:wpg="http://schemas.microsoft.com/office/word/2010/wordprocessingGroup" xmlns:wpi="http://schemas.microsoft.com/office/word/2010/wordprocessingInk" xmlns:wne="http://schemas.microsoft.com/office/word/2006/wordml" xmlns:wps="http://schemas.microsoft.com/office/word/2010/wordprocessingShape" mc:Ignorable="w14 w15 w16se w16cid w16 w16cex w16sdtdh wp14">
   <w:endnote w:type="separator" w:id="-1">
     <w:p>
       <w:pPr>
@@ -12740,7 +13652,7 @@
 </file>
 
 <file path=word/footer1.xml><?xml version="1.0" encoding="utf-8"?>
-<w:ftr xmlns:wpc="http://schemas.microsoft.com/office/word/2010/wordprocessingCanvas" xmlns:cx="http://schemas.microsoft.com/office/drawing/2014/chartex" xmlns:cx1="http://schemas.microsoft.com/office/drawing/2015/9/8/chartex" xmlns:cx2="http://schemas.microsoft.com/office/drawing/2015/10/21/chartex" xmlns:cx3="http://schemas.microsoft.com/office/drawing/2016/5/9/chartex" xmlns:cx4="http://schemas.microsoft.com/office/drawing/2016/5/10/chartex" xmlns:cx5="http://schemas.microsoft.com/office/drawing/2016/5/11/chartex" xmlns:cx6="http://schemas.microsoft.com/office/drawing/2016/5/12/chartex" xmlns:cx7="http://schemas.microsoft.com/office/drawing/2016/5/13/chartex" xmlns:cx8="http://schemas.microsoft.com/office/drawing/2016/5/14/chartex" xmlns:mc="http://schemas.openxmlformats.org/markup-compatibility/2006" xmlns:aink="http://schemas.microsoft.com/office/drawing/2016/ink" xmlns:am3d="http://schemas.microsoft.com/office/drawing/2017/model3d" xmlns:o="urn:schemas-microsoft-com:office:office" xmlns:oel="http://schemas.microsoft.com/office/2019/extlst" xmlns:r="http://schemas.openxmlformats.org/officeDocument/2006/relationships" xmlns:m="http://schemas.openxmlformats.org/officeDocument/2006/math" xmlns:v="urn:schemas-microsoft-com:vml" xmlns:wp14="http://schemas.microsoft.com/office/word/2010/wordprocessingDrawing" xmlns:wp="http://schemas.openxmlformats.org/drawingml/2006/wordprocessingDrawing" xmlns:w10="urn:schemas-microsoft-com:office:word" xmlns:w="http://schemas.openxmlformats.org/wordprocessingml/2006/main" xmlns:w14="http://schemas.microsoft.com/office/word/2010/wordml" xmlns:w15="http://schemas.microsoft.com/office/word/2012/wordml" xmlns:w16cex="http://schemas.microsoft.com/office/word/2018/wordml/cex" xmlns:w16cid="http://schemas.microsoft.com/office/word/2016/wordml/cid" xmlns:w16="http://schemas.microsoft.com/office/word/2018/wordml" xmlns:w16sdtdh="http://schemas.microsoft.com/office/word/2020/wordml/sdtdatahash" xmlns:w16se="http://schemas.microsoft.com/office/word/2015/wordml/symex" xmlns:wpg="http://schemas.microsoft.com/office/word/2010/wordprocessingGroup" xmlns:wpi="http://schemas.microsoft.com/office/word/2010/wordprocessingInk" xmlns:wne="http://schemas.microsoft.com/office/word/2006/wordml" xmlns:wps="http://schemas.microsoft.com/office/word/2010/wordprocessingShape" mc:Ignorable="w14 w15 w16se w16cid w16 w16cex w16sdtdh wp14">
+<w:ftr xmlns:wpc="http://schemas.microsoft.com/office/word/2010/wordprocessingCanvas" xmlns:cx="http://schemas.microsoft.com/office/drawing/2014/chartex" xmlns:cx1="http://schemas.microsoft.com/office/drawing/2015/9/8/chartex" xmlns:cx2="http://schemas.microsoft.com/office/drawing/2015/10/21/chartex" xmlns:cx3="http://schemas.microsoft.com/office/drawing/2016/5/9/chartex" xmlns:cx4="http://schemas.microsoft.com/office/drawing/2016/5/10/chartex" xmlns:cx5="http://schemas.microsoft.com/office/drawing/2016/5/11/chartex" xmlns:cx6="http://schemas.microsoft.com/office/drawing/2016/5/12/chartex" xmlns:cx7="http://schemas.microsoft.com/office/drawing/2016/5/13/chartex" xmlns:cx8="http://schemas.microsoft.com/office/drawing/2016/5/14/chartex" xmlns:mc="http://schemas.openxmlformats.org/markup-compatibility/2006" xmlns:aink="http://schemas.microsoft.com/office/drawing/2016/ink" xmlns:am3d="http://schemas.microsoft.com/office/drawing/2017/model3d" xmlns:o="urn:schemas-microsoft-com:office:office" xmlns:oel="http://schemas.microsoft.com/office/2019/extlst" xmlns:r="http://schemas.openxmlformats.org/officeDocument/2006/relationships" xmlns:m="http://schemas.openxmlformats.org/officeDocument/2006/math" xmlns:v="urn:schemas-microsoft-com:vml" xmlns:wp14="http://schemas.microsoft.com/office/word/2010/wordprocessingDrawing" xmlns:wp="http://schemas.openxmlformats.org/drawingml/2006/wordprocessingDrawing" xmlns:w10="urn:schemas-microsoft-com:office:word" xmlns:w="http://schemas.openxmlformats.org/wordprocessingml/2006/main" xmlns:w14="http://schemas.microsoft.com/office/word/2010/wordml" xmlns:w15="http://schemas.microsoft.com/office/word/2012/wordml" xmlns:w16cex="http://schemas.microsoft.com/office/word/2018/wordml/cex" xmlns:w16cid="http://schemas.microsoft.com/office/word/2016/wordml/cid" xmlns:w16="http://schemas.microsoft.com/office/word/2018/wordml" xmlns:w16du="http://schemas.microsoft.com/office/word/2023/wordml/word16du" xmlns:w16sdtdh="http://schemas.microsoft.com/office/word/2020/wordml/sdtdatahash" xmlns:w16se="http://schemas.microsoft.com/office/word/2015/wordml/symex" xmlns:wpg="http://schemas.microsoft.com/office/word/2010/wordprocessingGroup" xmlns:wpi="http://schemas.microsoft.com/office/word/2010/wordprocessingInk" xmlns:wne="http://schemas.microsoft.com/office/word/2006/wordml" xmlns:wps="http://schemas.microsoft.com/office/word/2010/wordprocessingShape" mc:Ignorable="w14 w15 w16se w16cid w16 w16cex w16sdtdh wp14">
   <w:p>
     <w:pPr>
       <w:pBdr>
@@ -12815,7 +13727,7 @@
 </file>
 
 <file path=word/footnotes.xml><?xml version="1.0" encoding="utf-8"?>
-<w:footnotes xmlns:wpc="http://schemas.microsoft.com/office/word/2010/wordprocessingCanvas" xmlns:cx="http://schemas.microsoft.com/office/drawing/2014/chartex" xmlns:cx1="http://schemas.microsoft.com/office/drawing/2015/9/8/chartex" xmlns:cx2="http://schemas.microsoft.com/office/drawing/2015/10/21/chartex" xmlns:cx3="http://schemas.microsoft.com/office/drawing/2016/5/9/chartex" xmlns:cx4="http://schemas.microsoft.com/office/drawing/2016/5/10/chartex" xmlns:cx5="http://schemas.microsoft.com/office/drawing/2016/5/11/chartex" xmlns:cx6="http://schemas.microsoft.com/office/drawing/2016/5/12/chartex" xmlns:cx7="http://schemas.microsoft.com/office/drawing/2016/5/13/chartex" xmlns:cx8="http://schemas.microsoft.com/office/drawing/2016/5/14/chartex" xmlns:mc="http://schemas.openxmlformats.org/markup-compatibility/2006" xmlns:aink="http://schemas.microsoft.com/office/drawing/2016/ink" xmlns:am3d="http://schemas.microsoft.com/office/drawing/2017/model3d" xmlns:o="urn:schemas-microsoft-com:office:office" xmlns:oel="http://schemas.microsoft.com/office/2019/extlst" xmlns:r="http://schemas.openxmlformats.org/officeDocument/2006/relationships" xmlns:m="http://schemas.openxmlformats.org/officeDocument/2006/math" xmlns:v="urn:schemas-microsoft-com:vml" xmlns:wp14="http://schemas.microsoft.com/office/word/2010/wordprocessingDrawing" xmlns:wp="http://schemas.openxmlformats.org/drawingml/2006/wordprocessingDrawing" xmlns:w10="urn:schemas-microsoft-com:office:word" xmlns:w="http://schemas.openxmlformats.org/wordprocessingml/2006/main" xmlns:w14="http://schemas.microsoft.com/office/word/2010/wordml" xmlns:w15="http://schemas.microsoft.com/office/word/2012/wordml" xmlns:w16cex="http://schemas.microsoft.com/office/word/2018/wordml/cex" xmlns:w16cid="http://schemas.microsoft.com/office/word/2016/wordml/cid" xmlns:w16="http://schemas.microsoft.com/office/word/2018/wordml" xmlns:w16sdtdh="http://schemas.microsoft.com/office/word/2020/wordml/sdtdatahash" xmlns:w16se="http://schemas.microsoft.com/office/word/2015/wordml/symex" xmlns:wpg="http://schemas.microsoft.com/office/word/2010/wordprocessingGroup" xmlns:wpi="http://schemas.microsoft.com/office/word/2010/wordprocessingInk" xmlns:wne="http://schemas.microsoft.com/office/word/2006/wordml" xmlns:wps="http://schemas.microsoft.com/office/word/2010/wordprocessingShape" mc:Ignorable="w14 w15 w16se w16cid w16 w16cex w16sdtdh wp14">
+<w:footnotes xmlns:wpc="http://schemas.microsoft.com/office/word/2010/wordprocessingCanvas" xmlns:cx="http://schemas.microsoft.com/office/drawing/2014/chartex" xmlns:cx1="http://schemas.microsoft.com/office/drawing/2015/9/8/chartex" xmlns:cx2="http://schemas.microsoft.com/office/drawing/2015/10/21/chartex" xmlns:cx3="http://schemas.microsoft.com/office/drawing/2016/5/9/chartex" xmlns:cx4="http://schemas.microsoft.com/office/drawing/2016/5/10/chartex" xmlns:cx5="http://schemas.microsoft.com/office/drawing/2016/5/11/chartex" xmlns:cx6="http://schemas.microsoft.com/office/drawing/2016/5/12/chartex" xmlns:cx7="http://schemas.microsoft.com/office/drawing/2016/5/13/chartex" xmlns:cx8="http://schemas.microsoft.com/office/drawing/2016/5/14/chartex" xmlns:mc="http://schemas.openxmlformats.org/markup-compatibility/2006" xmlns:aink="http://schemas.microsoft.com/office/drawing/2016/ink" xmlns:am3d="http://schemas.microsoft.com/office/drawing/2017/model3d" xmlns:o="urn:schemas-microsoft-com:office:office" xmlns:oel="http://schemas.microsoft.com/office/2019/extlst" xmlns:r="http://schemas.openxmlformats.org/officeDocument/2006/relationships" xmlns:m="http://schemas.openxmlformats.org/officeDocument/2006/math" xmlns:v="urn:schemas-microsoft-com:vml" xmlns:wp14="http://schemas.microsoft.com/office/word/2010/wordprocessingDrawing" xmlns:wp="http://schemas.openxmlformats.org/drawingml/2006/wordprocessingDrawing" xmlns:w10="urn:schemas-microsoft-com:office:word" xmlns:w="http://schemas.openxmlformats.org/wordprocessingml/2006/main" xmlns:w14="http://schemas.microsoft.com/office/word/2010/wordml" xmlns:w15="http://schemas.microsoft.com/office/word/2012/wordml" xmlns:w16cex="http://schemas.microsoft.com/office/word/2018/wordml/cex" xmlns:w16cid="http://schemas.microsoft.com/office/word/2016/wordml/cid" xmlns:w16="http://schemas.microsoft.com/office/word/2018/wordml" xmlns:w16du="http://schemas.microsoft.com/office/word/2023/wordml/word16du" xmlns:w16sdtdh="http://schemas.microsoft.com/office/word/2020/wordml/sdtdatahash" xmlns:w16se="http://schemas.microsoft.com/office/word/2015/wordml/symex" xmlns:wpg="http://schemas.microsoft.com/office/word/2010/wordprocessingGroup" xmlns:wpi="http://schemas.microsoft.com/office/word/2010/wordprocessingInk" xmlns:wne="http://schemas.microsoft.com/office/word/2006/wordml" xmlns:wps="http://schemas.microsoft.com/office/word/2010/wordprocessingShape" mc:Ignorable="w14 w15 w16se w16cid w16 w16cex w16sdtdh wp14">
   <w:footnote w:type="separator" w:id="-1">
     <w:p>
       <w:pPr>
@@ -12840,7 +13752,7 @@
 </file>
 
 <file path=word/numbering.xml><?xml version="1.0" encoding="utf-8"?>
-<w:numbering xmlns:wpc="http://schemas.microsoft.com/office/word/2010/wordprocessingCanvas" xmlns:cx="http://schemas.microsoft.com/office/drawing/2014/chartex" xmlns:cx1="http://schemas.microsoft.com/office/drawing/2015/9/8/chartex" xmlns:cx2="http://schemas.microsoft.com/office/drawing/2015/10/21/chartex" xmlns:cx3="http://schemas.microsoft.com/office/drawing/2016/5/9/chartex" xmlns:cx4="http://schemas.microsoft.com/office/drawing/2016/5/10/chartex" xmlns:cx5="http://schemas.microsoft.com/office/drawing/2016/5/11/chartex" xmlns:cx6="http://schemas.microsoft.com/office/drawing/2016/5/12/chartex" xmlns:cx7="http://schemas.microsoft.com/office/drawing/2016/5/13/chartex" xmlns:cx8="http://schemas.microsoft.com/office/drawing/2016/5/14/chartex" xmlns:mc="http://schemas.openxmlformats.org/markup-compatibility/2006" xmlns:aink="http://schemas.microsoft.com/office/drawing/2016/ink" xmlns:am3d="http://schemas.microsoft.com/office/drawing/2017/model3d" xmlns:o="urn:schemas-microsoft-com:office:office" xmlns:oel="http://schemas.microsoft.com/office/2019/extlst" xmlns:r="http://schemas.openxmlformats.org/officeDocument/2006/relationships" xmlns:m="http://schemas.openxmlformats.org/officeDocument/2006/math" xmlns:v="urn:schemas-microsoft-com:vml" xmlns:wp14="http://schemas.microsoft.com/office/word/2010/wordprocessingDrawing" xmlns:wp="http://schemas.openxmlformats.org/drawingml/2006/wordprocessingDrawing" xmlns:w10="urn:schemas-microsoft-com:office:word" xmlns:w="http://schemas.openxmlformats.org/wordprocessingml/2006/main" xmlns:w14="http://schemas.microsoft.com/office/word/2010/wordml" xmlns:w15="http://schemas.microsoft.com/office/word/2012/wordml" xmlns:w16cex="http://schemas.microsoft.com/office/word/2018/wordml/cex" xmlns:w16cid="http://schemas.microsoft.com/office/word/2016/wordml/cid" xmlns:w16="http://schemas.microsoft.com/office/word/2018/wordml" xmlns:w16sdtdh="http://schemas.microsoft.com/office/word/2020/wordml/sdtdatahash" xmlns:w16se="http://schemas.microsoft.com/office/word/2015/wordml/symex" xmlns:wpg="http://schemas.microsoft.com/office/word/2010/wordprocessingGroup" xmlns:wpi="http://schemas.microsoft.com/office/word/2010/wordprocessingInk" xmlns:wne="http://schemas.microsoft.com/office/word/2006/wordml" xmlns:wps="http://schemas.microsoft.com/office/word/2010/wordprocessingShape" mc:Ignorable="w14 w15 w16se w16cid w16 w16cex w16sdtdh wp14">
+<w:numbering xmlns:wpc="http://schemas.microsoft.com/office/word/2010/wordprocessingCanvas" xmlns:cx="http://schemas.microsoft.com/office/drawing/2014/chartex" xmlns:cx1="http://schemas.microsoft.com/office/drawing/2015/9/8/chartex" xmlns:cx2="http://schemas.microsoft.com/office/drawing/2015/10/21/chartex" xmlns:cx3="http://schemas.microsoft.com/office/drawing/2016/5/9/chartex" xmlns:cx4="http://schemas.microsoft.com/office/drawing/2016/5/10/chartex" xmlns:cx5="http://schemas.microsoft.com/office/drawing/2016/5/11/chartex" xmlns:cx6="http://schemas.microsoft.com/office/drawing/2016/5/12/chartex" xmlns:cx7="http://schemas.microsoft.com/office/drawing/2016/5/13/chartex" xmlns:cx8="http://schemas.microsoft.com/office/drawing/2016/5/14/chartex" xmlns:mc="http://schemas.openxmlformats.org/markup-compatibility/2006" xmlns:aink="http://schemas.microsoft.com/office/drawing/2016/ink" xmlns:am3d="http://schemas.microsoft.com/office/drawing/2017/model3d" xmlns:o="urn:schemas-microsoft-com:office:office" xmlns:oel="http://schemas.microsoft.com/office/2019/extlst" xmlns:r="http://schemas.openxmlformats.org/officeDocument/2006/relationships" xmlns:m="http://schemas.openxmlformats.org/officeDocument/2006/math" xmlns:v="urn:schemas-microsoft-com:vml" xmlns:wp14="http://schemas.microsoft.com/office/word/2010/wordprocessingDrawing" xmlns:wp="http://schemas.openxmlformats.org/drawingml/2006/wordprocessingDrawing" xmlns:w10="urn:schemas-microsoft-com:office:word" xmlns:w="http://schemas.openxmlformats.org/wordprocessingml/2006/main" xmlns:w14="http://schemas.microsoft.com/office/word/2010/wordml" xmlns:w15="http://schemas.microsoft.com/office/word/2012/wordml" xmlns:w16cex="http://schemas.microsoft.com/office/word/2018/wordml/cex" xmlns:w16cid="http://schemas.microsoft.com/office/word/2016/wordml/cid" xmlns:w16="http://schemas.microsoft.com/office/word/2018/wordml" xmlns:w16du="http://schemas.microsoft.com/office/word/2023/wordml/word16du" xmlns:w16sdtdh="http://schemas.microsoft.com/office/word/2020/wordml/sdtdatahash" xmlns:w16se="http://schemas.microsoft.com/office/word/2015/wordml/symex" xmlns:wpg="http://schemas.microsoft.com/office/word/2010/wordprocessingGroup" xmlns:wpi="http://schemas.microsoft.com/office/word/2010/wordprocessingInk" xmlns:wne="http://schemas.microsoft.com/office/word/2006/wordml" xmlns:wps="http://schemas.microsoft.com/office/word/2010/wordprocessingShape" mc:Ignorable="w14 w15 w16se w16cid w16 w16cex w16sdtdh wp14">
   <w:abstractNum w:abstractNumId="0" w15:restartNumberingAfterBreak="0">
     <w:nsid w:val="078A60AC"/>
     <w:multiLevelType w:val="multilevel"/>
@@ -13213,6 +14125,119 @@
     </w:lvl>
   </w:abstractNum>
   <w:abstractNum w:abstractNumId="4" w15:restartNumberingAfterBreak="0">
+    <w:nsid w:val="0E602BEA"/>
+    <w:multiLevelType w:val="multilevel"/>
+    <w:tmpl w:val="C59A4142"/>
+    <w:lvl w:ilvl="0">
+      <w:start w:val="9"/>
+      <w:numFmt w:val="decimal"/>
+      <w:lvlText w:val="%1"/>
+      <w:lvlJc w:val="left"/>
+      <w:pPr>
+        <w:ind w:left="405" w:hanging="405"/>
+      </w:pPr>
+      <w:rPr>
+        <w:rFonts w:hint="default"/>
+      </w:rPr>
+    </w:lvl>
+    <w:lvl w:ilvl="1">
+      <w:start w:val="1"/>
+      <w:numFmt w:val="decimal"/>
+      <w:lvlText w:val="%1.%2"/>
+      <w:lvlJc w:val="left"/>
+      <w:pPr>
+        <w:ind w:left="720" w:hanging="720"/>
+      </w:pPr>
+      <w:rPr>
+        <w:rFonts w:hint="default"/>
+      </w:rPr>
+    </w:lvl>
+    <w:lvl w:ilvl="2">
+      <w:start w:val="1"/>
+      <w:numFmt w:val="decimal"/>
+      <w:lvlText w:val="%1.%2.%3"/>
+      <w:lvlJc w:val="left"/>
+      <w:pPr>
+        <w:ind w:left="720" w:hanging="720"/>
+      </w:pPr>
+      <w:rPr>
+        <w:rFonts w:hint="default"/>
+      </w:rPr>
+    </w:lvl>
+    <w:lvl w:ilvl="3">
+      <w:start w:val="1"/>
+      <w:numFmt w:val="decimal"/>
+      <w:lvlText w:val="%1.%2.%3.%4"/>
+      <w:lvlJc w:val="left"/>
+      <w:pPr>
+        <w:ind w:left="1080" w:hanging="1080"/>
+      </w:pPr>
+      <w:rPr>
+        <w:rFonts w:hint="default"/>
+      </w:rPr>
+    </w:lvl>
+    <w:lvl w:ilvl="4">
+      <w:start w:val="1"/>
+      <w:numFmt w:val="decimal"/>
+      <w:lvlText w:val="%1.%2.%3.%4.%5"/>
+      <w:lvlJc w:val="left"/>
+      <w:pPr>
+        <w:ind w:left="1440" w:hanging="1440"/>
+      </w:pPr>
+      <w:rPr>
+        <w:rFonts w:hint="default"/>
+      </w:rPr>
+    </w:lvl>
+    <w:lvl w:ilvl="5">
+      <w:start w:val="1"/>
+      <w:numFmt w:val="decimal"/>
+      <w:lvlText w:val="%1.%2.%3.%4.%5.%6"/>
+      <w:lvlJc w:val="left"/>
+      <w:pPr>
+        <w:ind w:left="1440" w:hanging="1440"/>
+      </w:pPr>
+      <w:rPr>
+        <w:rFonts w:hint="default"/>
+      </w:rPr>
+    </w:lvl>
+    <w:lvl w:ilvl="6">
+      <w:start w:val="1"/>
+      <w:numFmt w:val="decimal"/>
+      <w:lvlText w:val="%1.%2.%3.%4.%5.%6.%7"/>
+      <w:lvlJc w:val="left"/>
+      <w:pPr>
+        <w:ind w:left="1800" w:hanging="1800"/>
+      </w:pPr>
+      <w:rPr>
+        <w:rFonts w:hint="default"/>
+      </w:rPr>
+    </w:lvl>
+    <w:lvl w:ilvl="7">
+      <w:start w:val="1"/>
+      <w:numFmt w:val="decimal"/>
+      <w:lvlText w:val="%1.%2.%3.%4.%5.%6.%7.%8"/>
+      <w:lvlJc w:val="left"/>
+      <w:pPr>
+        <w:ind w:left="2160" w:hanging="2160"/>
+      </w:pPr>
+      <w:rPr>
+        <w:rFonts w:hint="default"/>
+      </w:rPr>
+    </w:lvl>
+    <w:lvl w:ilvl="8">
+      <w:start w:val="1"/>
+      <w:numFmt w:val="decimal"/>
+      <w:lvlText w:val="%1.%2.%3.%4.%5.%6.%7.%8.%9"/>
+      <w:lvlJc w:val="left"/>
+      <w:pPr>
+        <w:ind w:left="2160" w:hanging="2160"/>
+      </w:pPr>
+      <w:rPr>
+        <w:rFonts w:hint="default"/>
+      </w:rPr>
+    </w:lvl>
+  </w:abstractNum>
+  <w:abstractNum w:abstractNumId="5" w15:restartNumberingAfterBreak="0">
     <w:nsid w:val="14313E0A"/>
     <w:multiLevelType w:val="hybridMultilevel"/>
     <w:tmpl w:val="C3ECBF7A"/>
@@ -13325,7 +14350,7 @@
       </w:rPr>
     </w:lvl>
   </w:abstractNum>
-  <w:abstractNum w:abstractNumId="5" w15:restartNumberingAfterBreak="0">
+  <w:abstractNum w:abstractNumId="6" w15:restartNumberingAfterBreak="0">
     <w:nsid w:val="156C0870"/>
     <w:multiLevelType w:val="multilevel"/>
     <w:tmpl w:val="D8F4C7D0"/>
@@ -13411,7 +14436,7 @@
       </w:pPr>
     </w:lvl>
   </w:abstractNum>
-  <w:abstractNum w:abstractNumId="6" w15:restartNumberingAfterBreak="0">
+  <w:abstractNum w:abstractNumId="7" w15:restartNumberingAfterBreak="0">
     <w:nsid w:val="18496D61"/>
     <w:multiLevelType w:val="multilevel"/>
     <w:tmpl w:val="2000001F"/>
@@ -13497,7 +14522,7 @@
       </w:pPr>
     </w:lvl>
   </w:abstractNum>
-  <w:abstractNum w:abstractNumId="7" w15:restartNumberingAfterBreak="0">
+  <w:abstractNum w:abstractNumId="8" w15:restartNumberingAfterBreak="0">
     <w:nsid w:val="1E8E77D8"/>
     <w:multiLevelType w:val="multilevel"/>
     <w:tmpl w:val="D9AEA86E"/>
@@ -13646,7 +14671,7 @@
       </w:rPr>
     </w:lvl>
   </w:abstractNum>
-  <w:abstractNum w:abstractNumId="8" w15:restartNumberingAfterBreak="0">
+  <w:abstractNum w:abstractNumId="9" w15:restartNumberingAfterBreak="0">
     <w:nsid w:val="348E6332"/>
     <w:multiLevelType w:val="hybridMultilevel"/>
     <w:tmpl w:val="5DE0E526"/>
@@ -13759,7 +14784,120 @@
       </w:rPr>
     </w:lvl>
   </w:abstractNum>
-  <w:abstractNum w:abstractNumId="9" w15:restartNumberingAfterBreak="0">
+  <w:abstractNum w:abstractNumId="10" w15:restartNumberingAfterBreak="0">
+    <w:nsid w:val="34B37BFE"/>
+    <w:multiLevelType w:val="multilevel"/>
+    <w:tmpl w:val="02BE8048"/>
+    <w:lvl w:ilvl="0">
+      <w:start w:val="1"/>
+      <w:numFmt w:val="lowerLetter"/>
+      <w:lvlText w:val="%1."/>
+      <w:lvlJc w:val="left"/>
+      <w:pPr>
+        <w:ind w:left="720" w:hanging="360"/>
+      </w:pPr>
+      <w:rPr>
+        <w:rFonts w:hint="default"/>
+      </w:rPr>
+    </w:lvl>
+    <w:lvl w:ilvl="1">
+      <w:start w:val="1"/>
+      <w:numFmt w:val="lowerLetter"/>
+      <w:lvlText w:val="%2."/>
+      <w:lvlJc w:val="left"/>
+      <w:pPr>
+        <w:ind w:left="1440" w:hanging="360"/>
+      </w:pPr>
+      <w:rPr>
+        <w:rFonts w:hint="default"/>
+      </w:rPr>
+    </w:lvl>
+    <w:lvl w:ilvl="2">
+      <w:start w:val="1"/>
+      <w:numFmt w:val="lowerRoman"/>
+      <w:lvlText w:val="%3."/>
+      <w:lvlJc w:val="right"/>
+      <w:pPr>
+        <w:ind w:left="2160" w:hanging="180"/>
+      </w:pPr>
+      <w:rPr>
+        <w:rFonts w:hint="default"/>
+      </w:rPr>
+    </w:lvl>
+    <w:lvl w:ilvl="3">
+      <w:start w:val="1"/>
+      <w:numFmt w:val="decimal"/>
+      <w:lvlText w:val="%4."/>
+      <w:lvlJc w:val="left"/>
+      <w:pPr>
+        <w:ind w:left="2880" w:hanging="360"/>
+      </w:pPr>
+      <w:rPr>
+        <w:rFonts w:hint="default"/>
+      </w:rPr>
+    </w:lvl>
+    <w:lvl w:ilvl="4">
+      <w:start w:val="1"/>
+      <w:numFmt w:val="lowerLetter"/>
+      <w:lvlText w:val="%5."/>
+      <w:lvlJc w:val="left"/>
+      <w:pPr>
+        <w:ind w:left="3600" w:hanging="360"/>
+      </w:pPr>
+      <w:rPr>
+        <w:rFonts w:hint="default"/>
+      </w:rPr>
+    </w:lvl>
+    <w:lvl w:ilvl="5">
+      <w:start w:val="1"/>
+      <w:numFmt w:val="lowerRoman"/>
+      <w:lvlText w:val="%6."/>
+      <w:lvlJc w:val="right"/>
+      <w:pPr>
+        <w:ind w:left="4320" w:hanging="180"/>
+      </w:pPr>
+      <w:rPr>
+        <w:rFonts w:hint="default"/>
+      </w:rPr>
+    </w:lvl>
+    <w:lvl w:ilvl="6">
+      <w:start w:val="1"/>
+      <w:numFmt w:val="decimal"/>
+      <w:lvlText w:val="%7."/>
+      <w:lvlJc w:val="left"/>
+      <w:pPr>
+        <w:ind w:left="5040" w:hanging="360"/>
+      </w:pPr>
+      <w:rPr>
+        <w:rFonts w:hint="default"/>
+      </w:rPr>
+    </w:lvl>
+    <w:lvl w:ilvl="7">
+      <w:start w:val="1"/>
+      <w:numFmt w:val="lowerLetter"/>
+      <w:lvlText w:val="%8."/>
+      <w:lvlJc w:val="left"/>
+      <w:pPr>
+        <w:ind w:left="5760" w:hanging="360"/>
+      </w:pPr>
+      <w:rPr>
+        <w:rFonts w:hint="default"/>
+      </w:rPr>
+    </w:lvl>
+    <w:lvl w:ilvl="8">
+      <w:start w:val="1"/>
+      <w:numFmt w:val="lowerRoman"/>
+      <w:lvlText w:val="%9."/>
+      <w:lvlJc w:val="right"/>
+      <w:pPr>
+        <w:ind w:left="6480" w:hanging="180"/>
+      </w:pPr>
+      <w:rPr>
+        <w:rFonts w:hint="default"/>
+      </w:rPr>
+    </w:lvl>
+  </w:abstractNum>
+  <w:abstractNum w:abstractNumId="11" w15:restartNumberingAfterBreak="0">
     <w:nsid w:val="3D214EFC"/>
     <w:multiLevelType w:val="multilevel"/>
     <w:tmpl w:val="2000001F"/>
@@ -13845,7 +14983,7 @@
       </w:pPr>
     </w:lvl>
   </w:abstractNum>
-  <w:abstractNum w:abstractNumId="10" w15:restartNumberingAfterBreak="0">
+  <w:abstractNum w:abstractNumId="12" w15:restartNumberingAfterBreak="0">
     <w:nsid w:val="3F736E47"/>
     <w:multiLevelType w:val="multilevel"/>
     <w:tmpl w:val="BDAAA83A"/>
@@ -13931,7 +15069,7 @@
       </w:pPr>
     </w:lvl>
   </w:abstractNum>
-  <w:abstractNum w:abstractNumId="11" w15:restartNumberingAfterBreak="0">
+  <w:abstractNum w:abstractNumId="13" w15:restartNumberingAfterBreak="0">
     <w:nsid w:val="41BA3092"/>
     <w:multiLevelType w:val="hybridMultilevel"/>
     <w:tmpl w:val="07F23D1C"/>
@@ -14044,7 +15182,7 @@
       </w:rPr>
     </w:lvl>
   </w:abstractNum>
-  <w:abstractNum w:abstractNumId="12" w15:restartNumberingAfterBreak="0">
+  <w:abstractNum w:abstractNumId="14" w15:restartNumberingAfterBreak="0">
     <w:nsid w:val="4A8F1C60"/>
     <w:multiLevelType w:val="multilevel"/>
     <w:tmpl w:val="2000001F"/>
@@ -14130,7 +15268,7 @@
       </w:pPr>
     </w:lvl>
   </w:abstractNum>
-  <w:abstractNum w:abstractNumId="13" w15:restartNumberingAfterBreak="0">
+  <w:abstractNum w:abstractNumId="15" w15:restartNumberingAfterBreak="0">
     <w:nsid w:val="55F44BE4"/>
     <w:multiLevelType w:val="multilevel"/>
     <w:tmpl w:val="2000001F"/>
@@ -14216,7 +15354,7 @@
       </w:pPr>
     </w:lvl>
   </w:abstractNum>
-  <w:abstractNum w:abstractNumId="14" w15:restartNumberingAfterBreak="0">
+  <w:abstractNum w:abstractNumId="16" w15:restartNumberingAfterBreak="0">
     <w:nsid w:val="62A51A96"/>
     <w:multiLevelType w:val="hybridMultilevel"/>
     <w:tmpl w:val="91D4D856"/>
@@ -14305,7 +15443,120 @@
       </w:pPr>
     </w:lvl>
   </w:abstractNum>
-  <w:abstractNum w:abstractNumId="15" w15:restartNumberingAfterBreak="0">
+  <w:abstractNum w:abstractNumId="17" w15:restartNumberingAfterBreak="0">
+    <w:nsid w:val="6CD737C1"/>
+    <w:multiLevelType w:val="multilevel"/>
+    <w:tmpl w:val="02BE8048"/>
+    <w:lvl w:ilvl="0">
+      <w:start w:val="1"/>
+      <w:numFmt w:val="lowerLetter"/>
+      <w:lvlText w:val="%1."/>
+      <w:lvlJc w:val="left"/>
+      <w:pPr>
+        <w:ind w:left="360" w:hanging="360"/>
+      </w:pPr>
+      <w:rPr>
+        <w:rFonts w:hint="default"/>
+      </w:rPr>
+    </w:lvl>
+    <w:lvl w:ilvl="1">
+      <w:start w:val="1"/>
+      <w:numFmt w:val="lowerLetter"/>
+      <w:lvlText w:val="%2."/>
+      <w:lvlJc w:val="left"/>
+      <w:pPr>
+        <w:ind w:left="1080" w:hanging="360"/>
+      </w:pPr>
+      <w:rPr>
+        <w:rFonts w:hint="default"/>
+      </w:rPr>
+    </w:lvl>
+    <w:lvl w:ilvl="2">
+      <w:start w:val="1"/>
+      <w:numFmt w:val="lowerRoman"/>
+      <w:lvlText w:val="%3."/>
+      <w:lvlJc w:val="right"/>
+      <w:pPr>
+        <w:ind w:left="1800" w:hanging="180"/>
+      </w:pPr>
+      <w:rPr>
+        <w:rFonts w:hint="default"/>
+      </w:rPr>
+    </w:lvl>
+    <w:lvl w:ilvl="3">
+      <w:start w:val="1"/>
+      <w:numFmt w:val="decimal"/>
+      <w:lvlText w:val="%4."/>
+      <w:lvlJc w:val="left"/>
+      <w:pPr>
+        <w:ind w:left="2520" w:hanging="360"/>
+      </w:pPr>
+      <w:rPr>
+        <w:rFonts w:hint="default"/>
+      </w:rPr>
+    </w:lvl>
+    <w:lvl w:ilvl="4">
+      <w:start w:val="1"/>
+      <w:numFmt w:val="lowerLetter"/>
+      <w:lvlText w:val="%5."/>
+      <w:lvlJc w:val="left"/>
+      <w:pPr>
+        <w:ind w:left="3240" w:hanging="360"/>
+      </w:pPr>
+      <w:rPr>
+        <w:rFonts w:hint="default"/>
+      </w:rPr>
+    </w:lvl>
+    <w:lvl w:ilvl="5">
+      <w:start w:val="1"/>
+      <w:numFmt w:val="lowerRoman"/>
+      <w:lvlText w:val="%6."/>
+      <w:lvlJc w:val="right"/>
+      <w:pPr>
+        <w:ind w:left="3960" w:hanging="180"/>
+      </w:pPr>
+      <w:rPr>
+        <w:rFonts w:hint="default"/>
+      </w:rPr>
+    </w:lvl>
+    <w:lvl w:ilvl="6">
+      <w:start w:val="1"/>
+      <w:numFmt w:val="decimal"/>
+      <w:lvlText w:val="%7."/>
+      <w:lvlJc w:val="left"/>
+      <w:pPr>
+        <w:ind w:left="4680" w:hanging="360"/>
+      </w:pPr>
+      <w:rPr>
+        <w:rFonts w:hint="default"/>
+      </w:rPr>
+    </w:lvl>
+    <w:lvl w:ilvl="7">
+      <w:start w:val="1"/>
+      <w:numFmt w:val="lowerLetter"/>
+      <w:lvlText w:val="%8."/>
+      <w:lvlJc w:val="left"/>
+      <w:pPr>
+        <w:ind w:left="5400" w:hanging="360"/>
+      </w:pPr>
+      <w:rPr>
+        <w:rFonts w:hint="default"/>
+      </w:rPr>
+    </w:lvl>
+    <w:lvl w:ilvl="8">
+      <w:start w:val="1"/>
+      <w:numFmt w:val="lowerRoman"/>
+      <w:lvlText w:val="%9."/>
+      <w:lvlJc w:val="right"/>
+      <w:pPr>
+        <w:ind w:left="6120" w:hanging="180"/>
+      </w:pPr>
+      <w:rPr>
+        <w:rFonts w:hint="default"/>
+      </w:rPr>
+    </w:lvl>
+  </w:abstractNum>
+  <w:abstractNum w:abstractNumId="18" w15:restartNumberingAfterBreak="0">
     <w:nsid w:val="6F793275"/>
     <w:multiLevelType w:val="multilevel"/>
     <w:tmpl w:val="2000001F"/>
@@ -14391,7 +15642,7 @@
       </w:pPr>
     </w:lvl>
   </w:abstractNum>
-  <w:abstractNum w:abstractNumId="16" w15:restartNumberingAfterBreak="0">
+  <w:abstractNum w:abstractNumId="19" w15:restartNumberingAfterBreak="0">
     <w:nsid w:val="7A3C16C2"/>
     <w:multiLevelType w:val="hybridMultilevel"/>
     <w:tmpl w:val="8D823EB8"/>
@@ -14504,7 +15755,7 @@
       </w:rPr>
     </w:lvl>
   </w:abstractNum>
-  <w:abstractNum w:abstractNumId="17" w15:restartNumberingAfterBreak="0">
+  <w:abstractNum w:abstractNumId="20" w15:restartNumberingAfterBreak="0">
     <w:nsid w:val="7C343B85"/>
     <w:multiLevelType w:val="hybridMultilevel"/>
     <w:tmpl w:val="F6084B76"/>
@@ -14593,7 +15844,7 @@
       </w:pPr>
     </w:lvl>
   </w:abstractNum>
-  <w:abstractNum w:abstractNumId="18" w15:restartNumberingAfterBreak="0">
+  <w:abstractNum w:abstractNumId="21" w15:restartNumberingAfterBreak="0">
     <w:nsid w:val="7E8F7B54"/>
     <w:multiLevelType w:val="hybridMultilevel"/>
     <w:tmpl w:val="2D86ED04"/>
@@ -14683,34 +15934,34 @@
     <w:abstractNumId w:val="2"/>
   </w:num>
   <w:num w:numId="2" w16cid:durableId="336228958">
-    <w:abstractNumId w:val="5"/>
+    <w:abstractNumId w:val="6"/>
   </w:num>
   <w:num w:numId="3" w16cid:durableId="800730685">
-    <w:abstractNumId w:val="10"/>
+    <w:abstractNumId w:val="12"/>
   </w:num>
   <w:num w:numId="4" w16cid:durableId="604658657">
-    <w:abstractNumId w:val="17"/>
+    <w:abstractNumId w:val="20"/>
   </w:num>
   <w:num w:numId="5" w16cid:durableId="2059083555">
-    <w:abstractNumId w:val="11"/>
+    <w:abstractNumId w:val="13"/>
   </w:num>
   <w:num w:numId="6" w16cid:durableId="1965236815">
-    <w:abstractNumId w:val="7"/>
+    <w:abstractNumId w:val="8"/>
   </w:num>
   <w:num w:numId="7" w16cid:durableId="1927421609">
-    <w:abstractNumId w:val="18"/>
+    <w:abstractNumId w:val="21"/>
   </w:num>
   <w:num w:numId="8" w16cid:durableId="508524550">
-    <w:abstractNumId w:val="14"/>
+    <w:abstractNumId w:val="16"/>
   </w:num>
   <w:num w:numId="9" w16cid:durableId="200554743">
     <w:abstractNumId w:val="1"/>
   </w:num>
   <w:num w:numId="10" w16cid:durableId="976759557">
-    <w:abstractNumId w:val="6"/>
+    <w:abstractNumId w:val="7"/>
   </w:num>
   <w:num w:numId="11" w16cid:durableId="886601867">
-    <w:abstractNumId w:val="12"/>
+    <w:abstractNumId w:val="14"/>
   </w:num>
   <w:num w:numId="12" w16cid:durableId="1838574175">
     <w:abstractNumId w:val="0"/>
@@ -14719,22 +15970,31 @@
     <w:abstractNumId w:val="3"/>
   </w:num>
   <w:num w:numId="14" w16cid:durableId="1937444128">
+    <w:abstractNumId w:val="11"/>
+  </w:num>
+  <w:num w:numId="15" w16cid:durableId="640037436">
+    <w:abstractNumId w:val="18"/>
+  </w:num>
+  <w:num w:numId="16" w16cid:durableId="98260522">
+    <w:abstractNumId w:val="15"/>
+  </w:num>
+  <w:num w:numId="17" w16cid:durableId="804856417">
+    <w:abstractNumId w:val="5"/>
+  </w:num>
+  <w:num w:numId="18" w16cid:durableId="2036225903">
+    <w:abstractNumId w:val="19"/>
+  </w:num>
+  <w:num w:numId="19" w16cid:durableId="1858881878">
     <w:abstractNumId w:val="9"/>
   </w:num>
-  <w:num w:numId="15" w16cid:durableId="640037436">
-    <w:abstractNumId w:val="15"/>
-  </w:num>
-  <w:num w:numId="16" w16cid:durableId="98260522">
-    <w:abstractNumId w:val="13"/>
-  </w:num>
-  <w:num w:numId="17" w16cid:durableId="804856417">
+  <w:num w:numId="20" w16cid:durableId="932274796">
     <w:abstractNumId w:val="4"/>
   </w:num>
-  <w:num w:numId="18" w16cid:durableId="2036225903">
-    <w:abstractNumId w:val="16"/>
+  <w:num w:numId="21" w16cid:durableId="623466909">
+    <w:abstractNumId w:val="10"/>
   </w:num>
-  <w:num w:numId="19" w16cid:durableId="1858881878">
-    <w:abstractNumId w:val="8"/>
+  <w:num w:numId="22" w16cid:durableId="302781792">
+    <w:abstractNumId w:val="17"/>
   </w:num>
 </w:numbering>
 </file>
@@ -15137,7 +16397,7 @@
   <w:style w:type="paragraph" w:default="1" w:styleId="Normal">
     <w:name w:val="Normal"/>
     <w:qFormat/>
-    <w:rsid w:val="00040942"/>
+    <w:rsid w:val="00B1487A"/>
     <w:pPr>
       <w:jc w:val="both"/>
     </w:pPr>

</xml_diff>

<commit_message>
Added changes to the pptx and docx, and added the script
</commit_message>
<xml_diff>
--- a/Capstone Project Phase A-23-1-R-21.docx
+++ b/Capstone Project Phase A-23-1-R-21.docx
@@ -182,7 +182,16 @@
           <w:sz w:val="28"/>
           <w:szCs w:val="28"/>
         </w:rPr>
-        <w:t>Capstone Project Phase A </w:t>
+        <w:t xml:space="preserve">Capstone Project Phase </w:t>
+      </w:r>
+      <w:r>
+        <w:rPr>
+          <w:rFonts w:ascii="Arial" w:eastAsia="Arial" w:hAnsi="Arial" w:cs="Arial"/>
+          <w:color w:val="000000"/>
+          <w:sz w:val="28"/>
+          <w:szCs w:val="28"/>
+        </w:rPr>
+        <w:t>B</w:t>
       </w:r>
     </w:p>
     <w:p>
@@ -483,19 +492,8 @@
           <w:sz w:val="28"/>
           <w:szCs w:val="28"/>
         </w:rPr>
-        <w:t xml:space="preserve">Eliyahu </w:t>
-      </w:r>
-      <w:proofErr w:type="spellStart"/>
-      <w:r>
-        <w:rPr>
-          <w:rFonts w:ascii="Arial" w:eastAsia="Arial" w:hAnsi="Arial" w:cs="Arial"/>
-          <w:color w:val="000000"/>
-          <w:sz w:val="28"/>
-          <w:szCs w:val="28"/>
-        </w:rPr>
-        <w:t>Arnson</w:t>
-      </w:r>
-      <w:proofErr w:type="spellEnd"/>
+        <w:t>Eliyahu Arnson</w:t>
+      </w:r>
       <w:r>
         <w:rPr>
           <w:rFonts w:ascii="Arial" w:eastAsia="Arial" w:hAnsi="Arial" w:cs="Arial"/>
@@ -572,71 +570,29 @@
           <w:sz w:val="28"/>
           <w:szCs w:val="28"/>
         </w:rPr>
-        <w:t xml:space="preserve">Dr. Renata </w:t>
-      </w:r>
-      <w:proofErr w:type="spellStart"/>
-      <w:r>
+        <w:t>Dr. Renata Avros</w:t>
+      </w:r>
+    </w:p>
+    <w:p>
+      <w:pPr>
+        <w:spacing w:after="0" w:line="240" w:lineRule="auto"/>
+        <w:jc w:val="center"/>
         <w:rPr>
           <w:rFonts w:ascii="Arial" w:eastAsia="Arial" w:hAnsi="Arial" w:cs="Arial"/>
           <w:color w:val="000000"/>
           <w:sz w:val="28"/>
           <w:szCs w:val="28"/>
         </w:rPr>
-        <w:t>Avros</w:t>
-      </w:r>
-      <w:proofErr w:type="spellEnd"/>
-    </w:p>
-    <w:p>
-      <w:pPr>
-        <w:spacing w:after="0" w:line="240" w:lineRule="auto"/>
-        <w:jc w:val="center"/>
+      </w:pPr>
+      <w:r>
         <w:rPr>
           <w:rFonts w:ascii="Arial" w:eastAsia="Arial" w:hAnsi="Arial" w:cs="Arial"/>
           <w:color w:val="000000"/>
           <w:sz w:val="28"/>
           <w:szCs w:val="28"/>
         </w:rPr>
-      </w:pPr>
-      <w:r>
-        <w:rPr>
-          <w:rFonts w:ascii="Arial" w:eastAsia="Arial" w:hAnsi="Arial" w:cs="Arial"/>
-          <w:color w:val="000000"/>
-          <w:sz w:val="28"/>
-          <w:szCs w:val="28"/>
-        </w:rPr>
-        <w:t xml:space="preserve">Prof. </w:t>
-      </w:r>
-      <w:proofErr w:type="spellStart"/>
-      <w:r>
-        <w:rPr>
-          <w:rFonts w:ascii="Arial" w:eastAsia="Arial" w:hAnsi="Arial" w:cs="Arial"/>
-          <w:color w:val="000000"/>
-          <w:sz w:val="28"/>
-          <w:szCs w:val="28"/>
-        </w:rPr>
-        <w:t>Zeev</w:t>
-      </w:r>
-      <w:proofErr w:type="spellEnd"/>
-      <w:r>
-        <w:rPr>
-          <w:rFonts w:ascii="Arial" w:eastAsia="Arial" w:hAnsi="Arial" w:cs="Arial"/>
-          <w:color w:val="000000"/>
-          <w:sz w:val="28"/>
-          <w:szCs w:val="28"/>
-        </w:rPr>
-        <w:t xml:space="preserve"> </w:t>
-      </w:r>
-      <w:proofErr w:type="spellStart"/>
-      <w:r>
-        <w:rPr>
-          <w:rFonts w:ascii="Arial" w:eastAsia="Arial" w:hAnsi="Arial" w:cs="Arial"/>
-          <w:color w:val="000000"/>
-          <w:sz w:val="28"/>
-          <w:szCs w:val="28"/>
-        </w:rPr>
-        <w:t>Volkovich</w:t>
-      </w:r>
-      <w:proofErr w:type="spellEnd"/>
+        <w:t>Prof. Zeev Volkovich</w:t>
+      </w:r>
     </w:p>
     <w:p>
       <w:pPr>
@@ -3307,13 +3263,8 @@
       <w:r>
         <w:t xml:space="preserve">, texts </w:t>
       </w:r>
-      <w:proofErr w:type="spellStart"/>
-      <w:r>
-        <w:t>wit</w:t>
-      </w:r>
-      <w:proofErr w:type="spellEnd"/>
-      <w:r>
-        <w:t xml:space="preserve"> which the</w:t>
+      <w:r>
+        <w:t>wit which the</w:t>
       </w:r>
       <w:r>
         <w:t xml:space="preserve"> author </w:t>
@@ -3523,29 +3474,13 @@
         <w:t xml:space="preserve"> </w:t>
       </w:r>
       <w:r>
-        <w:t xml:space="preserve">The study about author authentication was written by Moshe Koppel and </w:t>
-      </w:r>
-      <w:proofErr w:type="spellStart"/>
-      <w:r>
-        <w:t>Yaron</w:t>
-      </w:r>
-      <w:proofErr w:type="spellEnd"/>
-      <w:r>
-        <w:t xml:space="preserve"> Winter. The article showed how to determine if two documents were written by the same author by testing their similarity.</w:t>
+        <w:t>The study about author authentication was written by Moshe Koppel and Yaron Winter. The article showed how to determine if two documents were written by the same author by testing their similarity.</w:t>
       </w:r>
       <w:r>
         <w:t xml:space="preserve"> </w:t>
       </w:r>
       <w:r>
-        <w:t xml:space="preserve">Later on, Moshe Koppel and </w:t>
-      </w:r>
-      <w:proofErr w:type="spellStart"/>
-      <w:r>
-        <w:t>Shachar</w:t>
-      </w:r>
-      <w:proofErr w:type="spellEnd"/>
-      <w:r>
-        <w:t xml:space="preserve"> Seidman wrote an article about automating identifying Pseudepigraphic texts using the “Impostors method”.</w:t>
+        <w:t>Later on, Moshe Koppel and Shachar Seidman wrote an article about automating identifying Pseudepigraphic texts using the “Impostors method”.</w:t>
       </w:r>
       <w:r>
         <w:t xml:space="preserve"> </w:t>
@@ -7047,15 +6982,7 @@
         <w:t xml:space="preserve">The vector result is then multiplied by the Token Embedding matrix to calculate the output token probabilities. </w:t>
       </w:r>
       <w:r>
-        <w:t xml:space="preserve">The variable </w:t>
-      </w:r>
-      <w:proofErr w:type="spellStart"/>
-      <w:r>
-        <w:t>top_k</w:t>
-      </w:r>
-      <w:proofErr w:type="spellEnd"/>
-      <w:r>
-        <w:t xml:space="preserve"> can be defined to show</w:t>
+        <w:t>The variable top_k can be defined to show</w:t>
       </w:r>
       <w:r>
         <w:t xml:space="preserve"> how many of the tokens</w:t>
@@ -7614,21 +7541,8 @@
       </w:r>
     </w:p>
     <w:p>
-      <w:proofErr w:type="spellStart"/>
-      <w:r>
-        <w:t>BiLSTM</w:t>
-      </w:r>
-      <w:proofErr w:type="spellEnd"/>
-      <w:r>
-        <w:t xml:space="preserve"> (Bidirectional LSTM) is a sequence processing model. </w:t>
-      </w:r>
-      <w:proofErr w:type="spellStart"/>
-      <w:r>
-        <w:t>BiLSTM</w:t>
-      </w:r>
-      <w:proofErr w:type="spellEnd"/>
-      <w:r>
-        <w:t xml:space="preserve"> consists</w:t>
+      <w:r>
+        <w:t>BiLSTM (Bidirectional LSTM) is a sequence processing model. BiLSTM consists</w:t>
       </w:r>
       <w:r>
         <w:t xml:space="preserve"> of</w:t>
@@ -7652,15 +7566,7 @@
         <w:t xml:space="preserve"> second unit is tasked with taking the input in reverse</w:t>
       </w:r>
       <w:r>
-        <w:t xml:space="preserve">. </w:t>
-      </w:r>
-      <w:proofErr w:type="spellStart"/>
-      <w:r>
-        <w:t>BiLSTMs</w:t>
-      </w:r>
-      <w:proofErr w:type="spellEnd"/>
-      <w:r>
-        <w:t xml:space="preserve"> </w:t>
+        <w:t xml:space="preserve">. BiLSTMs </w:t>
       </w:r>
       <w:r>
         <w:t>increase</w:t>
@@ -9121,76 +9027,87 @@
           <w:numId w:val="12"/>
         </w:numPr>
       </w:pPr>
-      <w:bookmarkStart w:id="32" w:name="_Toc125309461"/>
-      <w:r>
+      <w:r>
+        <w:rPr>
+          <w:rFonts w:hint="cs"/>
+        </w:rPr>
         <w:lastRenderedPageBreak/>
-        <w:t>G</w:t>
-      </w:r>
-      <w:r>
-        <w:t>raphic User Interface</w:t>
-      </w:r>
-      <w:bookmarkEnd w:id="32"/>
-    </w:p>
-    <w:p>
-      <w:r>
-        <w:t>The graphic user interface to run this algorithm works in the following flow.</w:t>
-      </w:r>
-    </w:p>
-    <w:p>
-      <w:pPr>
-        <w:pStyle w:val="ListParagraph"/>
+        <w:t>U</w:t>
+      </w:r>
+      <w:r>
+        <w:t xml:space="preserve">ser </w:t>
+      </w:r>
+      <w:r>
+        <w:t>Documentation</w:t>
+      </w:r>
+    </w:p>
+    <w:p/>
+    <w:p>
+      <w:pPr>
+        <w:pStyle w:val="Heading1"/>
         <w:numPr>
-          <w:ilvl w:val="0"/>
-          <w:numId w:val="5"/>
+          <w:ilvl w:val="1"/>
+          <w:numId w:val="24"/>
         </w:numPr>
       </w:pPr>
       <w:r>
-        <w:t xml:space="preserve">Documents are uploaded into the </w:t>
-      </w:r>
-      <w:r>
-        <w:t xml:space="preserve">app. </w:t>
-      </w:r>
-    </w:p>
-    <w:p>
-      <w:pPr>
-        <w:pStyle w:val="ListParagraph"/>
+        <w:rPr>
+          <w:rFonts w:hint="cs"/>
+        </w:rPr>
+        <w:t>U</w:t>
+      </w:r>
+      <w:r>
+        <w:t xml:space="preserve">ser </w:t>
+      </w:r>
+      <w:r>
+        <w:t>Guide</w:t>
+      </w:r>
+    </w:p>
+    <w:p>
+      <w:r>
+        <w:t>The application is intended to visualize the described algorithm. In addition, the application allows the user to analyze the resulting clusters. The application is built using Visual Studio 2019 as a WPF application. The application displays for the user the final texts that are suspected to be a pseudepigrapha</w:t>
+      </w:r>
+      <w:r>
+        <w:t xml:space="preserve"> in a very easy to understand way.</w:t>
+      </w:r>
+      <w:r>
+        <w:t xml:space="preserve"> </w:t>
+      </w:r>
+    </w:p>
+    <w:p/>
+    <w:p/>
+    <w:p>
+      <w:pPr>
+        <w:pStyle w:val="Heading1"/>
         <w:numPr>
-          <w:ilvl w:val="0"/>
-          <w:numId w:val="5"/>
+          <w:ilvl w:val="1"/>
+          <w:numId w:val="24"/>
         </w:numPr>
       </w:pPr>
       <w:r>
-        <w:t>The user can choose to start the app (algorithm)</w:t>
-      </w:r>
-      <w:r>
-        <w:t>.</w:t>
-      </w:r>
-    </w:p>
-    <w:p>
-      <w:pPr>
-        <w:pStyle w:val="ListParagraph"/>
-        <w:numPr>
-          <w:ilvl w:val="0"/>
-          <w:numId w:val="5"/>
-        </w:numPr>
-      </w:pPr>
-      <w:r>
-        <w:rPr>
-          <w:noProof/>
-        </w:rPr>
+        <w:rPr>
+          <w:rFonts w:hint="cs"/>
+        </w:rPr>
+        <w:t>U</w:t>
+      </w:r>
+      <w:r>
+        <w:t xml:space="preserve">ser </w:t>
+      </w:r>
+      <w:r>
+        <w:t>GUI</w:t>
+      </w:r>
+    </w:p>
+    <w:p/>
+    <w:p>
+      <w:pPr>
+        <w:ind w:left="360"/>
+      </w:pPr>
+      <w:r>
         <w:drawing>
-          <wp:anchor distT="0" distB="0" distL="114300" distR="114300" simplePos="0" relativeHeight="251673600" behindDoc="0" locked="0" layoutInCell="1" allowOverlap="1" wp14:anchorId="5F17D97A" wp14:editId="11C53267">
-            <wp:simplePos x="0" y="0"/>
-            <wp:positionH relativeFrom="column">
-              <wp:posOffset>444500</wp:posOffset>
-            </wp:positionH>
-            <wp:positionV relativeFrom="paragraph">
-              <wp:posOffset>288925</wp:posOffset>
-            </wp:positionV>
-            <wp:extent cx="4445000" cy="2440940"/>
-            <wp:effectExtent l="19050" t="19050" r="12700" b="16510"/>
-            <wp:wrapNone/>
-            <wp:docPr id="4" name="Picture 4"/>
+          <wp:inline distT="0" distB="0" distL="0" distR="0" wp14:anchorId="21CE135C" wp14:editId="2EAAA393">
+            <wp:extent cx="5731510" cy="2877185"/>
+            <wp:effectExtent l="0" t="0" r="2540" b="0"/>
+            <wp:docPr id="30" name="Picture 30"/>
             <wp:cNvGraphicFramePr>
               <a:graphicFrameLocks xmlns:a="http://schemas.openxmlformats.org/drawingml/2006/main" noChangeAspect="1"/>
             </wp:cNvGraphicFramePr>
@@ -9198,118 +9115,49 @@
               <a:graphicData uri="http://schemas.openxmlformats.org/drawingml/2006/picture">
                 <pic:pic xmlns:pic="http://schemas.openxmlformats.org/drawingml/2006/picture">
                   <pic:nvPicPr>
-                    <pic:cNvPr id="0" name="Picture 2"/>
-                    <pic:cNvPicPr>
-                      <a:picLocks noChangeAspect="1" noChangeArrowheads="1"/>
-                    </pic:cNvPicPr>
+                    <pic:cNvPr id="1" name=""/>
+                    <pic:cNvPicPr/>
                   </pic:nvPicPr>
                   <pic:blipFill>
-                    <a:blip r:embed="rId21">
-                      <a:extLst>
-                        <a:ext uri="{28A0092B-C50C-407E-A947-70E740481C1C}">
-                          <a14:useLocalDpi xmlns:a14="http://schemas.microsoft.com/office/drawing/2010/main" val="0"/>
-                        </a:ext>
-                      </a:extLst>
-                    </a:blip>
-                    <a:srcRect/>
+                    <a:blip r:embed="rId21"/>
                     <a:stretch>
                       <a:fillRect/>
                     </a:stretch>
                   </pic:blipFill>
-                  <pic:spPr bwMode="auto">
+                  <pic:spPr>
                     <a:xfrm>
                       <a:off x="0" y="0"/>
-                      <a:ext cx="4445814" cy="2441387"/>
+                      <a:ext cx="5731510" cy="2877185"/>
                     </a:xfrm>
                     <a:prstGeom prst="rect">
                       <a:avLst/>
                     </a:prstGeom>
-                    <a:noFill/>
-                    <a:ln w="3175">
-                      <a:solidFill>
-                        <a:schemeClr val="tx2"/>
-                      </a:solidFill>
-                    </a:ln>
                   </pic:spPr>
                 </pic:pic>
               </a:graphicData>
             </a:graphic>
-            <wp14:sizeRelH relativeFrom="margin">
-              <wp14:pctWidth>0</wp14:pctWidth>
-            </wp14:sizeRelH>
-            <wp14:sizeRelV relativeFrom="margin">
-              <wp14:pctHeight>0</wp14:pctHeight>
-            </wp14:sizeRelV>
-          </wp:anchor>
+          </wp:inline>
         </w:drawing>
       </w:r>
-      <w:r>
-        <w:rPr>
-          <w:rFonts w:hint="cs"/>
-        </w:rPr>
-        <w:t>W</w:t>
-      </w:r>
-      <w:r>
-        <w:t>hen it finishes a new screen will display the results (each text and it’s cluster).</w:t>
-      </w:r>
     </w:p>
     <w:p>
       <w:pPr>
         <w:ind w:left="360"/>
       </w:pPr>
-    </w:p>
-    <w:p/>
-    <w:p>
-      <w:pPr>
-        <w:ind w:left="360"/>
-      </w:pPr>
-    </w:p>
-    <w:p>
-      <w:pPr>
-        <w:ind w:left="360"/>
-      </w:pPr>
-    </w:p>
-    <w:p>
-      <w:pPr>
-        <w:ind w:left="360"/>
-      </w:pPr>
-    </w:p>
-    <w:p>
-      <w:pPr>
-        <w:ind w:left="360"/>
-      </w:pPr>
-    </w:p>
-    <w:p>
-      <w:pPr>
-        <w:ind w:left="360"/>
-      </w:pPr>
-    </w:p>
-    <w:p>
-      <w:pPr>
-        <w:ind w:left="360"/>
-      </w:pPr>
-    </w:p>
-    <w:p>
-      <w:pPr>
-        <w:ind w:left="360"/>
-      </w:pPr>
-      <w:r>
-        <w:rPr>
-          <w:noProof/>
-        </w:rPr>
+      <w:r>
         <w:drawing>
-          <wp:anchor distT="0" distB="0" distL="114300" distR="114300" simplePos="0" relativeHeight="251674624" behindDoc="0" locked="0" layoutInCell="1" allowOverlap="1" wp14:anchorId="005D7864" wp14:editId="0B312812">
+          <wp:anchor distT="0" distB="0" distL="114300" distR="114300" simplePos="0" relativeHeight="251706368" behindDoc="0" locked="0" layoutInCell="1" allowOverlap="1" wp14:anchorId="1011C1FB" wp14:editId="2B520944">
             <wp:simplePos x="0" y="0"/>
             <wp:positionH relativeFrom="column">
-              <wp:posOffset>444500</wp:posOffset>
+              <wp:posOffset>86213</wp:posOffset>
             </wp:positionH>
             <wp:positionV relativeFrom="paragraph">
-              <wp:posOffset>152590</wp:posOffset>
+              <wp:posOffset>292100</wp:posOffset>
             </wp:positionV>
-            <wp:extent cx="4445000" cy="2517750"/>
-            <wp:effectExtent l="19050" t="19050" r="12700" b="16510"/>
+            <wp:extent cx="5731510" cy="2769870"/>
+            <wp:effectExtent l="0" t="0" r="2540" b="0"/>
             <wp:wrapNone/>
-            <wp:docPr id="2" name="Picture 2"/>
+            <wp:docPr id="32" name="Picture 32"/>
             <wp:cNvGraphicFramePr>
               <a:graphicFrameLocks xmlns:a="http://schemas.openxmlformats.org/drawingml/2006/main" noChangeAspect="1"/>
             </wp:cNvGraphicFramePr>
@@ -9317,12 +9165,10 @@
               <a:graphicData uri="http://schemas.openxmlformats.org/drawingml/2006/picture">
                 <pic:pic xmlns:pic="http://schemas.openxmlformats.org/drawingml/2006/picture">
                   <pic:nvPicPr>
-                    <pic:cNvPr id="0" name="Picture 1"/>
-                    <pic:cNvPicPr>
-                      <a:picLocks noChangeAspect="1" noChangeArrowheads="1"/>
-                    </pic:cNvPicPr>
+                    <pic:cNvPr id="1" name=""/>
+                    <pic:cNvPicPr/>
                   </pic:nvPicPr>
-                  <pic:blipFill rotWithShape="1">
+                  <pic:blipFill>
                     <a:blip r:embed="rId22">
                       <a:extLst>
                         <a:ext uri="{28A0092B-C50C-407E-A947-70E740481C1C}">
@@ -9330,38 +9176,22 @@
                         </a:ext>
                       </a:extLst>
                     </a:blip>
-                    <a:srcRect l="1227" b="1916"/>
-                    <a:stretch/>
+                    <a:stretch>
+                      <a:fillRect/>
+                    </a:stretch>
                   </pic:blipFill>
-                  <pic:spPr bwMode="auto">
+                  <pic:spPr>
                     <a:xfrm>
                       <a:off x="0" y="0"/>
-                      <a:ext cx="4445000" cy="2517750"/>
+                      <a:ext cx="5731510" cy="2769870"/>
                     </a:xfrm>
                     <a:prstGeom prst="rect">
                       <a:avLst/>
                     </a:prstGeom>
-                    <a:noFill/>
-                    <a:ln w="3175">
-                      <a:solidFill>
-                        <a:schemeClr val="tx2"/>
-                      </a:solidFill>
-                    </a:ln>
-                    <a:extLst>
-                      <a:ext uri="{53640926-AAD7-44D8-BBD7-CCE9431645EC}">
-                        <a14:shadowObscured xmlns:a14="http://schemas.microsoft.com/office/drawing/2010/main"/>
-                      </a:ext>
-                    </a:extLst>
                   </pic:spPr>
                 </pic:pic>
               </a:graphicData>
             </a:graphic>
-            <wp14:sizeRelH relativeFrom="margin">
-              <wp14:pctWidth>0</wp14:pctWidth>
-            </wp14:sizeRelH>
-            <wp14:sizeRelV relativeFrom="margin">
-              <wp14:pctHeight>0</wp14:pctHeight>
-            </wp14:sizeRelV>
           </wp:anchor>
         </w:drawing>
       </w:r>
@@ -9408,25 +9238,57 @@
     </w:p>
     <w:p>
       <w:pPr>
-        <w:ind w:left="360"/>
-      </w:pPr>
-      <w:r>
-        <w:rPr>
-          <w:noProof/>
+        <w:rPr>
+          <w:rtl/>
+        </w:rPr>
+      </w:pPr>
+    </w:p>
+    <w:p>
+      <w:pPr>
+        <w:tabs>
+          <w:tab w:val="left" w:pos="5044"/>
+        </w:tabs>
+        <w:rPr>
+          <w:szCs w:val="24"/>
+        </w:rPr>
+      </w:pPr>
+    </w:p>
+    <w:p>
+      <w:pPr>
+        <w:tabs>
+          <w:tab w:val="left" w:pos="5044"/>
+        </w:tabs>
+        <w:rPr>
+          <w:szCs w:val="24"/>
+        </w:rPr>
+      </w:pPr>
+    </w:p>
+    <w:p>
+      <w:pPr>
+        <w:tabs>
+          <w:tab w:val="left" w:pos="5044"/>
+        </w:tabs>
+        <w:rPr>
+          <w:szCs w:val="24"/>
+        </w:rPr>
+      </w:pPr>
+      <w:r>
+        <w:rPr>
+          <w:szCs w:val="24"/>
         </w:rPr>
         <w:drawing>
-          <wp:anchor distT="0" distB="0" distL="114300" distR="114300" simplePos="0" relativeHeight="251675648" behindDoc="0" locked="0" layoutInCell="1" allowOverlap="1" wp14:anchorId="4E0A64C0" wp14:editId="30841C56">
+          <wp:anchor distT="0" distB="0" distL="114300" distR="114300" simplePos="0" relativeHeight="251710464" behindDoc="0" locked="0" layoutInCell="1" allowOverlap="1" wp14:anchorId="5CA5C32E" wp14:editId="392803E9">
             <wp:simplePos x="0" y="0"/>
-            <wp:positionH relativeFrom="column">
-              <wp:posOffset>444500</wp:posOffset>
+            <wp:positionH relativeFrom="margin">
+              <wp:align>left</wp:align>
             </wp:positionH>
             <wp:positionV relativeFrom="paragraph">
-              <wp:posOffset>139890</wp:posOffset>
+              <wp:posOffset>155484</wp:posOffset>
             </wp:positionV>
-            <wp:extent cx="4445000" cy="2546350"/>
-            <wp:effectExtent l="19050" t="19050" r="12700" b="25400"/>
+            <wp:extent cx="5731510" cy="2927985"/>
+            <wp:effectExtent l="0" t="0" r="2540" b="5715"/>
             <wp:wrapNone/>
-            <wp:docPr id="9" name="Picture 9"/>
+            <wp:docPr id="38" name="Picture 38"/>
             <wp:cNvGraphicFramePr>
               <a:graphicFrameLocks xmlns:a="http://schemas.openxmlformats.org/drawingml/2006/main" noChangeAspect="1"/>
             </wp:cNvGraphicFramePr>
@@ -9434,79 +9296,36 @@
               <a:graphicData uri="http://schemas.openxmlformats.org/drawingml/2006/picture">
                 <pic:pic xmlns:pic="http://schemas.openxmlformats.org/drawingml/2006/picture">
                   <pic:nvPicPr>
-                    <pic:cNvPr id="0" name="Picture 3"/>
-                    <pic:cNvPicPr>
-                      <a:picLocks noChangeAspect="1" noChangeArrowheads="1"/>
-                    </pic:cNvPicPr>
+                    <pic:cNvPr id="1" name=""/>
+                    <pic:cNvPicPr/>
                   </pic:nvPicPr>
                   <pic:blipFill>
-                    <a:blip r:embed="rId23" cstate="print">
+                    <a:blip r:embed="rId23">
                       <a:extLst>
                         <a:ext uri="{28A0092B-C50C-407E-A947-70E740481C1C}">
                           <a14:useLocalDpi xmlns:a14="http://schemas.microsoft.com/office/drawing/2010/main" val="0"/>
                         </a:ext>
                       </a:extLst>
                     </a:blip>
-                    <a:srcRect/>
                     <a:stretch>
                       <a:fillRect/>
                     </a:stretch>
                   </pic:blipFill>
-                  <pic:spPr bwMode="auto">
+                  <pic:spPr>
                     <a:xfrm>
                       <a:off x="0" y="0"/>
-                      <a:ext cx="4445000" cy="2546350"/>
+                      <a:ext cx="5731510" cy="2927985"/>
                     </a:xfrm>
                     <a:prstGeom prst="rect">
                       <a:avLst/>
                     </a:prstGeom>
-                    <a:noFill/>
-                    <a:ln w="3175">
-                      <a:solidFill>
-                        <a:schemeClr val="tx2"/>
-                      </a:solidFill>
-                    </a:ln>
                   </pic:spPr>
                 </pic:pic>
               </a:graphicData>
             </a:graphic>
-            <wp14:sizeRelH relativeFrom="margin">
-              <wp14:pctWidth>0</wp14:pctWidth>
-            </wp14:sizeRelH>
-            <wp14:sizeRelV relativeFrom="margin">
-              <wp14:pctHeight>0</wp14:pctHeight>
-            </wp14:sizeRelV>
           </wp:anchor>
         </w:drawing>
       </w:r>
-    </w:p>
-    <w:p>
-      <w:pPr>
-        <w:ind w:left="360"/>
-      </w:pPr>
-    </w:p>
-    <w:p>
-      <w:pPr>
-        <w:ind w:left="360"/>
-      </w:pPr>
-    </w:p>
-    <w:p>
-      <w:pPr>
-        <w:ind w:left="360"/>
-      </w:pPr>
-    </w:p>
-    <w:p>
-      <w:pPr>
-        <w:ind w:left="360"/>
-      </w:pPr>
-    </w:p>
-    <w:p>
-      <w:pPr>
-        <w:ind w:left="360"/>
-        <w:rPr>
-          <w:rtl/>
-        </w:rPr>
-      </w:pPr>
     </w:p>
     <w:p>
       <w:pPr>
@@ -9517,6 +9336,12 @@
           <w:szCs w:val="24"/>
         </w:rPr>
       </w:pPr>
+      <w:r>
+        <w:rPr>
+          <w:noProof/>
+        </w:rPr>
+        <w:t xml:space="preserve"> </w:t>
+      </w:r>
     </w:p>
     <w:p>
       <w:pPr>
@@ -9547,24 +9372,125 @@
           <w:szCs w:val="24"/>
         </w:rPr>
       </w:pPr>
-      <w:r>
-        <w:rPr>
-          <w:noProof/>
-        </w:rPr>
-        <w:lastRenderedPageBreak/>
+    </w:p>
+    <w:p>
+      <w:pPr>
+        <w:tabs>
+          <w:tab w:val="left" w:pos="5044"/>
+        </w:tabs>
+        <w:rPr>
+          <w:szCs w:val="24"/>
+        </w:rPr>
+      </w:pPr>
+    </w:p>
+    <w:p>
+      <w:pPr>
+        <w:tabs>
+          <w:tab w:val="left" w:pos="5044"/>
+        </w:tabs>
+        <w:rPr>
+          <w:szCs w:val="24"/>
+        </w:rPr>
+      </w:pPr>
+    </w:p>
+    <w:p>
+      <w:pPr>
+        <w:tabs>
+          <w:tab w:val="left" w:pos="5044"/>
+        </w:tabs>
+        <w:rPr>
+          <w:szCs w:val="24"/>
+        </w:rPr>
+      </w:pPr>
+    </w:p>
+    <w:p>
+      <w:pPr>
+        <w:tabs>
+          <w:tab w:val="left" w:pos="5044"/>
+        </w:tabs>
+        <w:rPr>
+          <w:szCs w:val="24"/>
+        </w:rPr>
+      </w:pPr>
+    </w:p>
+    <w:p>
+      <w:pPr>
+        <w:tabs>
+          <w:tab w:val="left" w:pos="5044"/>
+        </w:tabs>
+        <w:rPr>
+          <w:rFonts w:hint="cs"/>
+          <w:szCs w:val="24"/>
+          <w:rtl/>
+        </w:rPr>
+      </w:pPr>
+    </w:p>
+    <w:p>
+      <w:pPr>
+        <w:tabs>
+          <w:tab w:val="left" w:pos="5044"/>
+        </w:tabs>
+        <w:rPr>
+          <w:szCs w:val="24"/>
+        </w:rPr>
+      </w:pPr>
+    </w:p>
+    <w:p>
+      <w:pPr>
+        <w:tabs>
+          <w:tab w:val="left" w:pos="5044"/>
+        </w:tabs>
+        <w:rPr>
+          <w:szCs w:val="24"/>
+        </w:rPr>
+      </w:pPr>
+    </w:p>
+    <w:p>
+      <w:pPr>
+        <w:tabs>
+          <w:tab w:val="left" w:pos="5044"/>
+        </w:tabs>
+        <w:rPr>
+          <w:szCs w:val="24"/>
+        </w:rPr>
+      </w:pPr>
+    </w:p>
+    <w:p>
+      <w:pPr>
+        <w:tabs>
+          <w:tab w:val="left" w:pos="5044"/>
+        </w:tabs>
+        <w:rPr>
+          <w:szCs w:val="24"/>
+        </w:rPr>
+      </w:pPr>
+    </w:p>
+    <w:p>
+      <w:pPr>
+        <w:tabs>
+          <w:tab w:val="left" w:pos="5044"/>
+        </w:tabs>
+        <w:rPr>
+          <w:szCs w:val="24"/>
+        </w:rPr>
+      </w:pPr>
+      <w:r>
+        <w:rPr>
+          <w:szCs w:val="24"/>
+        </w:rPr>
         <w:drawing>
-          <wp:anchor distT="0" distB="0" distL="114300" distR="114300" simplePos="0" relativeHeight="251672576" behindDoc="0" locked="0" layoutInCell="1" allowOverlap="1" wp14:anchorId="5516C68C" wp14:editId="25FDD34B">
+          <wp:anchor distT="0" distB="0" distL="114300" distR="114300" simplePos="0" relativeHeight="251711488" behindDoc="0" locked="0" layoutInCell="1" allowOverlap="1" wp14:anchorId="37853A1F" wp14:editId="29B6782A">
             <wp:simplePos x="0" y="0"/>
-            <wp:positionH relativeFrom="column">
-              <wp:posOffset>425449</wp:posOffset>
+            <wp:positionH relativeFrom="margin">
+              <wp:align>left</wp:align>
             </wp:positionH>
             <wp:positionV relativeFrom="paragraph">
-              <wp:posOffset>-298450</wp:posOffset>
+              <wp:posOffset>53158</wp:posOffset>
             </wp:positionV>
-            <wp:extent cx="4923155" cy="2743200"/>
-            <wp:effectExtent l="19050" t="19050" r="10795" b="19050"/>
+            <wp:extent cx="5731510" cy="2903220"/>
+            <wp:effectExtent l="0" t="0" r="2540" b="0"/>
             <wp:wrapNone/>
-            <wp:docPr id="11" name="Picture 11"/>
+            <wp:docPr id="40" name="Picture 40"/>
             <wp:cNvGraphicFramePr>
               <a:graphicFrameLocks xmlns:a="http://schemas.openxmlformats.org/drawingml/2006/main" noChangeAspect="1"/>
             </wp:cNvGraphicFramePr>
@@ -9572,48 +9498,33 @@
               <a:graphicData uri="http://schemas.openxmlformats.org/drawingml/2006/picture">
                 <pic:pic xmlns:pic="http://schemas.openxmlformats.org/drawingml/2006/picture">
                   <pic:nvPicPr>
-                    <pic:cNvPr id="0" name="Picture 5"/>
-                    <pic:cNvPicPr>
-                      <a:picLocks noChangeAspect="1" noChangeArrowheads="1"/>
-                    </pic:cNvPicPr>
+                    <pic:cNvPr id="1" name=""/>
+                    <pic:cNvPicPr/>
                   </pic:nvPicPr>
                   <pic:blipFill>
-                    <a:blip r:embed="rId24" cstate="print">
+                    <a:blip r:embed="rId24">
                       <a:extLst>
                         <a:ext uri="{28A0092B-C50C-407E-A947-70E740481C1C}">
                           <a14:useLocalDpi xmlns:a14="http://schemas.microsoft.com/office/drawing/2010/main" val="0"/>
                         </a:ext>
                       </a:extLst>
                     </a:blip>
-                    <a:srcRect/>
                     <a:stretch>
                       <a:fillRect/>
                     </a:stretch>
                   </pic:blipFill>
-                  <pic:spPr bwMode="auto">
+                  <pic:spPr>
                     <a:xfrm>
                       <a:off x="0" y="0"/>
-                      <a:ext cx="4923155" cy="2743200"/>
+                      <a:ext cx="5731510" cy="2903220"/>
                     </a:xfrm>
                     <a:prstGeom prst="rect">
                       <a:avLst/>
                     </a:prstGeom>
-                    <a:noFill/>
-                    <a:ln w="3175">
-                      <a:solidFill>
-                        <a:schemeClr val="tx2"/>
-                      </a:solidFill>
-                    </a:ln>
                   </pic:spPr>
                 </pic:pic>
               </a:graphicData>
             </a:graphic>
-            <wp14:sizeRelH relativeFrom="margin">
-              <wp14:pctWidth>0</wp14:pctWidth>
-            </wp14:sizeRelH>
-            <wp14:sizeRelV relativeFrom="margin">
-              <wp14:pctHeight>0</wp14:pctHeight>
-            </wp14:sizeRelV>
           </wp:anchor>
         </w:drawing>
       </w:r>
@@ -9670,9 +9581,7 @@
     </w:p>
     <w:p>
       <w:pPr>
-        <w:tabs>
-          <w:tab w:val="left" w:pos="5044"/>
-        </w:tabs>
+        <w:jc w:val="left"/>
         <w:rPr>
           <w:szCs w:val="24"/>
         </w:rPr>
@@ -9680,9 +9589,7 @@
     </w:p>
     <w:p>
       <w:pPr>
-        <w:tabs>
-          <w:tab w:val="left" w:pos="5044"/>
-        </w:tabs>
+        <w:jc w:val="left"/>
         <w:rPr>
           <w:szCs w:val="24"/>
         </w:rPr>
@@ -9690,30 +9597,77 @@
     </w:p>
     <w:p>
       <w:pPr>
-        <w:tabs>
-          <w:tab w:val="left" w:pos="5044"/>
-        </w:tabs>
+        <w:jc w:val="left"/>
         <w:rPr>
           <w:szCs w:val="24"/>
         </w:rPr>
       </w:pPr>
-      <w:r>
-        <w:rPr>
-          <w:noProof/>
-        </w:rPr>
+    </w:p>
+    <w:p>
+      <w:pPr>
+        <w:jc w:val="left"/>
+        <w:rPr>
+          <w:szCs w:val="24"/>
+        </w:rPr>
+      </w:pPr>
+    </w:p>
+    <w:p>
+      <w:pPr>
+        <w:jc w:val="left"/>
+        <w:rPr>
+          <w:szCs w:val="24"/>
+        </w:rPr>
+      </w:pPr>
+    </w:p>
+    <w:p>
+      <w:pPr>
+        <w:jc w:val="left"/>
+        <w:rPr>
+          <w:szCs w:val="24"/>
+        </w:rPr>
+      </w:pPr>
+    </w:p>
+    <w:p>
+      <w:pPr>
+        <w:jc w:val="left"/>
+        <w:rPr>
+          <w:szCs w:val="24"/>
+        </w:rPr>
+      </w:pPr>
+    </w:p>
+    <w:p>
+      <w:pPr>
+        <w:jc w:val="left"/>
+        <w:rPr>
+          <w:szCs w:val="24"/>
+        </w:rPr>
+      </w:pPr>
+    </w:p>
+    <w:p>
+      <w:pPr>
+        <w:jc w:val="left"/>
+        <w:rPr>
+          <w:szCs w:val="24"/>
+        </w:rPr>
+      </w:pPr>
+      <w:r>
+        <w:rPr>
+          <w:szCs w:val="24"/>
+        </w:rPr>
+        <w:lastRenderedPageBreak/>
         <w:drawing>
-          <wp:anchor distT="0" distB="0" distL="114300" distR="114300" simplePos="0" relativeHeight="251676672" behindDoc="0" locked="0" layoutInCell="1" allowOverlap="1" wp14:anchorId="2C5B5957" wp14:editId="39F9E160">
+          <wp:anchor distT="0" distB="0" distL="114300" distR="114300" simplePos="0" relativeHeight="251708416" behindDoc="0" locked="0" layoutInCell="1" allowOverlap="1" wp14:anchorId="68DC31B8" wp14:editId="6078844F">
             <wp:simplePos x="0" y="0"/>
-            <wp:positionH relativeFrom="column">
-              <wp:posOffset>424815</wp:posOffset>
+            <wp:positionH relativeFrom="margin">
+              <wp:posOffset>0</wp:posOffset>
             </wp:positionH>
             <wp:positionV relativeFrom="paragraph">
-              <wp:posOffset>245745</wp:posOffset>
+              <wp:posOffset>96792</wp:posOffset>
             </wp:positionV>
-            <wp:extent cx="4923155" cy="2743200"/>
-            <wp:effectExtent l="19050" t="19050" r="10795" b="19050"/>
+            <wp:extent cx="5731510" cy="2936875"/>
+            <wp:effectExtent l="0" t="0" r="2540" b="0"/>
             <wp:wrapNone/>
-            <wp:docPr id="10" name="Picture 10"/>
+            <wp:docPr id="35" name="Picture 35"/>
             <wp:cNvGraphicFramePr>
               <a:graphicFrameLocks xmlns:a="http://schemas.openxmlformats.org/drawingml/2006/main" noChangeAspect="1"/>
             </wp:cNvGraphicFramePr>
@@ -9721,54 +9675,40 @@
               <a:graphicData uri="http://schemas.openxmlformats.org/drawingml/2006/picture">
                 <pic:pic xmlns:pic="http://schemas.openxmlformats.org/drawingml/2006/picture">
                   <pic:nvPicPr>
-                    <pic:cNvPr id="0" name="Picture 4"/>
-                    <pic:cNvPicPr>
-                      <a:picLocks noChangeAspect="1" noChangeArrowheads="1"/>
-                    </pic:cNvPicPr>
+                    <pic:cNvPr id="1" name=""/>
+                    <pic:cNvPicPr/>
                   </pic:nvPicPr>
                   <pic:blipFill>
-                    <a:blip r:embed="rId25" cstate="print">
+                    <a:blip r:embed="rId25">
                       <a:extLst>
                         <a:ext uri="{28A0092B-C50C-407E-A947-70E740481C1C}">
                           <a14:useLocalDpi xmlns:a14="http://schemas.microsoft.com/office/drawing/2010/main" val="0"/>
                         </a:ext>
                       </a:extLst>
                     </a:blip>
-                    <a:srcRect/>
                     <a:stretch>
                       <a:fillRect/>
                     </a:stretch>
                   </pic:blipFill>
-                  <pic:spPr bwMode="auto">
+                  <pic:spPr>
                     <a:xfrm>
                       <a:off x="0" y="0"/>
-                      <a:ext cx="4923155" cy="2743200"/>
+                      <a:ext cx="5731510" cy="2936875"/>
                     </a:xfrm>
                     <a:prstGeom prst="rect">
                       <a:avLst/>
                     </a:prstGeom>
-                    <a:noFill/>
-                    <a:ln w="3175">
-                      <a:solidFill>
-                        <a:schemeClr val="tx2"/>
-                      </a:solidFill>
-                    </a:ln>
                   </pic:spPr>
                 </pic:pic>
               </a:graphicData>
             </a:graphic>
-            <wp14:sizeRelH relativeFrom="margin">
-              <wp14:pctWidth>0</wp14:pctWidth>
-            </wp14:sizeRelH>
           </wp:anchor>
         </w:drawing>
       </w:r>
     </w:p>
     <w:p>
       <w:pPr>
-        <w:tabs>
-          <w:tab w:val="left" w:pos="5044"/>
-        </w:tabs>
+        <w:jc w:val="left"/>
         <w:rPr>
           <w:szCs w:val="24"/>
         </w:rPr>
@@ -9776,9 +9716,7 @@
     </w:p>
     <w:p>
       <w:pPr>
-        <w:tabs>
-          <w:tab w:val="left" w:pos="5044"/>
-        </w:tabs>
+        <w:jc w:val="left"/>
         <w:rPr>
           <w:szCs w:val="24"/>
         </w:rPr>
@@ -9786,9 +9724,7 @@
     </w:p>
     <w:p>
       <w:pPr>
-        <w:tabs>
-          <w:tab w:val="left" w:pos="5044"/>
-        </w:tabs>
+        <w:jc w:val="left"/>
         <w:rPr>
           <w:szCs w:val="24"/>
         </w:rPr>
@@ -9796,9 +9732,7 @@
     </w:p>
     <w:p>
       <w:pPr>
-        <w:tabs>
-          <w:tab w:val="left" w:pos="5044"/>
-        </w:tabs>
+        <w:jc w:val="left"/>
         <w:rPr>
           <w:szCs w:val="24"/>
         </w:rPr>
@@ -9806,9 +9740,7 @@
     </w:p>
     <w:p>
       <w:pPr>
-        <w:tabs>
-          <w:tab w:val="left" w:pos="5044"/>
-        </w:tabs>
+        <w:jc w:val="left"/>
         <w:rPr>
           <w:szCs w:val="24"/>
         </w:rPr>
@@ -9816,9 +9748,7 @@
     </w:p>
     <w:p>
       <w:pPr>
-        <w:tabs>
-          <w:tab w:val="left" w:pos="5044"/>
-        </w:tabs>
+        <w:jc w:val="left"/>
         <w:rPr>
           <w:szCs w:val="24"/>
         </w:rPr>
@@ -9826,9 +9756,7 @@
     </w:p>
     <w:p>
       <w:pPr>
-        <w:tabs>
-          <w:tab w:val="left" w:pos="5044"/>
-        </w:tabs>
+        <w:jc w:val="left"/>
         <w:rPr>
           <w:szCs w:val="24"/>
         </w:rPr>
@@ -9836,9 +9764,7 @@
     </w:p>
     <w:p>
       <w:pPr>
-        <w:tabs>
-          <w:tab w:val="left" w:pos="5044"/>
-        </w:tabs>
+        <w:jc w:val="left"/>
         <w:rPr>
           <w:szCs w:val="24"/>
         </w:rPr>
@@ -9846,9 +9772,7 @@
     </w:p>
     <w:p>
       <w:pPr>
-        <w:tabs>
-          <w:tab w:val="left" w:pos="5044"/>
-        </w:tabs>
+        <w:jc w:val="left"/>
         <w:rPr>
           <w:szCs w:val="24"/>
         </w:rPr>
@@ -9856,13 +9780,97 @@
     </w:p>
     <w:p>
       <w:pPr>
-        <w:tabs>
-          <w:tab w:val="left" w:pos="5044"/>
-        </w:tabs>
+        <w:jc w:val="left"/>
         <w:rPr>
           <w:szCs w:val="24"/>
         </w:rPr>
       </w:pPr>
+    </w:p>
+    <w:p>
+      <w:pPr>
+        <w:jc w:val="left"/>
+        <w:rPr>
+          <w:szCs w:val="24"/>
+        </w:rPr>
+      </w:pPr>
+    </w:p>
+    <w:p>
+      <w:pPr>
+        <w:jc w:val="left"/>
+        <w:rPr>
+          <w:szCs w:val="24"/>
+        </w:rPr>
+      </w:pPr>
+    </w:p>
+    <w:p>
+      <w:pPr>
+        <w:jc w:val="left"/>
+        <w:rPr>
+          <w:szCs w:val="24"/>
+        </w:rPr>
+      </w:pPr>
+    </w:p>
+    <w:p>
+      <w:pPr>
+        <w:jc w:val="left"/>
+        <w:rPr>
+          <w:szCs w:val="24"/>
+        </w:rPr>
+      </w:pPr>
+      <w:r>
+        <w:rPr>
+          <w:szCs w:val="24"/>
+        </w:rPr>
+        <w:drawing>
+          <wp:anchor distT="0" distB="0" distL="114300" distR="114300" simplePos="0" relativeHeight="251709440" behindDoc="0" locked="0" layoutInCell="1" allowOverlap="1" wp14:anchorId="0ED7AE05" wp14:editId="619B9E42">
+            <wp:simplePos x="0" y="0"/>
+            <wp:positionH relativeFrom="margin">
+              <wp:align>left</wp:align>
+            </wp:positionH>
+            <wp:positionV relativeFrom="paragraph">
+              <wp:posOffset>7348</wp:posOffset>
+            </wp:positionV>
+            <wp:extent cx="5731510" cy="2891790"/>
+            <wp:effectExtent l="0" t="0" r="2540" b="3810"/>
+            <wp:wrapNone/>
+            <wp:docPr id="36" name="Picture 36"/>
+            <wp:cNvGraphicFramePr>
+              <a:graphicFrameLocks xmlns:a="http://schemas.openxmlformats.org/drawingml/2006/main" noChangeAspect="1"/>
+            </wp:cNvGraphicFramePr>
+            <a:graphic xmlns:a="http://schemas.openxmlformats.org/drawingml/2006/main">
+              <a:graphicData uri="http://schemas.openxmlformats.org/drawingml/2006/picture">
+                <pic:pic xmlns:pic="http://schemas.openxmlformats.org/drawingml/2006/picture">
+                  <pic:nvPicPr>
+                    <pic:cNvPr id="1" name=""/>
+                    <pic:cNvPicPr/>
+                  </pic:nvPicPr>
+                  <pic:blipFill>
+                    <a:blip r:embed="rId26">
+                      <a:extLst>
+                        <a:ext uri="{28A0092B-C50C-407E-A947-70E740481C1C}">
+                          <a14:useLocalDpi xmlns:a14="http://schemas.microsoft.com/office/drawing/2010/main" val="0"/>
+                        </a:ext>
+                      </a:extLst>
+                    </a:blip>
+                    <a:stretch>
+                      <a:fillRect/>
+                    </a:stretch>
+                  </pic:blipFill>
+                  <pic:spPr>
+                    <a:xfrm>
+                      <a:off x="0" y="0"/>
+                      <a:ext cx="5731510" cy="2891790"/>
+                    </a:xfrm>
+                    <a:prstGeom prst="rect">
+                      <a:avLst/>
+                    </a:prstGeom>
+                  </pic:spPr>
+                </pic:pic>
+              </a:graphicData>
+            </a:graphic>
+          </wp:anchor>
+        </w:drawing>
+      </w:r>
     </w:p>
     <w:p>
       <w:pPr>
@@ -9883,17 +9891,17 @@
         <w:pStyle w:val="Heading1"/>
         <w:numPr>
           <w:ilvl w:val="0"/>
-          <w:numId w:val="12"/>
+          <w:numId w:val="23"/>
         </w:numPr>
       </w:pPr>
-      <w:bookmarkStart w:id="33" w:name="bookmark=id.ihv636" w:colFirst="0" w:colLast="0"/>
-      <w:bookmarkStart w:id="34" w:name="_Toc125309462"/>
-      <w:bookmarkEnd w:id="33"/>
+      <w:bookmarkStart w:id="32" w:name="bookmark=id.ihv636" w:colFirst="0" w:colLast="0"/>
+      <w:bookmarkStart w:id="33" w:name="_Toc125309462"/>
+      <w:bookmarkEnd w:id="32"/>
       <w:r>
         <w:lastRenderedPageBreak/>
         <w:t>Evaluation plan</w:t>
       </w:r>
-      <w:bookmarkEnd w:id="34"/>
+      <w:bookmarkEnd w:id="33"/>
     </w:p>
     <w:p>
       <w:r>
@@ -11170,7 +11178,7 @@
                 <w:sz w:val="20"/>
                 <w:szCs w:val="20"/>
               </w:rPr>
-              <w:t>8</w:t>
+              <w:t>9</w:t>
             </w:r>
           </w:p>
         </w:tc>
@@ -11236,7 +11244,7 @@
                 <w:sz w:val="20"/>
                 <w:szCs w:val="20"/>
               </w:rPr>
-              <w:t>Home page</w:t>
+              <w:t>Configuration page</w:t>
             </w:r>
           </w:p>
         </w:tc>
@@ -11254,8 +11262,6 @@
           </w:tcPr>
           <w:p>
             <w:pPr>
-              <w:pStyle w:val="ListParagraph"/>
-              <w:ind w:left="0"/>
               <w:jc w:val="center"/>
               <w:rPr>
                 <w:rFonts w:cstheme="majorBidi"/>
@@ -11269,7 +11275,7 @@
                 <w:sz w:val="20"/>
                 <w:szCs w:val="20"/>
               </w:rPr>
-              <w:t>Successfully display all elements</w:t>
+              <w:t>Successfully         display all elements, uploading folders, receiving input</w:t>
             </w:r>
           </w:p>
         </w:tc>
@@ -11307,7 +11313,7 @@
                 <w:sz w:val="20"/>
                 <w:szCs w:val="20"/>
               </w:rPr>
-              <w:t>9</w:t>
+              <w:t>10</w:t>
             </w:r>
           </w:p>
         </w:tc>
@@ -11373,7 +11379,7 @@
                 <w:sz w:val="20"/>
                 <w:szCs w:val="20"/>
               </w:rPr>
-              <w:t>Configuration page</w:t>
+              <w:t>Process page</w:t>
             </w:r>
           </w:p>
         </w:tc>
@@ -11391,6 +11397,8 @@
           </w:tcPr>
           <w:p>
             <w:pPr>
+              <w:pStyle w:val="ListParagraph"/>
+              <w:ind w:left="0"/>
               <w:jc w:val="center"/>
               <w:rPr>
                 <w:rFonts w:cstheme="majorBidi"/>
@@ -11404,7 +11412,7 @@
                 <w:sz w:val="20"/>
                 <w:szCs w:val="20"/>
               </w:rPr>
-              <w:t>Successfully         display all elements, uploading folders, receiving input</w:t>
+              <w:t>Successfully display all elements, dynamic completion bars</w:t>
             </w:r>
           </w:p>
         </w:tc>
@@ -11442,7 +11450,7 @@
                 <w:sz w:val="20"/>
                 <w:szCs w:val="20"/>
               </w:rPr>
-              <w:t>10</w:t>
+              <w:t>11</w:t>
             </w:r>
           </w:p>
         </w:tc>
@@ -11508,7 +11516,7 @@
                 <w:sz w:val="20"/>
                 <w:szCs w:val="20"/>
               </w:rPr>
-              <w:t>Process page</w:t>
+              <w:t>Graph Results page</w:t>
             </w:r>
           </w:p>
         </w:tc>
@@ -11541,7 +11549,7 @@
                 <w:sz w:val="20"/>
                 <w:szCs w:val="20"/>
               </w:rPr>
-              <w:t>Successfully display all elements, dynamic completion bars</w:t>
+              <w:t>Successfully display all elements and graphs</w:t>
             </w:r>
           </w:p>
         </w:tc>
@@ -11579,7 +11587,7 @@
                 <w:sz w:val="20"/>
                 <w:szCs w:val="20"/>
               </w:rPr>
-              <w:t>11</w:t>
+              <w:t>12</w:t>
             </w:r>
           </w:p>
         </w:tc>
@@ -11645,7 +11653,7 @@
                 <w:sz w:val="20"/>
                 <w:szCs w:val="20"/>
               </w:rPr>
-              <w:t>Graph Results page</w:t>
+              <w:t>Clusters Results page</w:t>
             </w:r>
           </w:p>
         </w:tc>
@@ -11678,7 +11686,7 @@
                 <w:sz w:val="20"/>
                 <w:szCs w:val="20"/>
               </w:rPr>
-              <w:t>Successfully display all elements and graphs</w:t>
+              <w:t>Successfully display all elements and both lists of the results clusters</w:t>
             </w:r>
           </w:p>
         </w:tc>
@@ -11716,7 +11724,7 @@
                 <w:sz w:val="20"/>
                 <w:szCs w:val="20"/>
               </w:rPr>
-              <w:t>12</w:t>
+              <w:t>13</w:t>
             </w:r>
           </w:p>
         </w:tc>
@@ -11782,7 +11790,7 @@
                 <w:sz w:val="20"/>
                 <w:szCs w:val="20"/>
               </w:rPr>
-              <w:t>Clusters Results page</w:t>
+              <w:t>UX</w:t>
             </w:r>
           </w:p>
         </w:tc>
@@ -11807,6 +11815,7 @@
                 <w:rFonts w:cstheme="majorBidi"/>
                 <w:sz w:val="20"/>
                 <w:szCs w:val="20"/>
+                <w:rtl/>
               </w:rPr>
             </w:pPr>
             <w:r>
@@ -11815,7 +11824,7 @@
                 <w:sz w:val="20"/>
                 <w:szCs w:val="20"/>
               </w:rPr>
-              <w:t>Successfully display all elements and both lists of the results clusters</w:t>
+              <w:t>Intuitive use</w:t>
             </w:r>
           </w:p>
         </w:tc>
@@ -11853,7 +11862,7 @@
                 <w:sz w:val="20"/>
                 <w:szCs w:val="20"/>
               </w:rPr>
-              <w:t>13</w:t>
+              <w:t>14</w:t>
             </w:r>
           </w:p>
         </w:tc>
@@ -11919,7 +11928,7 @@
                 <w:sz w:val="20"/>
                 <w:szCs w:val="20"/>
               </w:rPr>
-              <w:t>UX</w:t>
+              <w:t>Pages switching</w:t>
             </w:r>
           </w:p>
         </w:tc>
@@ -11944,7 +11953,6 @@
                 <w:rFonts w:cstheme="majorBidi"/>
                 <w:sz w:val="20"/>
                 <w:szCs w:val="20"/>
-                <w:rtl/>
               </w:rPr>
             </w:pPr>
             <w:r>
@@ -11953,7 +11961,7 @@
                 <w:sz w:val="20"/>
                 <w:szCs w:val="20"/>
               </w:rPr>
-              <w:t>Intuitive use</w:t>
+              <w:t>Fast, each button sends the user to the correct page</w:t>
             </w:r>
           </w:p>
         </w:tc>
@@ -11991,7 +11999,7 @@
                 <w:sz w:val="20"/>
                 <w:szCs w:val="20"/>
               </w:rPr>
-              <w:t>14</w:t>
+              <w:t>16</w:t>
             </w:r>
           </w:p>
         </w:tc>
@@ -12057,7 +12065,7 @@
                 <w:sz w:val="20"/>
                 <w:szCs w:val="20"/>
               </w:rPr>
-              <w:t>Pages switching</w:t>
+              <w:t>Hamburger button (Menu button)</w:t>
             </w:r>
           </w:p>
         </w:tc>
@@ -12090,143 +12098,6 @@
                 <w:sz w:val="20"/>
                 <w:szCs w:val="20"/>
               </w:rPr>
-              <w:t>Fast, each button sends the user to the correct page</w:t>
-            </w:r>
-          </w:p>
-        </w:tc>
-      </w:tr>
-      <w:tr>
-        <w:trPr>
-          <w:trHeight w:val="482"/>
-        </w:trPr>
-        <w:tc>
-          <w:tcPr>
-            <w:tcW w:w="759" w:type="dxa"/>
-            <w:tcBorders>
-              <w:top w:val="single" w:sz="4" w:space="0" w:color="000000" w:themeColor="text1"/>
-              <w:left w:val="single" w:sz="4" w:space="0" w:color="000000" w:themeColor="text1"/>
-              <w:bottom w:val="single" w:sz="4" w:space="0" w:color="000000" w:themeColor="text1"/>
-              <w:right w:val="single" w:sz="4" w:space="0" w:color="000000" w:themeColor="text1"/>
-            </w:tcBorders>
-            <w:vAlign w:val="center"/>
-            <w:hideMark/>
-          </w:tcPr>
-          <w:p>
-            <w:pPr>
-              <w:pStyle w:val="ListParagraph"/>
-              <w:ind w:left="0"/>
-              <w:jc w:val="center"/>
-              <w:rPr>
-                <w:rFonts w:cstheme="majorBidi"/>
-                <w:sz w:val="20"/>
-                <w:szCs w:val="20"/>
-              </w:rPr>
-            </w:pPr>
-            <w:r>
-              <w:rPr>
-                <w:rFonts w:cstheme="majorBidi"/>
-                <w:sz w:val="20"/>
-                <w:szCs w:val="20"/>
-              </w:rPr>
-              <w:t>16</w:t>
-            </w:r>
-          </w:p>
-        </w:tc>
-        <w:tc>
-          <w:tcPr>
-            <w:tcW w:w="2421" w:type="dxa"/>
-            <w:tcBorders>
-              <w:top w:val="single" w:sz="4" w:space="0" w:color="000000" w:themeColor="text1"/>
-              <w:left w:val="single" w:sz="4" w:space="0" w:color="000000" w:themeColor="text1"/>
-              <w:bottom w:val="single" w:sz="4" w:space="0" w:color="000000" w:themeColor="text1"/>
-              <w:right w:val="single" w:sz="4" w:space="0" w:color="000000" w:themeColor="text1"/>
-            </w:tcBorders>
-            <w:vAlign w:val="center"/>
-            <w:hideMark/>
-          </w:tcPr>
-          <w:p>
-            <w:pPr>
-              <w:pStyle w:val="ListParagraph"/>
-              <w:ind w:left="0"/>
-              <w:jc w:val="center"/>
-              <w:rPr>
-                <w:rFonts w:cstheme="majorBidi"/>
-                <w:sz w:val="20"/>
-                <w:szCs w:val="20"/>
-              </w:rPr>
-            </w:pPr>
-            <w:r>
-              <w:rPr>
-                <w:rFonts w:cstheme="majorBidi"/>
-                <w:sz w:val="20"/>
-                <w:szCs w:val="20"/>
-              </w:rPr>
-              <w:t>Application Frontend</w:t>
-            </w:r>
-          </w:p>
-        </w:tc>
-        <w:tc>
-          <w:tcPr>
-            <w:tcW w:w="3093" w:type="dxa"/>
-            <w:tcBorders>
-              <w:top w:val="single" w:sz="4" w:space="0" w:color="000000" w:themeColor="text1"/>
-              <w:left w:val="single" w:sz="4" w:space="0" w:color="000000" w:themeColor="text1"/>
-              <w:bottom w:val="single" w:sz="4" w:space="0" w:color="000000" w:themeColor="text1"/>
-              <w:right w:val="single" w:sz="4" w:space="0" w:color="000000" w:themeColor="text1"/>
-            </w:tcBorders>
-            <w:vAlign w:val="center"/>
-            <w:hideMark/>
-          </w:tcPr>
-          <w:p>
-            <w:pPr>
-              <w:pStyle w:val="ListParagraph"/>
-              <w:ind w:left="0"/>
-              <w:jc w:val="center"/>
-              <w:rPr>
-                <w:rFonts w:cstheme="majorBidi"/>
-                <w:sz w:val="20"/>
-                <w:szCs w:val="20"/>
-              </w:rPr>
-            </w:pPr>
-            <w:r>
-              <w:rPr>
-                <w:rFonts w:cstheme="majorBidi"/>
-                <w:sz w:val="20"/>
-                <w:szCs w:val="20"/>
-              </w:rPr>
-              <w:t>Hamburger button (Menu button)</w:t>
-            </w:r>
-          </w:p>
-        </w:tc>
-        <w:tc>
-          <w:tcPr>
-            <w:tcW w:w="3937" w:type="dxa"/>
-            <w:tcBorders>
-              <w:top w:val="single" w:sz="4" w:space="0" w:color="000000" w:themeColor="text1"/>
-              <w:left w:val="single" w:sz="4" w:space="0" w:color="000000" w:themeColor="text1"/>
-              <w:bottom w:val="single" w:sz="4" w:space="0" w:color="000000" w:themeColor="text1"/>
-              <w:right w:val="single" w:sz="4" w:space="0" w:color="000000" w:themeColor="text1"/>
-            </w:tcBorders>
-            <w:vAlign w:val="center"/>
-            <w:hideMark/>
-          </w:tcPr>
-          <w:p>
-            <w:pPr>
-              <w:pStyle w:val="ListParagraph"/>
-              <w:ind w:left="0"/>
-              <w:jc w:val="center"/>
-              <w:rPr>
-                <w:rFonts w:cstheme="majorBidi"/>
-                <w:sz w:val="20"/>
-                <w:szCs w:val="20"/>
-              </w:rPr>
-            </w:pPr>
-            <w:r>
-              <w:rPr>
-                <w:rFonts w:cstheme="majorBidi"/>
-                <w:sz w:val="20"/>
-                <w:szCs w:val="20"/>
-              </w:rPr>
               <w:t>Correctly show all page’s names (as buttons)</w:t>
             </w:r>
           </w:p>
@@ -12244,74 +12115,83 @@
     </w:p>
     <w:p>
       <w:pPr>
+        <w:spacing w:after="0" w:line="240" w:lineRule="auto"/>
+        <w:rPr>
+          <w:rFonts w:ascii="Times New Roman" w:eastAsia="Times New Roman" w:hAnsi="Times New Roman" w:cs="Times New Roman"/>
+          <w:szCs w:val="24"/>
+        </w:rPr>
+      </w:pPr>
+    </w:p>
+    <w:p>
+      <w:pPr>
         <w:pStyle w:val="Heading1"/>
         <w:numPr>
           <w:ilvl w:val="0"/>
-          <w:numId w:val="12"/>
+          <w:numId w:val="23"/>
         </w:numPr>
       </w:pPr>
-      <w:bookmarkStart w:id="35" w:name="bookmark=id.1hmsyys" w:colFirst="0" w:colLast="0"/>
-      <w:bookmarkStart w:id="36" w:name="_Toc125309463"/>
+      <w:bookmarkStart w:id="34" w:name="bookmark=id.1hmsyys" w:colFirst="0" w:colLast="0"/>
+      <w:bookmarkStart w:id="35" w:name="_Toc125309463"/>
+      <w:bookmarkEnd w:id="34"/>
+      <w:r>
+        <w:t>Summary</w:t>
+      </w:r>
       <w:bookmarkEnd w:id="35"/>
-      <w:r>
-        <w:t>Summary</w:t>
-      </w:r>
+    </w:p>
+    <w:p>
+      <w:r>
+        <w:t xml:space="preserve">The topic of pseudepigrapha Detection is introduced and the importance of </w:t>
+      </w:r>
+      <w:r>
+        <w:t xml:space="preserve">the </w:t>
+      </w:r>
+      <w:r>
+        <w:t>issue is during our daily life is elaborated.</w:t>
+      </w:r>
+      <w:r>
+        <w:t xml:space="preserve"> </w:t>
+      </w:r>
+      <w:r>
+        <w:t xml:space="preserve">A deep explanation into the world of neural networks and its uses are described. </w:t>
+      </w:r>
+      <w:r>
+        <w:t xml:space="preserve">An improvement is </w:t>
+      </w:r>
+      <w:r>
+        <w:t>presented for an existing algorithm by changing the algorithm’s embedding stage from Word2Vec method to the Bert model.</w:t>
+      </w:r>
+      <w:r>
+        <w:t xml:space="preserve"> The improvement of the embedding method using a newly introduced </w:t>
+      </w:r>
+      <w:r>
+        <w:t>technique</w:t>
+      </w:r>
+      <w:r>
+        <w:t xml:space="preserve"> is expected to show </w:t>
+      </w:r>
+      <w:r>
+        <w:t xml:space="preserve">promising results. By focusing on a foundational </w:t>
+      </w:r>
+      <w:r>
+        <w:t xml:space="preserve">component of the algorithm </w:t>
+      </w:r>
+      <w:r>
+        <w:t xml:space="preserve">more </w:t>
+      </w:r>
+      <w:r>
+        <w:t>accura</w:t>
+      </w:r>
+      <w:r>
+        <w:t xml:space="preserve">te results can be </w:t>
+      </w:r>
+      <w:r>
+        <w:t>achieved</w:t>
+      </w:r>
+      <w:r>
+        <w:t>.</w:t>
+      </w:r>
+      <w:bookmarkStart w:id="36" w:name="bookmark=id.2grqrue" w:colFirst="0" w:colLast="0"/>
       <w:bookmarkEnd w:id="36"/>
-    </w:p>
-    <w:p>
-      <w:r>
-        <w:t xml:space="preserve">The topic of pseudepigrapha Detection is introduced and the importance of </w:t>
-      </w:r>
-      <w:r>
-        <w:t xml:space="preserve">the </w:t>
-      </w:r>
-      <w:r>
-        <w:t>issue is during our daily life is elaborated.</w:t>
-      </w:r>
-      <w:r>
-        <w:t xml:space="preserve"> </w:t>
-      </w:r>
-      <w:r>
-        <w:t xml:space="preserve">A deep explanation into the world of neural networks and its uses are described. </w:t>
-      </w:r>
-      <w:r>
-        <w:t xml:space="preserve">An improvement is </w:t>
-      </w:r>
-      <w:r>
-        <w:t>presented for an existing algorithm by changing the algorithm’s embedding stage from Word2Vec method to the Bert model.</w:t>
-      </w:r>
-      <w:r>
-        <w:t xml:space="preserve"> The improvement of the embedding method using a newly introduced </w:t>
-      </w:r>
-      <w:r>
-        <w:t>technique</w:t>
-      </w:r>
-      <w:r>
-        <w:t xml:space="preserve"> is expected to show </w:t>
-      </w:r>
-      <w:r>
-        <w:t xml:space="preserve">promising results. By focusing on a foundational </w:t>
-      </w:r>
-      <w:r>
-        <w:t xml:space="preserve">component of the algorithm </w:t>
-      </w:r>
-      <w:r>
-        <w:t xml:space="preserve">more </w:t>
-      </w:r>
-      <w:r>
-        <w:t>accura</w:t>
-      </w:r>
-      <w:r>
-        <w:t xml:space="preserve">te results can be </w:t>
-      </w:r>
-      <w:r>
-        <w:t>achieved</w:t>
-      </w:r>
-      <w:r>
-        <w:t>.</w:t>
-      </w:r>
-      <w:bookmarkStart w:id="37" w:name="bookmark=id.2grqrue" w:colFirst="0" w:colLast="0"/>
-      <w:bookmarkEnd w:id="37"/>
     </w:p>
     <w:p/>
     <w:p>
@@ -12319,7 +12199,7 @@
         <w:pStyle w:val="Heading2"/>
         <w:numPr>
           <w:ilvl w:val="0"/>
-          <w:numId w:val="12"/>
+          <w:numId w:val="23"/>
         </w:numPr>
       </w:pPr>
       <w:r>
@@ -12777,13 +12657,10 @@
     </w:p>
     <w:p>
       <w:r>
-        <w:t xml:space="preserve">Here is an example of the </w:t>
-      </w:r>
-      <w:r>
-        <w:t>ConvBiLSTM</w:t>
-      </w:r>
-      <w:r>
-        <w:t xml:space="preserve"> results when using the Fine-Tuned Word2Vec and the results when using the original Word2Vec.</w:t>
+        <w:t>Here is an example of the ConvBiLSTM results when using the Fine-Tuned Word2Vec and the results when using the original Word2Vec.</w:t>
+      </w:r>
+      <w:r>
+        <w:t xml:space="preserve"> The following comparison shows the improvement between the fine-tuned model and the original model:</w:t>
       </w:r>
     </w:p>
     <w:p/>
@@ -12830,6 +12707,12 @@
         </w:rPr>
         <w:t>Original Word2Vec</w:t>
       </w:r>
+      <w:r>
+        <w:rPr>
+          <w:noProof/>
+        </w:rPr>
+        <w:t xml:space="preserve"> </w:t>
+      </w:r>
     </w:p>
     <w:p>
       <w:pPr>
@@ -12839,16 +12722,143 @@
           <w:u w:val="single"/>
         </w:rPr>
       </w:pPr>
-    </w:p>
-    <w:p>
-      <w:pPr>
+      <w:r>
         <w:rPr>
           <w:b/>
           <w:bCs/>
           <w:u w:val="single"/>
         </w:rPr>
-      </w:pPr>
-      <w:r>
+        <w:drawing>
+          <wp:anchor distT="0" distB="0" distL="114300" distR="114300" simplePos="0" relativeHeight="251701248" behindDoc="0" locked="0" layoutInCell="1" allowOverlap="1" wp14:anchorId="4C254F5D" wp14:editId="32690E1F">
+            <wp:simplePos x="0" y="0"/>
+            <wp:positionH relativeFrom="margin">
+              <wp:posOffset>-171450</wp:posOffset>
+            </wp:positionH>
+            <wp:positionV relativeFrom="paragraph">
+              <wp:posOffset>164465</wp:posOffset>
+            </wp:positionV>
+            <wp:extent cx="2330450" cy="375879"/>
+            <wp:effectExtent l="0" t="0" r="0" b="5715"/>
+            <wp:wrapNone/>
+            <wp:docPr id="22" name="Picture 22"/>
+            <wp:cNvGraphicFramePr>
+              <a:graphicFrameLocks xmlns:a="http://schemas.openxmlformats.org/drawingml/2006/main" noChangeAspect="1"/>
+            </wp:cNvGraphicFramePr>
+            <a:graphic xmlns:a="http://schemas.openxmlformats.org/drawingml/2006/main">
+              <a:graphicData uri="http://schemas.openxmlformats.org/drawingml/2006/picture">
+                <pic:pic xmlns:pic="http://schemas.openxmlformats.org/drawingml/2006/picture">
+                  <pic:nvPicPr>
+                    <pic:cNvPr id="1" name=""/>
+                    <pic:cNvPicPr/>
+                  </pic:nvPicPr>
+                  <pic:blipFill>
+                    <a:blip r:embed="rId27">
+                      <a:extLst>
+                        <a:ext uri="{28A0092B-C50C-407E-A947-70E740481C1C}">
+                          <a14:useLocalDpi xmlns:a14="http://schemas.microsoft.com/office/drawing/2010/main" val="0"/>
+                        </a:ext>
+                      </a:extLst>
+                    </a:blip>
+                    <a:stretch>
+                      <a:fillRect/>
+                    </a:stretch>
+                  </pic:blipFill>
+                  <pic:spPr>
+                    <a:xfrm>
+                      <a:off x="0" y="0"/>
+                      <a:ext cx="2330450" cy="375879"/>
+                    </a:xfrm>
+                    <a:prstGeom prst="rect">
+                      <a:avLst/>
+                    </a:prstGeom>
+                  </pic:spPr>
+                </pic:pic>
+              </a:graphicData>
+            </a:graphic>
+            <wp14:sizeRelH relativeFrom="margin">
+              <wp14:pctWidth>0</wp14:pctWidth>
+            </wp14:sizeRelH>
+            <wp14:sizeRelV relativeFrom="margin">
+              <wp14:pctHeight>0</wp14:pctHeight>
+            </wp14:sizeRelV>
+          </wp:anchor>
+        </w:drawing>
+      </w:r>
+      <w:r>
+        <w:rPr>
+          <w:b/>
+          <w:bCs/>
+          <w:u w:val="single"/>
+        </w:rPr>
+        <w:drawing>
+          <wp:anchor distT="0" distB="0" distL="114300" distR="114300" simplePos="0" relativeHeight="251700224" behindDoc="0" locked="0" layoutInCell="1" allowOverlap="1" wp14:anchorId="44A99F58" wp14:editId="279AE4AE">
+            <wp:simplePos x="0" y="0"/>
+            <wp:positionH relativeFrom="margin">
+              <wp:posOffset>2977515</wp:posOffset>
+            </wp:positionH>
+            <wp:positionV relativeFrom="paragraph">
+              <wp:posOffset>172085</wp:posOffset>
+            </wp:positionV>
+            <wp:extent cx="3243939" cy="355600"/>
+            <wp:effectExtent l="0" t="0" r="0" b="6350"/>
+            <wp:wrapNone/>
+            <wp:docPr id="21" name="Picture 21"/>
+            <wp:cNvGraphicFramePr>
+              <a:graphicFrameLocks xmlns:a="http://schemas.openxmlformats.org/drawingml/2006/main" noChangeAspect="1"/>
+            </wp:cNvGraphicFramePr>
+            <a:graphic xmlns:a="http://schemas.openxmlformats.org/drawingml/2006/main">
+              <a:graphicData uri="http://schemas.openxmlformats.org/drawingml/2006/picture">
+                <pic:pic xmlns:pic="http://schemas.openxmlformats.org/drawingml/2006/picture">
+                  <pic:nvPicPr>
+                    <pic:cNvPr id="1" name=""/>
+                    <pic:cNvPicPr/>
+                  </pic:nvPicPr>
+                  <pic:blipFill>
+                    <a:blip r:embed="rId28">
+                      <a:extLst>
+                        <a:ext uri="{28A0092B-C50C-407E-A947-70E740481C1C}">
+                          <a14:useLocalDpi xmlns:a14="http://schemas.microsoft.com/office/drawing/2010/main" val="0"/>
+                        </a:ext>
+                      </a:extLst>
+                    </a:blip>
+                    <a:stretch>
+                      <a:fillRect/>
+                    </a:stretch>
+                  </pic:blipFill>
+                  <pic:spPr>
+                    <a:xfrm>
+                      <a:off x="0" y="0"/>
+                      <a:ext cx="3243939" cy="355600"/>
+                    </a:xfrm>
+                    <a:prstGeom prst="rect">
+                      <a:avLst/>
+                    </a:prstGeom>
+                  </pic:spPr>
+                </pic:pic>
+              </a:graphicData>
+            </a:graphic>
+            <wp14:sizeRelH relativeFrom="margin">
+              <wp14:pctWidth>0</wp14:pctWidth>
+            </wp14:sizeRelH>
+            <wp14:sizeRelV relativeFrom="margin">
+              <wp14:pctHeight>0</wp14:pctHeight>
+            </wp14:sizeRelV>
+          </wp:anchor>
+        </w:drawing>
+      </w:r>
+    </w:p>
+    <w:p>
+      <w:pPr>
+        <w:rPr>
+          <w:b/>
+          <w:bCs/>
+          <w:u w:val="single"/>
+        </w:rPr>
+      </w:pPr>
+      <w:r>
+        <w:rPr>
+          <w:noProof/>
+        </w:rPr>
         <w:drawing>
           <wp:anchor distT="0" distB="0" distL="114300" distR="114300" simplePos="0" relativeHeight="251699200" behindDoc="0" locked="0" layoutInCell="1" allowOverlap="1" wp14:anchorId="396B4CE3" wp14:editId="03FE90BF">
             <wp:simplePos x="0" y="0"/>
@@ -12873,7 +12883,7 @@
                     <pic:cNvPicPr/>
                   </pic:nvPicPr>
                   <pic:blipFill>
-                    <a:blip r:embed="rId26">
+                    <a:blip r:embed="rId29">
                       <a:extLst>
                         <a:ext uri="{28A0092B-C50C-407E-A947-70E740481C1C}">
                           <a14:useLocalDpi xmlns:a14="http://schemas.microsoft.com/office/drawing/2010/main" val="0"/>
@@ -12923,6 +12933,9 @@
         </w:rPr>
       </w:pPr>
       <w:r>
+        <w:rPr>
+          <w:noProof/>
+        </w:rPr>
         <w:drawing>
           <wp:anchor distT="0" distB="0" distL="114300" distR="114300" simplePos="0" relativeHeight="251698176" behindDoc="0" locked="0" layoutInCell="1" allowOverlap="1" wp14:anchorId="3DCAC6B3" wp14:editId="57F6F881">
             <wp:simplePos x="0" y="0"/>
@@ -12947,7 +12960,7 @@
                     <pic:cNvPicPr/>
                   </pic:nvPicPr>
                   <pic:blipFill>
-                    <a:blip r:embed="rId27">
+                    <a:blip r:embed="rId30">
                       <a:extLst>
                         <a:ext uri="{28A0092B-C50C-407E-A947-70E740481C1C}">
                           <a14:useLocalDpi xmlns:a14="http://schemas.microsoft.com/office/drawing/2010/main" val="0"/>
@@ -13040,12 +13053,12 @@
           <w:szCs w:val="24"/>
         </w:rPr>
       </w:pPr>
-      <w:bookmarkStart w:id="38" w:name="_Toc125309464"/>
+      <w:bookmarkStart w:id="37" w:name="_Toc125309464"/>
       <w:r>
         <w:lastRenderedPageBreak/>
         <w:t>References</w:t>
       </w:r>
-      <w:bookmarkEnd w:id="38"/>
+      <w:bookmarkEnd w:id="37"/>
     </w:p>
     <w:p>
       <w:pPr>
@@ -13058,13 +13071,8 @@
       <w:r>
         <w:tab/>
       </w:r>
-      <w:proofErr w:type="spellStart"/>
-      <w:r>
-        <w:t>Deshmane</w:t>
-      </w:r>
-      <w:proofErr w:type="spellEnd"/>
-      <w:r>
-        <w:t xml:space="preserve">, N. </w:t>
+      <w:r>
+        <w:t xml:space="preserve">Deshmane, N. </w:t>
       </w:r>
       <w:r>
         <w:rPr>
@@ -13233,13 +13241,8 @@
       <w:r>
         <w:tab/>
       </w:r>
-      <w:proofErr w:type="spellStart"/>
-      <w:r>
-        <w:t>Alammar</w:t>
-      </w:r>
-      <w:proofErr w:type="spellEnd"/>
-      <w:r>
-        <w:t xml:space="preserve">, J. (2019) </w:t>
+      <w:r>
+        <w:t xml:space="preserve">Alammar, J. (2019) </w:t>
       </w:r>
       <w:r>
         <w:rPr>
@@ -13256,26 +13259,53 @@
           <w:i/>
           <w:iCs/>
         </w:rPr>
-        <w:t xml:space="preserve">The Illustrated GPT-2 (Visualizing Transformer Language Models) – Jay </w:t>
-      </w:r>
-      <w:proofErr w:type="spellStart"/>
+        <w:t>The Illustrated GPT-2 (Visualizing Transformer Language Models) – Jay Alammar – Visualizing machine learning one concept at a time.</w:t>
+      </w:r>
+      <w:r>
+        <w:t xml:space="preserve"> Available at: https://jalammar.github.io/illustrated-gpt2/ (Accessed: January 4, 2023). </w:t>
+      </w:r>
+    </w:p>
+    <w:p>
+      <w:pPr>
+        <w:pStyle w:val="NormalWeb"/>
+        <w:ind w:left="567" w:hanging="567"/>
+      </w:pPr>
+      <w:r>
+        <w:t xml:space="preserve">[6]: </w:t>
+      </w:r>
+      <w:r>
+        <w:tab/>
+        <w:t xml:space="preserve">Xu, H. </w:t>
+      </w:r>
       <w:r>
         <w:rPr>
           <w:i/>
           <w:iCs/>
         </w:rPr>
-        <w:t>Alammar</w:t>
-      </w:r>
-      <w:proofErr w:type="spellEnd"/>
+        <w:t>et al.</w:t>
+      </w:r>
+      <w:r>
+        <w:t xml:space="preserve"> (2019) </w:t>
+      </w:r>
       <w:r>
         <w:rPr>
           <w:i/>
           <w:iCs/>
         </w:rPr>
-        <w:t xml:space="preserve"> – Visualizing machine learning one concept at a time.</w:t>
-      </w:r>
-      <w:r>
-        <w:t xml:space="preserve"> Available at: https://jalammar.github.io/illustrated-gpt2/ (Accessed: January 4, 2023). </w:t>
+        <w:t>Bert post-training for review reading comprehension and aspect-based sentiment analysis</w:t>
+      </w:r>
+      <w:r>
+        <w:t xml:space="preserve">, </w:t>
+      </w:r>
+      <w:r>
+        <w:rPr>
+          <w:i/>
+          <w:iCs/>
+        </w:rPr>
+        <w:t>arXiv.org</w:t>
+      </w:r>
+      <w:r>
+        <w:t xml:space="preserve">. Available at: https://arxiv.org/abs/1904.02232 (Accessed: January 4, 2023). </w:t>
       </w:r>
     </w:p>
     <w:p>
@@ -13284,120 +13314,54 @@
         <w:ind w:left="567" w:hanging="567"/>
       </w:pPr>
       <w:r>
-        <w:t xml:space="preserve">[6]: </w:t>
-      </w:r>
-      <w:r>
-        <w:tab/>
-        <w:t xml:space="preserve">Xu, H. </w:t>
+        <w:t xml:space="preserve">[7]:  Moreau, T. and Audiffren, J. (2018) </w:t>
       </w:r>
       <w:r>
         <w:rPr>
           <w:i/>
           <w:iCs/>
         </w:rPr>
-        <w:t>et al.</w:t>
-      </w:r>
-      <w:r>
-        <w:t xml:space="preserve"> (2019) </w:t>
+        <w:t>Post-training for Deep Learning</w:t>
+      </w:r>
+      <w:r>
+        <w:t xml:space="preserve">, </w:t>
       </w:r>
       <w:r>
         <w:rPr>
           <w:i/>
           <w:iCs/>
         </w:rPr>
-        <w:t>Bert post-training for review reading comprehension and aspect-based sentiment analysis</w:t>
-      </w:r>
-      <w:r>
-        <w:t xml:space="preserve">, </w:t>
+        <w:t>OpenReview</w:t>
+      </w:r>
+      <w:r>
+        <w:t xml:space="preserve">. Thomas Moreau. Available at: https://openreview.net/forum?id=H1O0KGC6b (Accessed: January 4, 2023). </w:t>
+      </w:r>
+    </w:p>
+    <w:p>
+      <w:pPr>
+        <w:pStyle w:val="NormalWeb"/>
+        <w:ind w:left="567" w:hanging="567"/>
+      </w:pPr>
+      <w:r>
+        <w:t xml:space="preserve">[8]: </w:t>
+      </w:r>
+      <w:r>
+        <w:tab/>
+      </w:r>
+      <w:r>
+        <w:t xml:space="preserve">Alammar, J. (n.d.). </w:t>
       </w:r>
       <w:r>
         <w:rPr>
           <w:i/>
           <w:iCs/>
         </w:rPr>
-        <w:t>arXiv.org</w:t>
-      </w:r>
-      <w:r>
-        <w:t xml:space="preserve">. Available at: https://arxiv.org/abs/1904.02232 (Accessed: January 4, 2023). </w:t>
-      </w:r>
-    </w:p>
-    <w:p>
-      <w:pPr>
-        <w:pStyle w:val="NormalWeb"/>
-        <w:ind w:left="567" w:hanging="567"/>
-      </w:pPr>
-      <w:r>
-        <w:t xml:space="preserve">[7]:  Moreau, T. and </w:t>
-      </w:r>
-      <w:proofErr w:type="spellStart"/>
-      <w:r>
-        <w:t>Audiffren</w:t>
-      </w:r>
-      <w:proofErr w:type="spellEnd"/>
-      <w:r>
-        <w:t xml:space="preserve">, J. (2018) </w:t>
-      </w:r>
-      <w:r>
-        <w:rPr>
-          <w:i/>
-          <w:iCs/>
-        </w:rPr>
-        <w:t>Post-training for Deep Learning</w:t>
-      </w:r>
-      <w:r>
-        <w:t xml:space="preserve">, </w:t>
-      </w:r>
-      <w:proofErr w:type="spellStart"/>
-      <w:r>
-        <w:rPr>
-          <w:i/>
-          <w:iCs/>
-        </w:rPr>
-        <w:t>OpenReview</w:t>
-      </w:r>
-      <w:proofErr w:type="spellEnd"/>
-      <w:r>
-        <w:t xml:space="preserve">. Thomas Moreau. Available at: https://openreview.net/forum?id=H1O0KGC6b (Accessed: January 4, 2023). </w:t>
-      </w:r>
-    </w:p>
-    <w:p>
-      <w:pPr>
-        <w:pStyle w:val="NormalWeb"/>
-        <w:ind w:left="567" w:hanging="567"/>
-      </w:pPr>
-      <w:r>
-        <w:t xml:space="preserve">[8]: </w:t>
-      </w:r>
-      <w:r>
-        <w:tab/>
-      </w:r>
-      <w:proofErr w:type="spellStart"/>
-      <w:r>
-        <w:t>Alammar</w:t>
-      </w:r>
-      <w:proofErr w:type="spellEnd"/>
-      <w:r>
-        <w:t xml:space="preserve">, J. (n.d.). </w:t>
-      </w:r>
-      <w:r>
-        <w:rPr>
-          <w:i/>
-          <w:iCs/>
-        </w:rPr>
         <w:t>The illustrated GPT-2 (Visualizing Transformer language models)</w:t>
       </w:r>
       <w:r>
-        <w:t xml:space="preserve">. The Illustrated GPT-2 (Visualizing Transformer Language Models) – Jay </w:t>
-      </w:r>
-      <w:proofErr w:type="spellStart"/>
-      <w:r>
-        <w:t>Alammar</w:t>
-      </w:r>
-      <w:proofErr w:type="spellEnd"/>
-      <w:r>
-        <w:t xml:space="preserve"> – Visualizing machine learning one concept at a time. Retrieved January 22, 2023, from </w:t>
-      </w:r>
-      <w:hyperlink r:id="rId28" w:history="1">
+        <w:t xml:space="preserve">. The Illustrated GPT-2 (Visualizing Transformer Language Models) – Jay Alammar – Visualizing machine learning one concept at a time. Retrieved January 22, 2023, from </w:t>
+      </w:r>
+      <w:hyperlink r:id="rId31" w:history="1">
         <w:r>
           <w:rPr>
             <w:rStyle w:val="Hyperlink"/>
@@ -13420,13 +13384,8 @@
       <w:r>
         <w:tab/>
       </w:r>
-      <w:proofErr w:type="spellStart"/>
-      <w:r>
-        <w:t>GeeksforGeeks</w:t>
-      </w:r>
-      <w:proofErr w:type="spellEnd"/>
-      <w:r>
-        <w:t xml:space="preserve">. (2023, January 11). </w:t>
+      <w:r>
+        <w:t xml:space="preserve">GeeksforGeeks. (2023, January 11). </w:t>
       </w:r>
       <w:r>
         <w:rPr>
@@ -13436,17 +13395,9 @@
         <w:t>Clustering in machine learning</w:t>
       </w:r>
       <w:r>
-        <w:t xml:space="preserve">. </w:t>
-      </w:r>
-      <w:proofErr w:type="spellStart"/>
-      <w:r>
-        <w:t>GeeksforGeeks</w:t>
-      </w:r>
-      <w:proofErr w:type="spellEnd"/>
-      <w:r>
-        <w:t xml:space="preserve">. Retrieved January 22, 2023, from </w:t>
-      </w:r>
-      <w:hyperlink r:id="rId29" w:history="1">
+        <w:t xml:space="preserve">. GeeksforGeeks. Retrieved January 22, 2023, from </w:t>
+      </w:r>
+      <w:hyperlink r:id="rId32" w:history="1">
         <w:r>
           <w:rPr>
             <w:rStyle w:val="Hyperlink"/>
@@ -13466,13 +13417,8 @@
       <w:r>
         <w:t xml:space="preserve">[10]: </w:t>
       </w:r>
-      <w:proofErr w:type="spellStart"/>
-      <w:r>
-        <w:t>GeeksforGeeks</w:t>
-      </w:r>
-      <w:proofErr w:type="spellEnd"/>
-      <w:r>
-        <w:t xml:space="preserve">. (2022, June 20). </w:t>
+      <w:r>
+        <w:t xml:space="preserve">GeeksforGeeks. (2022, June 20). </w:t>
       </w:r>
       <w:r>
         <w:rPr>
@@ -13482,15 +13428,7 @@
         <w:t>Explanation of Bert Model - NLP</w:t>
       </w:r>
       <w:r>
-        <w:t xml:space="preserve">. </w:t>
-      </w:r>
-      <w:proofErr w:type="spellStart"/>
-      <w:r>
-        <w:t>GeeksforGeeks</w:t>
-      </w:r>
-      <w:proofErr w:type="spellEnd"/>
-      <w:r>
-        <w:t xml:space="preserve">. Retrieved January 22, 2023, from https://www.geeksforgeeks.org/explanation-of-bert-model-nlp/ </w:t>
+        <w:t xml:space="preserve">. GeeksforGeeks. Retrieved January 22, 2023, from https://www.geeksforgeeks.org/explanation-of-bert-model-nlp/ </w:t>
       </w:r>
     </w:p>
     <w:p>
@@ -13514,7 +13452,7 @@
       <w:r>
         <w:t xml:space="preserve">. Google. Retrieved January 22, 2023, from </w:t>
       </w:r>
-      <w:hyperlink r:id="rId30" w:history="1">
+      <w:hyperlink r:id="rId33" w:history="1">
         <w:r>
           <w:rPr>
             <w:rStyle w:val="Hyperlink"/>
@@ -13572,11 +13510,11 @@
       <w:pPr>
         <w:pStyle w:val="Heading1"/>
       </w:pPr>
-      <w:bookmarkStart w:id="39" w:name="_Toc125309465"/>
+      <w:bookmarkStart w:id="38" w:name="_Toc125309465"/>
       <w:r>
         <w:t>Links</w:t>
       </w:r>
-      <w:bookmarkEnd w:id="39"/>
+      <w:bookmarkEnd w:id="38"/>
     </w:p>
     <w:p>
       <w:r>
@@ -13591,26 +13529,12 @@
           <w:numId w:val="19"/>
         </w:numPr>
       </w:pPr>
-      <w:hyperlink r:id="rId31" w:history="1">
+      <w:hyperlink r:id="rId34" w:history="1">
         <w:r>
           <w:rPr>
             <w:rStyle w:val="Hyperlink"/>
           </w:rPr>
-          <w:t xml:space="preserve">Final Project </w:t>
-        </w:r>
-        <w:proofErr w:type="spellStart"/>
-        <w:r>
-          <w:rPr>
-            <w:rStyle w:val="Hyperlink"/>
-          </w:rPr>
-          <w:t>Git</w:t>
-        </w:r>
-        <w:proofErr w:type="spellEnd"/>
-        <w:r>
-          <w:rPr>
-            <w:rStyle w:val="Hyperlink"/>
-          </w:rPr>
-          <w:t xml:space="preserve"> Repo Link</w:t>
+          <w:t>Final Project Git Repo Link</w:t>
         </w:r>
       </w:hyperlink>
     </w:p>
@@ -14672,6 +14596,119 @@
     </w:lvl>
   </w:abstractNum>
   <w:abstractNum w:abstractNumId="9" w15:restartNumberingAfterBreak="0">
+    <w:nsid w:val="205F0E74"/>
+    <w:multiLevelType w:val="multilevel"/>
+    <w:tmpl w:val="3BB4CB64"/>
+    <w:lvl w:ilvl="0">
+      <w:start w:val="1"/>
+      <w:numFmt w:val="decimal"/>
+      <w:lvlText w:val="%1."/>
+      <w:lvlJc w:val="left"/>
+      <w:pPr>
+        <w:ind w:left="0" w:firstLine="0"/>
+      </w:pPr>
+      <w:rPr>
+        <w:rFonts w:hint="default"/>
+      </w:rPr>
+    </w:lvl>
+    <w:lvl w:ilvl="1">
+      <w:start w:val="1"/>
+      <w:numFmt w:val="decimal"/>
+      <w:lvlText w:val="%1.%2."/>
+      <w:lvlJc w:val="left"/>
+      <w:pPr>
+        <w:ind w:left="0" w:firstLine="0"/>
+      </w:pPr>
+      <w:rPr>
+        <w:rFonts w:hint="default"/>
+      </w:rPr>
+    </w:lvl>
+    <w:lvl w:ilvl="2">
+      <w:start w:val="1"/>
+      <w:numFmt w:val="decimal"/>
+      <w:lvlText w:val="%1.%2.%3."/>
+      <w:lvlJc w:val="left"/>
+      <w:pPr>
+        <w:ind w:left="288" w:hanging="288"/>
+      </w:pPr>
+      <w:rPr>
+        <w:rFonts w:hint="default"/>
+      </w:rPr>
+    </w:lvl>
+    <w:lvl w:ilvl="3">
+      <w:start w:val="1"/>
+      <w:numFmt w:val="decimal"/>
+      <w:lvlText w:val="%1.%2.%3.%4."/>
+      <w:lvlJc w:val="left"/>
+      <w:pPr>
+        <w:ind w:left="0" w:firstLine="0"/>
+      </w:pPr>
+      <w:rPr>
+        <w:rFonts w:hint="default"/>
+      </w:rPr>
+    </w:lvl>
+    <w:lvl w:ilvl="4">
+      <w:start w:val="1"/>
+      <w:numFmt w:val="decimal"/>
+      <w:lvlText w:val="%1.%2.%3.%4.%5."/>
+      <w:lvlJc w:val="left"/>
+      <w:pPr>
+        <w:ind w:left="0" w:firstLine="0"/>
+      </w:pPr>
+      <w:rPr>
+        <w:rFonts w:hint="default"/>
+      </w:rPr>
+    </w:lvl>
+    <w:lvl w:ilvl="5">
+      <w:start w:val="1"/>
+      <w:numFmt w:val="decimal"/>
+      <w:lvlText w:val="%1.%2.%3.%4.%5.%6."/>
+      <w:lvlJc w:val="left"/>
+      <w:pPr>
+        <w:ind w:left="0" w:firstLine="0"/>
+      </w:pPr>
+      <w:rPr>
+        <w:rFonts w:hint="default"/>
+      </w:rPr>
+    </w:lvl>
+    <w:lvl w:ilvl="6">
+      <w:start w:val="1"/>
+      <w:numFmt w:val="decimal"/>
+      <w:lvlText w:val="%1.%2.%3.%4.%5.%6.%7."/>
+      <w:lvlJc w:val="left"/>
+      <w:pPr>
+        <w:ind w:left="0" w:firstLine="0"/>
+      </w:pPr>
+      <w:rPr>
+        <w:rFonts w:hint="default"/>
+      </w:rPr>
+    </w:lvl>
+    <w:lvl w:ilvl="7">
+      <w:start w:val="1"/>
+      <w:numFmt w:val="decimal"/>
+      <w:lvlText w:val="%1.%2.%3.%4.%5.%6.%7.%8."/>
+      <w:lvlJc w:val="left"/>
+      <w:pPr>
+        <w:ind w:left="0" w:firstLine="0"/>
+      </w:pPr>
+      <w:rPr>
+        <w:rFonts w:hint="default"/>
+      </w:rPr>
+    </w:lvl>
+    <w:lvl w:ilvl="8">
+      <w:start w:val="1"/>
+      <w:numFmt w:val="decimal"/>
+      <w:lvlText w:val="%1.%2.%3.%4.%5.%6.%7.%8.%9."/>
+      <w:lvlJc w:val="left"/>
+      <w:pPr>
+        <w:ind w:left="0" w:firstLine="0"/>
+      </w:pPr>
+      <w:rPr>
+        <w:rFonts w:hint="default"/>
+      </w:rPr>
+    </w:lvl>
+  </w:abstractNum>
+  <w:abstractNum w:abstractNumId="10" w15:restartNumberingAfterBreak="0">
     <w:nsid w:val="348E6332"/>
     <w:multiLevelType w:val="hybridMultilevel"/>
     <w:tmpl w:val="5DE0E526"/>
@@ -14784,7 +14821,7 @@
       </w:rPr>
     </w:lvl>
   </w:abstractNum>
-  <w:abstractNum w:abstractNumId="10" w15:restartNumberingAfterBreak="0">
+  <w:abstractNum w:abstractNumId="11" w15:restartNumberingAfterBreak="0">
     <w:nsid w:val="34B37BFE"/>
     <w:multiLevelType w:val="multilevel"/>
     <w:tmpl w:val="02BE8048"/>
@@ -14897,7 +14934,7 @@
       </w:rPr>
     </w:lvl>
   </w:abstractNum>
-  <w:abstractNum w:abstractNumId="11" w15:restartNumberingAfterBreak="0">
+  <w:abstractNum w:abstractNumId="12" w15:restartNumberingAfterBreak="0">
     <w:nsid w:val="3D214EFC"/>
     <w:multiLevelType w:val="multilevel"/>
     <w:tmpl w:val="2000001F"/>
@@ -14983,7 +15020,7 @@
       </w:pPr>
     </w:lvl>
   </w:abstractNum>
-  <w:abstractNum w:abstractNumId="12" w15:restartNumberingAfterBreak="0">
+  <w:abstractNum w:abstractNumId="13" w15:restartNumberingAfterBreak="0">
     <w:nsid w:val="3F736E47"/>
     <w:multiLevelType w:val="multilevel"/>
     <w:tmpl w:val="BDAAA83A"/>
@@ -15069,7 +15106,7 @@
       </w:pPr>
     </w:lvl>
   </w:abstractNum>
-  <w:abstractNum w:abstractNumId="13" w15:restartNumberingAfterBreak="0">
+  <w:abstractNum w:abstractNumId="14" w15:restartNumberingAfterBreak="0">
     <w:nsid w:val="41BA3092"/>
     <w:multiLevelType w:val="hybridMultilevel"/>
     <w:tmpl w:val="07F23D1C"/>
@@ -15182,7 +15219,120 @@
       </w:rPr>
     </w:lvl>
   </w:abstractNum>
-  <w:abstractNum w:abstractNumId="14" w15:restartNumberingAfterBreak="0">
+  <w:abstractNum w:abstractNumId="15" w15:restartNumberingAfterBreak="0">
+    <w:nsid w:val="43CA6BAE"/>
+    <w:multiLevelType w:val="multilevel"/>
+    <w:tmpl w:val="7C7AB836"/>
+    <w:lvl w:ilvl="0">
+      <w:start w:val="6"/>
+      <w:numFmt w:val="decimal"/>
+      <w:lvlText w:val="%1"/>
+      <w:lvlJc w:val="left"/>
+      <w:pPr>
+        <w:ind w:left="420" w:hanging="420"/>
+      </w:pPr>
+      <w:rPr>
+        <w:rFonts w:hint="default"/>
+      </w:rPr>
+    </w:lvl>
+    <w:lvl w:ilvl="1">
+      <w:start w:val="1"/>
+      <w:numFmt w:val="decimal"/>
+      <w:lvlText w:val="%1.%2"/>
+      <w:lvlJc w:val="left"/>
+      <w:pPr>
+        <w:ind w:left="720" w:hanging="720"/>
+      </w:pPr>
+      <w:rPr>
+        <w:rFonts w:hint="default"/>
+      </w:rPr>
+    </w:lvl>
+    <w:lvl w:ilvl="2">
+      <w:start w:val="1"/>
+      <w:numFmt w:val="decimal"/>
+      <w:lvlText w:val="%1.%2.%3"/>
+      <w:lvlJc w:val="left"/>
+      <w:pPr>
+        <w:ind w:left="720" w:hanging="720"/>
+      </w:pPr>
+      <w:rPr>
+        <w:rFonts w:hint="default"/>
+      </w:rPr>
+    </w:lvl>
+    <w:lvl w:ilvl="3">
+      <w:start w:val="1"/>
+      <w:numFmt w:val="decimal"/>
+      <w:lvlText w:val="%1.%2.%3.%4"/>
+      <w:lvlJc w:val="left"/>
+      <w:pPr>
+        <w:ind w:left="1080" w:hanging="1080"/>
+      </w:pPr>
+      <w:rPr>
+        <w:rFonts w:hint="default"/>
+      </w:rPr>
+    </w:lvl>
+    <w:lvl w:ilvl="4">
+      <w:start w:val="1"/>
+      <w:numFmt w:val="decimal"/>
+      <w:lvlText w:val="%1.%2.%3.%4.%5"/>
+      <w:lvlJc w:val="left"/>
+      <w:pPr>
+        <w:ind w:left="1440" w:hanging="1440"/>
+      </w:pPr>
+      <w:rPr>
+        <w:rFonts w:hint="default"/>
+      </w:rPr>
+    </w:lvl>
+    <w:lvl w:ilvl="5">
+      <w:start w:val="1"/>
+      <w:numFmt w:val="decimal"/>
+      <w:lvlText w:val="%1.%2.%3.%4.%5.%6"/>
+      <w:lvlJc w:val="left"/>
+      <w:pPr>
+        <w:ind w:left="1440" w:hanging="1440"/>
+      </w:pPr>
+      <w:rPr>
+        <w:rFonts w:hint="default"/>
+      </w:rPr>
+    </w:lvl>
+    <w:lvl w:ilvl="6">
+      <w:start w:val="1"/>
+      <w:numFmt w:val="decimal"/>
+      <w:lvlText w:val="%1.%2.%3.%4.%5.%6.%7"/>
+      <w:lvlJc w:val="left"/>
+      <w:pPr>
+        <w:ind w:left="1800" w:hanging="1800"/>
+      </w:pPr>
+      <w:rPr>
+        <w:rFonts w:hint="default"/>
+      </w:rPr>
+    </w:lvl>
+    <w:lvl w:ilvl="7">
+      <w:start w:val="1"/>
+      <w:numFmt w:val="decimal"/>
+      <w:lvlText w:val="%1.%2.%3.%4.%5.%6.%7.%8"/>
+      <w:lvlJc w:val="left"/>
+      <w:pPr>
+        <w:ind w:left="2160" w:hanging="2160"/>
+      </w:pPr>
+      <w:rPr>
+        <w:rFonts w:hint="default"/>
+      </w:rPr>
+    </w:lvl>
+    <w:lvl w:ilvl="8">
+      <w:start w:val="1"/>
+      <w:numFmt w:val="decimal"/>
+      <w:lvlText w:val="%1.%2.%3.%4.%5.%6.%7.%8.%9"/>
+      <w:lvlJc w:val="left"/>
+      <w:pPr>
+        <w:ind w:left="2160" w:hanging="2160"/>
+      </w:pPr>
+      <w:rPr>
+        <w:rFonts w:hint="default"/>
+      </w:rPr>
+    </w:lvl>
+  </w:abstractNum>
+  <w:abstractNum w:abstractNumId="16" w15:restartNumberingAfterBreak="0">
     <w:nsid w:val="4A8F1C60"/>
     <w:multiLevelType w:val="multilevel"/>
     <w:tmpl w:val="2000001F"/>
@@ -15268,7 +15418,120 @@
       </w:pPr>
     </w:lvl>
   </w:abstractNum>
-  <w:abstractNum w:abstractNumId="15" w15:restartNumberingAfterBreak="0">
+  <w:abstractNum w:abstractNumId="17" w15:restartNumberingAfterBreak="0">
+    <w:nsid w:val="4CB74610"/>
+    <w:multiLevelType w:val="multilevel"/>
+    <w:tmpl w:val="7C7AB836"/>
+    <w:lvl w:ilvl="0">
+      <w:start w:val="6"/>
+      <w:numFmt w:val="decimal"/>
+      <w:lvlText w:val="%1"/>
+      <w:lvlJc w:val="left"/>
+      <w:pPr>
+        <w:ind w:left="420" w:hanging="420"/>
+      </w:pPr>
+      <w:rPr>
+        <w:rFonts w:hint="default"/>
+      </w:rPr>
+    </w:lvl>
+    <w:lvl w:ilvl="1">
+      <w:start w:val="1"/>
+      <w:numFmt w:val="decimal"/>
+      <w:lvlText w:val="%1.%2"/>
+      <w:lvlJc w:val="left"/>
+      <w:pPr>
+        <w:ind w:left="720" w:hanging="720"/>
+      </w:pPr>
+      <w:rPr>
+        <w:rFonts w:hint="default"/>
+      </w:rPr>
+    </w:lvl>
+    <w:lvl w:ilvl="2">
+      <w:start w:val="1"/>
+      <w:numFmt w:val="decimal"/>
+      <w:lvlText w:val="%1.%2.%3"/>
+      <w:lvlJc w:val="left"/>
+      <w:pPr>
+        <w:ind w:left="720" w:hanging="720"/>
+      </w:pPr>
+      <w:rPr>
+        <w:rFonts w:hint="default"/>
+      </w:rPr>
+    </w:lvl>
+    <w:lvl w:ilvl="3">
+      <w:start w:val="1"/>
+      <w:numFmt w:val="decimal"/>
+      <w:lvlText w:val="%1.%2.%3.%4"/>
+      <w:lvlJc w:val="left"/>
+      <w:pPr>
+        <w:ind w:left="1080" w:hanging="1080"/>
+      </w:pPr>
+      <w:rPr>
+        <w:rFonts w:hint="default"/>
+      </w:rPr>
+    </w:lvl>
+    <w:lvl w:ilvl="4">
+      <w:start w:val="1"/>
+      <w:numFmt w:val="decimal"/>
+      <w:lvlText w:val="%1.%2.%3.%4.%5"/>
+      <w:lvlJc w:val="left"/>
+      <w:pPr>
+        <w:ind w:left="1440" w:hanging="1440"/>
+      </w:pPr>
+      <w:rPr>
+        <w:rFonts w:hint="default"/>
+      </w:rPr>
+    </w:lvl>
+    <w:lvl w:ilvl="5">
+      <w:start w:val="1"/>
+      <w:numFmt w:val="decimal"/>
+      <w:lvlText w:val="%1.%2.%3.%4.%5.%6"/>
+      <w:lvlJc w:val="left"/>
+      <w:pPr>
+        <w:ind w:left="1440" w:hanging="1440"/>
+      </w:pPr>
+      <w:rPr>
+        <w:rFonts w:hint="default"/>
+      </w:rPr>
+    </w:lvl>
+    <w:lvl w:ilvl="6">
+      <w:start w:val="1"/>
+      <w:numFmt w:val="decimal"/>
+      <w:lvlText w:val="%1.%2.%3.%4.%5.%6.%7"/>
+      <w:lvlJc w:val="left"/>
+      <w:pPr>
+        <w:ind w:left="1800" w:hanging="1800"/>
+      </w:pPr>
+      <w:rPr>
+        <w:rFonts w:hint="default"/>
+      </w:rPr>
+    </w:lvl>
+    <w:lvl w:ilvl="7">
+      <w:start w:val="1"/>
+      <w:numFmt w:val="decimal"/>
+      <w:lvlText w:val="%1.%2.%3.%4.%5.%6.%7.%8"/>
+      <w:lvlJc w:val="left"/>
+      <w:pPr>
+        <w:ind w:left="2160" w:hanging="2160"/>
+      </w:pPr>
+      <w:rPr>
+        <w:rFonts w:hint="default"/>
+      </w:rPr>
+    </w:lvl>
+    <w:lvl w:ilvl="8">
+      <w:start w:val="1"/>
+      <w:numFmt w:val="decimal"/>
+      <w:lvlText w:val="%1.%2.%3.%4.%5.%6.%7.%8.%9"/>
+      <w:lvlJc w:val="left"/>
+      <w:pPr>
+        <w:ind w:left="2160" w:hanging="2160"/>
+      </w:pPr>
+      <w:rPr>
+        <w:rFonts w:hint="default"/>
+      </w:rPr>
+    </w:lvl>
+  </w:abstractNum>
+  <w:abstractNum w:abstractNumId="18" w15:restartNumberingAfterBreak="0">
     <w:nsid w:val="55F44BE4"/>
     <w:multiLevelType w:val="multilevel"/>
     <w:tmpl w:val="2000001F"/>
@@ -15354,7 +15617,7 @@
       </w:pPr>
     </w:lvl>
   </w:abstractNum>
-  <w:abstractNum w:abstractNumId="16" w15:restartNumberingAfterBreak="0">
+  <w:abstractNum w:abstractNumId="19" w15:restartNumberingAfterBreak="0">
     <w:nsid w:val="62A51A96"/>
     <w:multiLevelType w:val="hybridMultilevel"/>
     <w:tmpl w:val="91D4D856"/>
@@ -15443,7 +15706,7 @@
       </w:pPr>
     </w:lvl>
   </w:abstractNum>
-  <w:abstractNum w:abstractNumId="17" w15:restartNumberingAfterBreak="0">
+  <w:abstractNum w:abstractNumId="20" w15:restartNumberingAfterBreak="0">
     <w:nsid w:val="6CD737C1"/>
     <w:multiLevelType w:val="multilevel"/>
     <w:tmpl w:val="02BE8048"/>
@@ -15556,7 +15819,7 @@
       </w:rPr>
     </w:lvl>
   </w:abstractNum>
-  <w:abstractNum w:abstractNumId="18" w15:restartNumberingAfterBreak="0">
+  <w:abstractNum w:abstractNumId="21" w15:restartNumberingAfterBreak="0">
     <w:nsid w:val="6F793275"/>
     <w:multiLevelType w:val="multilevel"/>
     <w:tmpl w:val="2000001F"/>
@@ -15642,7 +15905,7 @@
       </w:pPr>
     </w:lvl>
   </w:abstractNum>
-  <w:abstractNum w:abstractNumId="19" w15:restartNumberingAfterBreak="0">
+  <w:abstractNum w:abstractNumId="22" w15:restartNumberingAfterBreak="0">
     <w:nsid w:val="7A3C16C2"/>
     <w:multiLevelType w:val="hybridMultilevel"/>
     <w:tmpl w:val="8D823EB8"/>
@@ -15755,7 +16018,7 @@
       </w:rPr>
     </w:lvl>
   </w:abstractNum>
-  <w:abstractNum w:abstractNumId="20" w15:restartNumberingAfterBreak="0">
+  <w:abstractNum w:abstractNumId="23" w15:restartNumberingAfterBreak="0">
     <w:nsid w:val="7C343B85"/>
     <w:multiLevelType w:val="hybridMultilevel"/>
     <w:tmpl w:val="F6084B76"/>
@@ -15844,7 +16107,7 @@
       </w:pPr>
     </w:lvl>
   </w:abstractNum>
-  <w:abstractNum w:abstractNumId="21" w15:restartNumberingAfterBreak="0">
+  <w:abstractNum w:abstractNumId="24" w15:restartNumberingAfterBreak="0">
     <w:nsid w:val="7E8F7B54"/>
     <w:multiLevelType w:val="hybridMultilevel"/>
     <w:tmpl w:val="2D86ED04"/>
@@ -15937,22 +16200,22 @@
     <w:abstractNumId w:val="6"/>
   </w:num>
   <w:num w:numId="3" w16cid:durableId="800730685">
-    <w:abstractNumId w:val="12"/>
+    <w:abstractNumId w:val="13"/>
   </w:num>
   <w:num w:numId="4" w16cid:durableId="604658657">
-    <w:abstractNumId w:val="20"/>
+    <w:abstractNumId w:val="23"/>
   </w:num>
   <w:num w:numId="5" w16cid:durableId="2059083555">
-    <w:abstractNumId w:val="13"/>
+    <w:abstractNumId w:val="14"/>
   </w:num>
   <w:num w:numId="6" w16cid:durableId="1965236815">
     <w:abstractNumId w:val="8"/>
   </w:num>
   <w:num w:numId="7" w16cid:durableId="1927421609">
-    <w:abstractNumId w:val="21"/>
+    <w:abstractNumId w:val="24"/>
   </w:num>
   <w:num w:numId="8" w16cid:durableId="508524550">
-    <w:abstractNumId w:val="16"/>
+    <w:abstractNumId w:val="19"/>
   </w:num>
   <w:num w:numId="9" w16cid:durableId="200554743">
     <w:abstractNumId w:val="1"/>
@@ -15961,7 +16224,7 @@
     <w:abstractNumId w:val="7"/>
   </w:num>
   <w:num w:numId="11" w16cid:durableId="886601867">
-    <w:abstractNumId w:val="14"/>
+    <w:abstractNumId w:val="16"/>
   </w:num>
   <w:num w:numId="12" w16cid:durableId="1838574175">
     <w:abstractNumId w:val="0"/>
@@ -15970,30 +16233,39 @@
     <w:abstractNumId w:val="3"/>
   </w:num>
   <w:num w:numId="14" w16cid:durableId="1937444128">
-    <w:abstractNumId w:val="11"/>
+    <w:abstractNumId w:val="12"/>
   </w:num>
   <w:num w:numId="15" w16cid:durableId="640037436">
-    <w:abstractNumId w:val="18"/>
+    <w:abstractNumId w:val="21"/>
   </w:num>
   <w:num w:numId="16" w16cid:durableId="98260522">
-    <w:abstractNumId w:val="15"/>
+    <w:abstractNumId w:val="18"/>
   </w:num>
   <w:num w:numId="17" w16cid:durableId="804856417">
     <w:abstractNumId w:val="5"/>
   </w:num>
   <w:num w:numId="18" w16cid:durableId="2036225903">
-    <w:abstractNumId w:val="19"/>
+    <w:abstractNumId w:val="22"/>
   </w:num>
   <w:num w:numId="19" w16cid:durableId="1858881878">
-    <w:abstractNumId w:val="9"/>
+    <w:abstractNumId w:val="10"/>
   </w:num>
   <w:num w:numId="20" w16cid:durableId="932274796">
     <w:abstractNumId w:val="4"/>
   </w:num>
   <w:num w:numId="21" w16cid:durableId="623466909">
-    <w:abstractNumId w:val="10"/>
+    <w:abstractNumId w:val="11"/>
   </w:num>
   <w:num w:numId="22" w16cid:durableId="302781792">
+    <w:abstractNumId w:val="20"/>
+  </w:num>
+  <w:num w:numId="23" w16cid:durableId="935214959">
+    <w:abstractNumId w:val="9"/>
+  </w:num>
+  <w:num w:numId="24" w16cid:durableId="1316297482">
+    <w:abstractNumId w:val="15"/>
+  </w:num>
+  <w:num w:numId="25" w16cid:durableId="358356739">
     <w:abstractNumId w:val="17"/>
   </w:num>
 </w:numbering>
@@ -17291,28 +17563,28 @@
 </file>
 
 <file path=customXml/item1.xml><?xml version="1.0" encoding="utf-8"?>
-<b:Sources xmlns:b="http://schemas.openxmlformats.org/officeDocument/2006/bibliography" xmlns="http://schemas.openxmlformats.org/officeDocument/2006/bibliography" SelectedStyle="\APASixthEditionOfficeOnline.xsl" StyleName="APA" Version="6"/>
-</file>
-
-<file path=customXml/item2.xml><?xml version="1.0" encoding="utf-8"?>
 <go:gDocsCustomXmlDataStorage xmlns:go="http://customooxmlschemas.google.com/" xmlns:r="http://schemas.openxmlformats.org/officeDocument/2006/relationships">
   <go:docsCustomData xmlns:go="http://customooxmlschemas.google.com/" roundtripDataSignature="AMtx7mhQnQZc2bk2dMj/0W88z29cXQUqqw==">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</go:docsCustomData>
 </go:gDocsCustomXmlDataStorage>
 </file>
 
-<file path=customXml/itemProps1.xml><?xml version="1.0" encoding="utf-8"?>
-<ds:datastoreItem xmlns:ds="http://schemas.openxmlformats.org/officeDocument/2006/customXml" ds:itemID="{B17DB093-3990-4AAD-8766-5298E01EB5F1}">
-  <ds:schemaRefs>
-    <ds:schemaRef ds:uri="http://schemas.openxmlformats.org/officeDocument/2006/bibliography"/>
-  </ds:schemaRefs>
-</ds:datastoreItem>
+<file path=customXml/item2.xml><?xml version="1.0" encoding="utf-8"?>
+<b:Sources xmlns:b="http://schemas.openxmlformats.org/officeDocument/2006/bibliography" xmlns="http://schemas.openxmlformats.org/officeDocument/2006/bibliography" SelectedStyle="\APASixthEditionOfficeOnline.xsl" StyleName="APA" Version="6"/>
 </file>
 
-<file path=customXml/itemProps2.xml><?xml version="1.0" encoding="utf-8"?>
+<file path=customXml/itemProps1.xml><?xml version="1.0" encoding="utf-8"?>
 <ds:datastoreItem xmlns:ds="http://schemas.openxmlformats.org/officeDocument/2006/customXml" ds:itemID="{11111111-1234-1234-1234-123412341234}">
   <ds:schemaRefs>
     <ds:schemaRef ds:uri="http://customooxmlschemas.google.com/"/>
     <ds:schemaRef ds:uri="http://schemas.openxmlformats.org/officeDocument/2006/relationships"/>
   </ds:schemaRefs>
 </ds:datastoreItem>
+</file>
+
+<file path=customXml/itemProps2.xml><?xml version="1.0" encoding="utf-8"?>
+<ds:datastoreItem xmlns:ds="http://schemas.openxmlformats.org/officeDocument/2006/customXml" ds:itemID="{B17DB093-3990-4AAD-8766-5298E01EB5F1}">
+  <ds:schemaRefs>
+    <ds:schemaRef ds:uri="http://schemas.openxmlformats.org/officeDocument/2006/bibliography"/>
+  </ds:schemaRefs>
+</ds:datastoreItem>
 </file>
</xml_diff>